<commit_message>
New lesson notes on PHP II & download of if.php exercises
</commit_message>
<xml_diff>
--- a/docs/PHP LESSONS.docx
+++ b/docs/PHP LESSONS.docx
@@ -50,7 +50,23 @@
           <w:b w:val="0"/>
           <w:caps w:val="0"/>
         </w:rPr>
-        <w:t>Will not run in the browser</w:t>
+        <w:t xml:space="preserve">Will not </w:t>
+      </w:r>
+      <w:proofErr w:type="gramStart"/>
+      <w:r>
+        <w:rPr>
+          <w:b w:val="0"/>
+          <w:caps w:val="0"/>
+        </w:rPr>
+        <w:t>run</w:t>
+      </w:r>
+      <w:proofErr w:type="gramEnd"/>
+      <w:r>
+        <w:rPr>
+          <w:b w:val="0"/>
+          <w:caps w:val="0"/>
+        </w:rPr>
+        <w:t xml:space="preserve"> in the browser</w:t>
       </w:r>
     </w:p>
     <w:p>
@@ -171,12 +187,46 @@
           <w:b w:val="0"/>
         </w:rPr>
       </w:pPr>
-      <w:r>
-        <w:rPr>
-          <w:b w:val="0"/>
-          <w:caps w:val="0"/>
-        </w:rPr>
-        <w:t>var_dump(Svariable name); - provides more detail about the variable</w:t>
+      <w:proofErr w:type="spellStart"/>
+      <w:r>
+        <w:rPr>
+          <w:b w:val="0"/>
+          <w:caps w:val="0"/>
+        </w:rPr>
+        <w:t>var_</w:t>
+      </w:r>
+      <w:proofErr w:type="gramStart"/>
+      <w:r>
+        <w:rPr>
+          <w:b w:val="0"/>
+          <w:caps w:val="0"/>
+        </w:rPr>
+        <w:t>dump</w:t>
+      </w:r>
+      <w:proofErr w:type="spellEnd"/>
+      <w:r>
+        <w:rPr>
+          <w:b w:val="0"/>
+          <w:caps w:val="0"/>
+        </w:rPr>
+        <w:t>(</w:t>
+      </w:r>
+      <w:proofErr w:type="spellStart"/>
+      <w:proofErr w:type="gramEnd"/>
+      <w:r>
+        <w:rPr>
+          <w:b w:val="0"/>
+          <w:caps w:val="0"/>
+        </w:rPr>
+        <w:t>Svariable</w:t>
+      </w:r>
+      <w:proofErr w:type="spellEnd"/>
+      <w:r>
+        <w:rPr>
+          <w:b w:val="0"/>
+          <w:caps w:val="0"/>
+        </w:rPr>
+        <w:t xml:space="preserve"> name); - provides more detail about the variable</w:t>
       </w:r>
       <w:r>
         <w:rPr>
@@ -204,7 +254,23 @@
           <w:b w:val="0"/>
           <w:caps w:val="0"/>
         </w:rPr>
-        <w:t>returns to the php prompt</w:t>
+        <w:t xml:space="preserve">returns to the </w:t>
+      </w:r>
+      <w:proofErr w:type="spellStart"/>
+      <w:r>
+        <w:rPr>
+          <w:b w:val="0"/>
+          <w:caps w:val="0"/>
+        </w:rPr>
+        <w:t>php</w:t>
+      </w:r>
+      <w:proofErr w:type="spellEnd"/>
+      <w:r>
+        <w:rPr>
+          <w:b w:val="0"/>
+          <w:caps w:val="0"/>
+        </w:rPr>
+        <w:t xml:space="preserve"> prompt</w:t>
       </w:r>
     </w:p>
     <w:p>
@@ -214,6 +280,7 @@
           <w:b w:val="0"/>
         </w:rPr>
       </w:pPr>
+      <w:proofErr w:type="spellStart"/>
       <w:r>
         <w:rPr>
           <w:b w:val="0"/>
@@ -221,19 +288,68 @@
         </w:rPr>
         <w:t>var_dump</w:t>
       </w:r>
-      <w:r>
-        <w:rPr>
-          <w:b w:val="0"/>
-          <w:caps w:val="0"/>
-        </w:rPr>
-        <w:t>((bool) “variable”); - converts the variable string to a boolean value &amp; displays the change (var_dump)</w:t>
-      </w:r>
-      <w:r>
-        <w:rPr>
-          <w:b w:val="0"/>
-          <w:caps w:val="0"/>
-        </w:rPr>
-        <w:t>(called casting operation)</w:t>
+      <w:proofErr w:type="spellEnd"/>
+      <w:r>
+        <w:rPr>
+          <w:b w:val="0"/>
+          <w:caps w:val="0"/>
+        </w:rPr>
+        <w:t xml:space="preserve">((bool) “variable”); - converts the variable string to a </w:t>
+      </w:r>
+      <w:proofErr w:type="spellStart"/>
+      <w:r>
+        <w:rPr>
+          <w:b w:val="0"/>
+          <w:caps w:val="0"/>
+        </w:rPr>
+        <w:t>boolean</w:t>
+      </w:r>
+      <w:proofErr w:type="spellEnd"/>
+      <w:r>
+        <w:rPr>
+          <w:b w:val="0"/>
+          <w:caps w:val="0"/>
+        </w:rPr>
+        <w:t xml:space="preserve"> value &amp; displays the change (</w:t>
+      </w:r>
+      <w:proofErr w:type="spellStart"/>
+      <w:r>
+        <w:rPr>
+          <w:b w:val="0"/>
+          <w:caps w:val="0"/>
+        </w:rPr>
+        <w:t>var_</w:t>
+      </w:r>
+      <w:proofErr w:type="gramStart"/>
+      <w:r>
+        <w:rPr>
+          <w:b w:val="0"/>
+          <w:caps w:val="0"/>
+        </w:rPr>
+        <w:t>dump</w:t>
+      </w:r>
+      <w:proofErr w:type="spellEnd"/>
+      <w:r>
+        <w:rPr>
+          <w:b w:val="0"/>
+          <w:caps w:val="0"/>
+        </w:rPr>
+        <w:t>)</w:t>
+      </w:r>
+      <w:r>
+        <w:rPr>
+          <w:b w:val="0"/>
+          <w:caps w:val="0"/>
+        </w:rPr>
+        <w:t>(</w:t>
+      </w:r>
+      <w:proofErr w:type="gramEnd"/>
+      <w:r>
+        <w:rPr>
+          <w:b w:val="0"/>
+          <w:caps w:val="0"/>
+        </w:rPr>
+        <w:t>called casting operation)</w:t>
       </w:r>
     </w:p>
     <w:p>
@@ -272,6 +388,7 @@
         </w:rPr>
         <w:t xml:space="preserve">lation requires double quotes </w:t>
       </w:r>
+      <w:proofErr w:type="gramStart"/>
       <w:r>
         <w:rPr>
           <w:b w:val="0"/>
@@ -282,7 +399,14 @@
         <w:rPr>
           <w:b w:val="0"/>
         </w:rPr>
-        <w:t xml:space="preserve"> , </w:t>
+        <w:t xml:space="preserve"> ,</w:t>
+      </w:r>
+      <w:proofErr w:type="gramEnd"/>
+      <w:r>
+        <w:rPr>
+          <w:b w:val="0"/>
+        </w:rPr>
+        <w:t xml:space="preserve"> </w:t>
       </w:r>
       <w:r>
         <w:rPr>
@@ -301,14 +425,80 @@
           <w:b w:val="0"/>
           <w:caps w:val="0"/>
         </w:rPr>
-        <w:t xml:space="preserve">Curly braces used inside strings to designate a value established to a variable i.e </w:t>
-      </w:r>
-      <w:r>
-        <w:rPr>
-          <w:b w:val="0"/>
-          <w:caps w:val="0"/>
-        </w:rPr>
-        <w:t>php &gt; echo "{$firstName}_{$lastName}";</w:t>
+        <w:t xml:space="preserve">Curly braces used inside strings to designate a value established to a variable </w:t>
+      </w:r>
+      <w:proofErr w:type="spellStart"/>
+      <w:r>
+        <w:rPr>
+          <w:b w:val="0"/>
+          <w:caps w:val="0"/>
+        </w:rPr>
+        <w:t>i.e</w:t>
+      </w:r>
+      <w:proofErr w:type="spellEnd"/>
+      <w:r>
+        <w:rPr>
+          <w:b w:val="0"/>
+          <w:caps w:val="0"/>
+        </w:rPr>
+        <w:t xml:space="preserve"> </w:t>
+      </w:r>
+      <w:proofErr w:type="spellStart"/>
+      <w:r>
+        <w:rPr>
+          <w:b w:val="0"/>
+          <w:caps w:val="0"/>
+        </w:rPr>
+        <w:t>php</w:t>
+      </w:r>
+      <w:proofErr w:type="spellEnd"/>
+      <w:r>
+        <w:rPr>
+          <w:b w:val="0"/>
+          <w:caps w:val="0"/>
+        </w:rPr>
+        <w:t xml:space="preserve"> &gt; echo "{$</w:t>
+      </w:r>
+      <w:proofErr w:type="spellStart"/>
+      <w:proofErr w:type="gramStart"/>
+      <w:r>
+        <w:rPr>
+          <w:b w:val="0"/>
+          <w:caps w:val="0"/>
+        </w:rPr>
+        <w:t>firstName</w:t>
+      </w:r>
+      <w:proofErr w:type="spellEnd"/>
+      <w:r>
+        <w:rPr>
+          <w:b w:val="0"/>
+          <w:caps w:val="0"/>
+        </w:rPr>
+        <w:t>}_</w:t>
+      </w:r>
+      <w:proofErr w:type="gramEnd"/>
+      <w:r>
+        <w:rPr>
+          <w:b w:val="0"/>
+          <w:caps w:val="0"/>
+        </w:rPr>
+        <w:t>{$</w:t>
+      </w:r>
+      <w:proofErr w:type="spellStart"/>
+      <w:r>
+        <w:rPr>
+          <w:b w:val="0"/>
+          <w:caps w:val="0"/>
+        </w:rPr>
+        <w:t>lastName</w:t>
+      </w:r>
+      <w:proofErr w:type="spellEnd"/>
+      <w:r>
+        <w:rPr>
+          <w:b w:val="0"/>
+          <w:caps w:val="0"/>
+        </w:rPr>
+        <w:t>}";</w:t>
       </w:r>
     </w:p>
     <w:p>
@@ -320,7 +510,39 @@
           <w:b w:val="0"/>
           <w:caps w:val="0"/>
         </w:rPr>
-        <w:t>Literal string  – string not assigned to a specific variable</w:t>
+        <w:t xml:space="preserve">Literal </w:t>
+      </w:r>
+      <w:proofErr w:type="gramStart"/>
+      <w:r>
+        <w:rPr>
+          <w:b w:val="0"/>
+          <w:caps w:val="0"/>
+        </w:rPr>
+        <w:t>string  –</w:t>
+      </w:r>
+      <w:proofErr w:type="gramEnd"/>
+      <w:r>
+        <w:rPr>
+          <w:b w:val="0"/>
+          <w:caps w:val="0"/>
+        </w:rPr>
+        <w:t xml:space="preserve"> </w:t>
+      </w:r>
+      <w:proofErr w:type="spellStart"/>
+      <w:r>
+        <w:rPr>
+          <w:b w:val="0"/>
+          <w:caps w:val="0"/>
+        </w:rPr>
+        <w:t>string</w:t>
+      </w:r>
+      <w:proofErr w:type="spellEnd"/>
+      <w:r>
+        <w:rPr>
+          <w:b w:val="0"/>
+          <w:caps w:val="0"/>
+        </w:rPr>
+        <w:t xml:space="preserve"> not assigned to a specific variable</w:t>
       </w:r>
     </w:p>
     <w:p>
@@ -644,7 +866,48 @@
           <w:b w:val="0"/>
           <w:caps w:val="0"/>
         </w:rPr>
-        <w:t>echo “{$firstName} {$lastName)\n{$address}”;</w:t>
+        <w:t>echo “{$</w:t>
+      </w:r>
+      <w:proofErr w:type="spellStart"/>
+      <w:r>
+        <w:rPr>
+          <w:b w:val="0"/>
+          <w:caps w:val="0"/>
+        </w:rPr>
+        <w:t>firstName</w:t>
+      </w:r>
+      <w:proofErr w:type="spellEnd"/>
+      <w:r>
+        <w:rPr>
+          <w:b w:val="0"/>
+          <w:caps w:val="0"/>
+        </w:rPr>
+        <w:t>} {$</w:t>
+      </w:r>
+      <w:proofErr w:type="spellStart"/>
+      <w:proofErr w:type="gramStart"/>
+      <w:r>
+        <w:rPr>
+          <w:b w:val="0"/>
+          <w:caps w:val="0"/>
+        </w:rPr>
+        <w:t>lastName</w:t>
+      </w:r>
+      <w:proofErr w:type="spellEnd"/>
+      <w:r>
+        <w:rPr>
+          <w:b w:val="0"/>
+          <w:caps w:val="0"/>
+        </w:rPr>
+        <w:t>)\</w:t>
+      </w:r>
+      <w:proofErr w:type="gramEnd"/>
+      <w:r>
+        <w:rPr>
+          <w:b w:val="0"/>
+          <w:caps w:val="0"/>
+        </w:rPr>
+        <w:t>n{$address}”;</w:t>
       </w:r>
     </w:p>
     <w:p>
@@ -700,8 +963,13 @@
       <w:r>
         <w:t xml:space="preserve">, i.e. </w:t>
       </w:r>
-      <w:r>
-        <w:t>define('SIDES_OF_DICE', 6);</w:t>
+      <w:proofErr w:type="gramStart"/>
+      <w:r>
+        <w:t>define(</w:t>
+      </w:r>
+      <w:proofErr w:type="gramEnd"/>
+      <w:r>
+        <w:t>'SIDES_OF_DICE', 6);</w:t>
       </w:r>
     </w:p>
     <w:p>
@@ -713,10 +981,23 @@
         </w:numPr>
       </w:pPr>
       <w:r>
-        <w:t>PHP_EOL – starts a new line in the command line</w:t>
-      </w:r>
-      <w:r>
-        <w:t xml:space="preserve">, same as “\n”, but compatible command for linux, windows &amp; mac </w:t>
+        <w:t>PHP_EOL – starts a new line in the command line, same as “\</w:t>
+      </w:r>
+      <w:proofErr w:type="spellStart"/>
+      <w:r>
+        <w:t>n</w:t>
+      </w:r>
+      <w:proofErr w:type="spellEnd"/>
+      <w:r>
+        <w:t xml:space="preserve">”, but compatible command for </w:t>
+      </w:r>
+      <w:proofErr w:type="spellStart"/>
+      <w:r>
+        <w:t>linux</w:t>
+      </w:r>
+      <w:proofErr w:type="spellEnd"/>
+      <w:r>
+        <w:t xml:space="preserve">, windows &amp; mac </w:t>
       </w:r>
     </w:p>
     <w:p/>
@@ -734,7 +1015,23 @@
         </w:numPr>
       </w:pPr>
       <w:r>
-        <w:t>$arrayName = [variable1, 2, 3, etc];</w:t>
+        <w:t>$</w:t>
+      </w:r>
+      <w:proofErr w:type="spellStart"/>
+      <w:r>
+        <w:t>arrayName</w:t>
+      </w:r>
+      <w:proofErr w:type="spellEnd"/>
+      <w:r>
+        <w:t xml:space="preserve"> = [variable1, 2, 3, </w:t>
+      </w:r>
+      <w:proofErr w:type="spellStart"/>
+      <w:r>
+        <w:t>etc</w:t>
+      </w:r>
+      <w:proofErr w:type="spellEnd"/>
+      <w:r>
+        <w:t>];</w:t>
       </w:r>
     </w:p>
     <w:p>
@@ -745,12 +1042,22 @@
           <w:numId w:val="11"/>
         </w:numPr>
       </w:pPr>
+      <w:proofErr w:type="spellStart"/>
       <w:r>
         <w:lastRenderedPageBreak/>
         <w:t>print_r</w:t>
       </w:r>
-      <w:r>
-        <w:t>($arrayName); - displays the array, limited info</w:t>
+      <w:proofErr w:type="spellEnd"/>
+      <w:r>
+        <w:t>($</w:t>
+      </w:r>
+      <w:proofErr w:type="spellStart"/>
+      <w:r>
+        <w:t>arrayName</w:t>
+      </w:r>
+      <w:proofErr w:type="spellEnd"/>
+      <w:r>
+        <w:t>); - displays the array, limited info</w:t>
       </w:r>
     </w:p>
     <w:p>
@@ -761,8 +1068,37 @@
           <w:numId w:val="11"/>
         </w:numPr>
       </w:pPr>
-      <w:r>
-        <w:t>var_dump($arrayName); - displays the array &amp; data types (int, Boolean, string, etc)</w:t>
+      <w:proofErr w:type="spellStart"/>
+      <w:r>
+        <w:t>var_dump</w:t>
+      </w:r>
+      <w:proofErr w:type="spellEnd"/>
+      <w:r>
+        <w:t>($</w:t>
+      </w:r>
+      <w:proofErr w:type="spellStart"/>
+      <w:r>
+        <w:t>arrayName</w:t>
+      </w:r>
+      <w:proofErr w:type="spellEnd"/>
+      <w:r>
+        <w:t>); - displays the array &amp; data types (</w:t>
+      </w:r>
+      <w:proofErr w:type="spellStart"/>
+      <w:r>
+        <w:t>int</w:t>
+      </w:r>
+      <w:proofErr w:type="spellEnd"/>
+      <w:r>
+        <w:t xml:space="preserve">, Boolean, string, </w:t>
+      </w:r>
+      <w:proofErr w:type="spellStart"/>
+      <w:r>
+        <w:t>etc</w:t>
+      </w:r>
+      <w:proofErr w:type="spellEnd"/>
+      <w:r>
+        <w:t>)</w:t>
       </w:r>
     </w:p>
     <w:p>
@@ -781,8 +1117,21 @@
       <w:pPr>
         <w:ind w:left="2160"/>
       </w:pPr>
-      <w:r>
-        <w:t>php &gt; $name = array('first' =&gt; 'John', 'last' =&gt; 'Doe');</w:t>
+      <w:proofErr w:type="spellStart"/>
+      <w:r>
+        <w:t>php</w:t>
+      </w:r>
+      <w:proofErr w:type="spellEnd"/>
+      <w:r>
+        <w:t xml:space="preserve"> &gt; $name = </w:t>
+      </w:r>
+      <w:proofErr w:type="gramStart"/>
+      <w:r>
+        <w:t>array(</w:t>
+      </w:r>
+      <w:proofErr w:type="gramEnd"/>
+      <w:r>
+        <w:t>'first' =&gt; 'John', 'last' =&gt; 'Doe');</w:t>
       </w:r>
     </w:p>
     <w:p>
@@ -801,8 +1150,21 @@
       <w:pPr>
         <w:ind w:left="1440" w:firstLine="720"/>
       </w:pPr>
-      <w:r>
-        <w:t xml:space="preserve">php &gt; echo $person[‘firstName’]; </w:t>
+      <w:proofErr w:type="spellStart"/>
+      <w:r>
+        <w:t>php</w:t>
+      </w:r>
+      <w:proofErr w:type="spellEnd"/>
+      <w:r>
+        <w:t xml:space="preserve"> &gt; echo $person[‘</w:t>
+      </w:r>
+      <w:proofErr w:type="spellStart"/>
+      <w:r>
+        <w:t>firstName</w:t>
+      </w:r>
+      <w:proofErr w:type="spellEnd"/>
+      <w:r>
+        <w:t xml:space="preserve">’]; </w:t>
       </w:r>
     </w:p>
     <w:p>
@@ -817,8 +1179,13 @@
       <w:pPr>
         <w:ind w:left="2160"/>
       </w:pPr>
-      <w:r>
-        <w:t>var_dump($person);</w:t>
+      <w:proofErr w:type="spellStart"/>
+      <w:r>
+        <w:t>var_dump</w:t>
+      </w:r>
+      <w:proofErr w:type="spellEnd"/>
+      <w:r>
+        <w:t>($person);</w:t>
       </w:r>
     </w:p>
     <w:p>
@@ -834,7 +1201,15 @@
         <w:ind w:left="2160"/>
       </w:pPr>
       <w:r>
-        <w:t>Echo $person[‘firstName];</w:t>
+        <w:t>Echo $person[‘</w:t>
+      </w:r>
+      <w:proofErr w:type="spellStart"/>
+      <w:r>
+        <w:t>firstName</w:t>
+      </w:r>
+      <w:proofErr w:type="spellEnd"/>
+      <w:r>
+        <w:t>];</w:t>
       </w:r>
     </w:p>
     <w:p>
@@ -853,23 +1228,21 @@
       <w:pPr>
         <w:ind w:left="1440" w:firstLine="720"/>
       </w:pPr>
-      <w:r>
-        <w:t>php &gt; $people =[[‘name’ =&gt; ‘David’], [‘name’ =&gt;</w:t>
-      </w:r>
-      <w:r>
-        <w:t>‘</w:t>
-      </w:r>
-      <w:r>
-        <w:t>Zach</w:t>
-      </w:r>
-      <w:r>
-        <w:t>’]</w:t>
-      </w:r>
-      <w:r>
-        <w:t>]</w:t>
-      </w:r>
-      <w:r>
-        <w:t xml:space="preserve">; </w:t>
+      <w:proofErr w:type="spellStart"/>
+      <w:r>
+        <w:t>php</w:t>
+      </w:r>
+      <w:proofErr w:type="spellEnd"/>
+      <w:r>
+        <w:t xml:space="preserve"> &gt; $people </w:t>
+      </w:r>
+      <w:proofErr w:type="gramStart"/>
+      <w:r>
+        <w:t>=[</w:t>
+      </w:r>
+      <w:proofErr w:type="gramEnd"/>
+      <w:r>
+        <w:t xml:space="preserve">[‘name’ =&gt; ‘David’], [‘name’ =&gt;‘Zach’]]; </w:t>
       </w:r>
     </w:p>
     <w:p>
@@ -980,7 +1353,15 @@
         </w:numPr>
       </w:pPr>
       <w:r>
-        <w:t>PHP syntax is more strict, command will not run without “;”</w:t>
+        <w:t xml:space="preserve">PHP syntax is </w:t>
+      </w:r>
+      <w:proofErr w:type="gramStart"/>
+      <w:r>
+        <w:t>more strict</w:t>
+      </w:r>
+      <w:proofErr w:type="gramEnd"/>
+      <w:r>
+        <w:t>, command will not run without “;”</w:t>
       </w:r>
     </w:p>
     <w:p>
@@ -1094,18 +1475,41 @@
         <w:ind w:left="720" w:firstLine="720"/>
       </w:pPr>
       <w:r>
-        <w:t>$php</w:t>
-      </w:r>
-      <w:r>
-        <w:t xml:space="preserve"> filename.php (in the vagrant folder command line)</w:t>
+        <w:t>$</w:t>
+      </w:r>
+      <w:proofErr w:type="spellStart"/>
+      <w:r>
+        <w:t>php</w:t>
+      </w:r>
+      <w:proofErr w:type="spellEnd"/>
+      <w:r>
+        <w:t xml:space="preserve"> </w:t>
+      </w:r>
+      <w:proofErr w:type="spellStart"/>
+      <w:r>
+        <w:t>filename.php</w:t>
+      </w:r>
+      <w:proofErr w:type="spellEnd"/>
+      <w:r>
+        <w:t xml:space="preserve"> (in the vagrant folder command line)</w:t>
       </w:r>
     </w:p>
     <w:p>
       <w:pPr>
         <w:ind w:left="720" w:firstLine="720"/>
       </w:pPr>
-      <w:r>
-        <w:t>filename.php  (in browser – if file is saved to the public directory</w:t>
+      <w:proofErr w:type="spellStart"/>
+      <w:proofErr w:type="gramStart"/>
+      <w:r>
+        <w:t>filename.php</w:t>
+      </w:r>
+      <w:proofErr w:type="spellEnd"/>
+      <w:r>
+        <w:t xml:space="preserve">  (</w:t>
+      </w:r>
+      <w:proofErr w:type="gramEnd"/>
+      <w:r>
+        <w:t>in browser – if file is saved to the public directory</w:t>
       </w:r>
     </w:p>
     <w:p>
@@ -1141,10 +1545,26 @@
         </w:numPr>
       </w:pPr>
       <w:r>
-        <w:t>Difference between object &amp; assoc array</w:t>
-      </w:r>
-      <w:r>
-        <w:t xml:space="preserve"> – objects are not data structures, assoc arrays are</w:t>
+        <w:t xml:space="preserve">Difference between object &amp; </w:t>
+      </w:r>
+      <w:proofErr w:type="spellStart"/>
+      <w:r>
+        <w:t>assoc</w:t>
+      </w:r>
+      <w:proofErr w:type="spellEnd"/>
+      <w:r>
+        <w:t xml:space="preserve"> array</w:t>
+      </w:r>
+      <w:r>
+        <w:t xml:space="preserve"> – objects are not data structures, </w:t>
+      </w:r>
+      <w:proofErr w:type="spellStart"/>
+      <w:r>
+        <w:t>assoc</w:t>
+      </w:r>
+      <w:proofErr w:type="spellEnd"/>
+      <w:r>
+        <w:t xml:space="preserve"> arrays are</w:t>
       </w:r>
     </w:p>
     <w:p>
@@ -1184,7 +1604,15 @@
         <w:ind w:left="1890" w:hanging="450"/>
       </w:pPr>
       <w:r>
-        <w:t>Identify at the top of the HTML doc, above the &lt;!DOCTYPE html&gt; line</w:t>
+        <w:t xml:space="preserve">Identify at the top of the HTML doc, above the </w:t>
+      </w:r>
+      <w:proofErr w:type="gramStart"/>
+      <w:r>
+        <w:t>&lt;!DOCTYPE</w:t>
+      </w:r>
+      <w:proofErr w:type="gramEnd"/>
+      <w:r>
+        <w:t xml:space="preserve"> html&gt; line</w:t>
       </w:r>
     </w:p>
     <w:p>
@@ -1197,7 +1625,15 @@
         <w:ind w:left="1890" w:hanging="450"/>
       </w:pPr>
       <w:r>
-        <w:t>The code is run on the server,  output is sent to the browser</w:t>
+        <w:t xml:space="preserve">The code is run on the </w:t>
+      </w:r>
+      <w:proofErr w:type="gramStart"/>
+      <w:r>
+        <w:t>server,  output</w:t>
+      </w:r>
+      <w:proofErr w:type="gramEnd"/>
+      <w:r>
+        <w:t xml:space="preserve"> is sent to the browser</w:t>
       </w:r>
       <w:r>
         <w:t xml:space="preserve"> – code will not be displayed in the browser console</w:t>
@@ -1212,8 +1648,26 @@
         </w:numPr>
         <w:ind w:left="1890" w:hanging="450"/>
       </w:pPr>
-      <w:r>
-        <w:t>&lt;?php – php open tag</w:t>
+      <w:proofErr w:type="gramStart"/>
+      <w:r>
+        <w:t>&lt;?</w:t>
+      </w:r>
+      <w:proofErr w:type="spellStart"/>
+      <w:r>
+        <w:t>php</w:t>
+      </w:r>
+      <w:proofErr w:type="spellEnd"/>
+      <w:proofErr w:type="gramEnd"/>
+      <w:r>
+        <w:t xml:space="preserve"> – </w:t>
+      </w:r>
+      <w:proofErr w:type="spellStart"/>
+      <w:r>
+        <w:t>php</w:t>
+      </w:r>
+      <w:proofErr w:type="spellEnd"/>
+      <w:r>
+        <w:t xml:space="preserve"> open tag</w:t>
       </w:r>
     </w:p>
     <w:p>
@@ -1226,7 +1680,42 @@
         <w:ind w:left="1890" w:hanging="450"/>
       </w:pPr>
       <w:r>
-        <w:t>?&gt; - php closing tag</w:t>
+        <w:t xml:space="preserve">?&gt; - </w:t>
+      </w:r>
+      <w:proofErr w:type="spellStart"/>
+      <w:r>
+        <w:t>php</w:t>
+      </w:r>
+      <w:proofErr w:type="spellEnd"/>
+      <w:r>
+        <w:t xml:space="preserve"> closing tag</w:t>
+      </w:r>
+    </w:p>
+    <w:p>
+      <w:pPr>
+        <w:pStyle w:val="ListParagraph"/>
+        <w:numPr>
+          <w:ilvl w:val="0"/>
+          <w:numId w:val="14"/>
+        </w:numPr>
+        <w:ind w:left="1890" w:hanging="450"/>
+      </w:pPr>
+      <w:r>
+        <w:t xml:space="preserve">Without the opening &amp; closing tags, the terminal will only display the contents rather than run </w:t>
+      </w:r>
+      <w:r>
+        <w:t xml:space="preserve">&amp; evaluate the commands in </w:t>
+      </w:r>
+      <w:r>
+        <w:t>the file</w:t>
+      </w:r>
+    </w:p>
+    <w:p>
+      <w:pPr>
+        <w:pStyle w:val="SECTION2"/>
+      </w:pPr>
+      <w:r>
+        <w:t>PHP STRUCTURE NOTES</w:t>
       </w:r>
     </w:p>
     <w:p>
@@ -1257,11 +1746,19 @@
           <w:sz w:val="24"/>
         </w:rPr>
       </w:pPr>
-      <w:r>
-        <w:rPr>
-          <w:sz w:val="24"/>
-        </w:rPr>
-        <w:t>booleans =&gt; true, false</w:t>
+      <w:proofErr w:type="spellStart"/>
+      <w:r>
+        <w:rPr>
+          <w:sz w:val="24"/>
+        </w:rPr>
+        <w:t>booleans</w:t>
+      </w:r>
+      <w:proofErr w:type="spellEnd"/>
+      <w:r>
+        <w:rPr>
+          <w:sz w:val="24"/>
+        </w:rPr>
+        <w:t xml:space="preserve"> =&gt; true, false</w:t>
       </w:r>
     </w:p>
     <w:p>
@@ -1279,7 +1776,21 @@
         <w:rPr>
           <w:sz w:val="24"/>
         </w:rPr>
-        <w:t>float =&gt; decimal numbers , i.e. 2.0, 3.14, -5.3</w:t>
+        <w:t xml:space="preserve">float =&gt; decimal </w:t>
+      </w:r>
+      <w:proofErr w:type="gramStart"/>
+      <w:r>
+        <w:rPr>
+          <w:sz w:val="24"/>
+        </w:rPr>
+        <w:t>numbers ,</w:t>
+      </w:r>
+      <w:proofErr w:type="gramEnd"/>
+      <w:r>
+        <w:rPr>
+          <w:sz w:val="24"/>
+        </w:rPr>
+        <w:t xml:space="preserve"> i.e. 2.0, 3.14, -5.3</w:t>
       </w:r>
     </w:p>
     <w:p>
@@ -1347,11 +1858,47 @@
           <w:sz w:val="24"/>
         </w:rPr>
       </w:pPr>
-      <w:r>
-        <w:rPr>
-          <w:sz w:val="24"/>
-        </w:rPr>
-        <w:t>associative_arrays = [‘first_name =&gt; ‘Ryan, ‘last_name’ =&gt; ‘Orsinger’];</w:t>
+      <w:proofErr w:type="spellStart"/>
+      <w:r>
+        <w:rPr>
+          <w:sz w:val="24"/>
+        </w:rPr>
+        <w:t>associative_arrays</w:t>
+      </w:r>
+      <w:proofErr w:type="spellEnd"/>
+      <w:r>
+        <w:rPr>
+          <w:sz w:val="24"/>
+        </w:rPr>
+        <w:t xml:space="preserve"> = [‘</w:t>
+      </w:r>
+      <w:proofErr w:type="spellStart"/>
+      <w:r>
+        <w:rPr>
+          <w:sz w:val="24"/>
+        </w:rPr>
+        <w:t>first_name</w:t>
+      </w:r>
+      <w:proofErr w:type="spellEnd"/>
+      <w:r>
+        <w:rPr>
+          <w:sz w:val="24"/>
+        </w:rPr>
+        <w:t xml:space="preserve"> =&gt; ‘Ryan, ‘</w:t>
+      </w:r>
+      <w:proofErr w:type="spellStart"/>
+      <w:r>
+        <w:rPr>
+          <w:sz w:val="24"/>
+        </w:rPr>
+        <w:t>last_name</w:t>
+      </w:r>
+      <w:proofErr w:type="spellEnd"/>
+      <w:r>
+        <w:rPr>
+          <w:sz w:val="24"/>
+        </w:rPr>
+        <w:t>’ =&gt; ‘Orsinger’];</w:t>
       </w:r>
     </w:p>
     <w:p>
@@ -1445,7 +1992,21 @@
         <w:rPr>
           <w:sz w:val="24"/>
         </w:rPr>
-        <w:t>The only job for . in PHP is to concatenate the string</w:t>
+        <w:t xml:space="preserve">The only job </w:t>
+      </w:r>
+      <w:proofErr w:type="gramStart"/>
+      <w:r>
+        <w:rPr>
+          <w:sz w:val="24"/>
+        </w:rPr>
+        <w:t>for .</w:t>
+      </w:r>
+      <w:proofErr w:type="gramEnd"/>
+      <w:r>
+        <w:rPr>
+          <w:sz w:val="24"/>
+        </w:rPr>
+        <w:t xml:space="preserve"> in PHP is to concatenate the string</w:t>
       </w:r>
     </w:p>
     <w:p>
@@ -1459,7 +2020,35 @@
         <w:rPr>
           <w:sz w:val="24"/>
         </w:rPr>
-        <w:t>$name  .= “ Bobberson (concatenating the new variable name)</w:t>
+        <w:t>$</w:t>
+      </w:r>
+      <w:proofErr w:type="gramStart"/>
+      <w:r>
+        <w:rPr>
+          <w:sz w:val="24"/>
+        </w:rPr>
+        <w:t>name  .</w:t>
+      </w:r>
+      <w:proofErr w:type="gramEnd"/>
+      <w:r>
+        <w:rPr>
+          <w:sz w:val="24"/>
+        </w:rPr>
+        <w:t xml:space="preserve">= “ </w:t>
+      </w:r>
+      <w:proofErr w:type="spellStart"/>
+      <w:r>
+        <w:rPr>
+          <w:sz w:val="24"/>
+        </w:rPr>
+        <w:t>Bobberson</w:t>
+      </w:r>
+      <w:proofErr w:type="spellEnd"/>
+      <w:r>
+        <w:rPr>
+          <w:sz w:val="24"/>
+        </w:rPr>
+        <w:t xml:space="preserve"> (concatenating the new variable name)</w:t>
       </w:r>
     </w:p>
     <w:p>
@@ -1498,11 +2087,19 @@
           <w:sz w:val="24"/>
         </w:rPr>
       </w:pPr>
-      <w:r>
-        <w:rPr>
-          <w:sz w:val="24"/>
-        </w:rPr>
-        <w:t>php &gt; echo $a++;</w:t>
+      <w:proofErr w:type="spellStart"/>
+      <w:r>
+        <w:rPr>
+          <w:sz w:val="24"/>
+        </w:rPr>
+        <w:t>php</w:t>
+      </w:r>
+      <w:proofErr w:type="spellEnd"/>
+      <w:r>
+        <w:rPr>
+          <w:sz w:val="24"/>
+        </w:rPr>
+        <w:t xml:space="preserve"> &gt; echo $a++;</w:t>
       </w:r>
     </w:p>
     <w:p>
@@ -1526,11 +2123,19 @@
           <w:sz w:val="24"/>
         </w:rPr>
       </w:pPr>
-      <w:r>
-        <w:rPr>
-          <w:sz w:val="24"/>
-        </w:rPr>
-        <w:t>php &gt; echo $a;</w:t>
+      <w:proofErr w:type="spellStart"/>
+      <w:r>
+        <w:rPr>
+          <w:sz w:val="24"/>
+        </w:rPr>
+        <w:t>php</w:t>
+      </w:r>
+      <w:proofErr w:type="spellEnd"/>
+      <w:r>
+        <w:rPr>
+          <w:sz w:val="24"/>
+        </w:rPr>
+        <w:t xml:space="preserve"> &gt; echo $a;</w:t>
       </w:r>
     </w:p>
     <w:p>
@@ -1590,11 +2195,19 @@
           <w:sz w:val="24"/>
         </w:rPr>
       </w:pPr>
-      <w:r>
-        <w:rPr>
-          <w:sz w:val="24"/>
-        </w:rPr>
-        <w:t>php &gt; echo 1 &lt; 2 &lt; 0.5;</w:t>
+      <w:proofErr w:type="spellStart"/>
+      <w:r>
+        <w:rPr>
+          <w:sz w:val="24"/>
+        </w:rPr>
+        <w:t>php</w:t>
+      </w:r>
+      <w:proofErr w:type="spellEnd"/>
+      <w:r>
+        <w:rPr>
+          <w:sz w:val="24"/>
+        </w:rPr>
+        <w:t xml:space="preserve"> &gt; echo 1 &lt; 2 &lt; 0.5;</w:t>
       </w:r>
     </w:p>
     <w:p>
@@ -1608,7 +2221,21 @@
         <w:rPr>
           <w:sz w:val="24"/>
         </w:rPr>
-        <w:t>Parse error: syntax error, unexpected '&lt;' in php shell code on line 1</w:t>
+        <w:t xml:space="preserve">Parse error: syntax error, unexpected '&lt;' in </w:t>
+      </w:r>
+      <w:proofErr w:type="spellStart"/>
+      <w:r>
+        <w:rPr>
+          <w:sz w:val="24"/>
+        </w:rPr>
+        <w:t>php</w:t>
+      </w:r>
+      <w:proofErr w:type="spellEnd"/>
+      <w:r>
+        <w:rPr>
+          <w:sz w:val="24"/>
+        </w:rPr>
+        <w:t xml:space="preserve"> shell code on line 1</w:t>
       </w:r>
     </w:p>
     <w:p>
@@ -1637,11 +2264,19 @@
           <w:sz w:val="24"/>
         </w:rPr>
       </w:pPr>
-      <w:r>
-        <w:rPr>
-          <w:sz w:val="24"/>
-        </w:rPr>
-        <w:t>php &gt; echo (1 &lt; 2) &lt; 0.5;</w:t>
+      <w:proofErr w:type="spellStart"/>
+      <w:r>
+        <w:rPr>
+          <w:sz w:val="24"/>
+        </w:rPr>
+        <w:t>php</w:t>
+      </w:r>
+      <w:proofErr w:type="spellEnd"/>
+      <w:r>
+        <w:rPr>
+          <w:sz w:val="24"/>
+        </w:rPr>
+        <w:t xml:space="preserve"> &gt; echo (1 &lt; 2) &lt; 0.5;</w:t>
       </w:r>
     </w:p>
     <w:p>
@@ -1652,11 +2287,19 @@
           <w:sz w:val="24"/>
         </w:rPr>
       </w:pPr>
-      <w:r>
-        <w:rPr>
-          <w:sz w:val="24"/>
-        </w:rPr>
-        <w:t>php &gt; echo true;</w:t>
+      <w:proofErr w:type="spellStart"/>
+      <w:r>
+        <w:rPr>
+          <w:sz w:val="24"/>
+        </w:rPr>
+        <w:t>php</w:t>
+      </w:r>
+      <w:proofErr w:type="spellEnd"/>
+      <w:r>
+        <w:rPr>
+          <w:sz w:val="24"/>
+        </w:rPr>
+        <w:t xml:space="preserve"> &gt; echo true;</w:t>
       </w:r>
     </w:p>
     <w:p>
@@ -1712,7 +2355,21 @@
         <w:rPr>
           <w:sz w:val="24"/>
         </w:rPr>
-        <w:t>$username = ‘ryano’;</w:t>
+        <w:t>$username = ‘</w:t>
+      </w:r>
+      <w:proofErr w:type="spellStart"/>
+      <w:r>
+        <w:rPr>
+          <w:sz w:val="24"/>
+        </w:rPr>
+        <w:t>ryano</w:t>
+      </w:r>
+      <w:proofErr w:type="spellEnd"/>
+      <w:r>
+        <w:rPr>
+          <w:sz w:val="24"/>
+        </w:rPr>
+        <w:t>’;</w:t>
       </w:r>
     </w:p>
     <w:p>
@@ -1726,7 +2383,21 @@
         <w:rPr>
           <w:sz w:val="24"/>
         </w:rPr>
-        <w:t>$password = “awesomepassword”;</w:t>
+        <w:t>$password = “</w:t>
+      </w:r>
+      <w:proofErr w:type="spellStart"/>
+      <w:r>
+        <w:rPr>
+          <w:sz w:val="24"/>
+        </w:rPr>
+        <w:t>awesomepassword</w:t>
+      </w:r>
+      <w:proofErr w:type="spellEnd"/>
+      <w:r>
+        <w:rPr>
+          <w:sz w:val="24"/>
+        </w:rPr>
+        <w:t>”;</w:t>
       </w:r>
     </w:p>
     <w:p>
@@ -1744,59 +2415,549 @@
           <w:sz w:val="24"/>
         </w:rPr>
       </w:pPr>
-      <w:r>
-        <w:rPr>
-          <w:sz w:val="24"/>
-        </w:rPr>
-        <w:t>if($username == ‘ryano’ &amp;&amp; $password == “awesome”</w:t>
-      </w:r>
+      <w:proofErr w:type="gramStart"/>
+      <w:r>
+        <w:rPr>
+          <w:sz w:val="24"/>
+        </w:rPr>
+        <w:t>if(</w:t>
+      </w:r>
+      <w:proofErr w:type="gramEnd"/>
+      <w:r>
+        <w:rPr>
+          <w:sz w:val="24"/>
+        </w:rPr>
+        <w:t>$username == ‘</w:t>
+      </w:r>
+      <w:proofErr w:type="spellStart"/>
+      <w:r>
+        <w:rPr>
+          <w:sz w:val="24"/>
+        </w:rPr>
+        <w:t>ryano</w:t>
+      </w:r>
+      <w:proofErr w:type="spellEnd"/>
+      <w:r>
+        <w:rPr>
+          <w:sz w:val="24"/>
+        </w:rPr>
+        <w:t>’ &amp;&amp; $password == “awesome”</w:t>
+      </w:r>
+    </w:p>
+    <w:p>
+      <w:pPr>
+        <w:ind w:left="2160"/>
+        <w:rPr>
+          <w:sz w:val="24"/>
+        </w:rPr>
+      </w:pPr>
+    </w:p>
+    <w:p>
+      <w:pPr>
+        <w:pStyle w:val="ListParagraph"/>
+        <w:numPr>
+          <w:ilvl w:val="0"/>
+          <w:numId w:val="16"/>
+        </w:numPr>
+        <w:rPr>
+          <w:sz w:val="24"/>
+        </w:rPr>
+      </w:pPr>
+      <w:r>
+        <w:rPr>
+          <w:sz w:val="24"/>
+        </w:rPr>
+        <w:t>What we do in each (vagrant vs mac):</w:t>
+      </w:r>
+    </w:p>
+    <w:p>
+      <w:pPr>
+        <w:pStyle w:val="ListParagraph"/>
+        <w:numPr>
+          <w:ilvl w:val="1"/>
+          <w:numId w:val="16"/>
+        </w:numPr>
+        <w:rPr>
+          <w:sz w:val="24"/>
+        </w:rPr>
+      </w:pPr>
+      <w:r>
+        <w:rPr>
+          <w:sz w:val="24"/>
+        </w:rPr>
+        <w:t>Vagrant:</w:t>
+      </w:r>
+    </w:p>
+    <w:p>
+      <w:pPr>
+        <w:pStyle w:val="ListParagraph"/>
+        <w:numPr>
+          <w:ilvl w:val="2"/>
+          <w:numId w:val="16"/>
+        </w:numPr>
+        <w:rPr>
+          <w:sz w:val="24"/>
+        </w:rPr>
+      </w:pPr>
+      <w:proofErr w:type="spellStart"/>
+      <w:r>
+        <w:rPr>
+          <w:sz w:val="24"/>
+        </w:rPr>
+        <w:t>php</w:t>
+      </w:r>
+      <w:proofErr w:type="spellEnd"/>
+    </w:p>
+    <w:p>
+      <w:pPr>
+        <w:pStyle w:val="ListParagraph"/>
+        <w:numPr>
+          <w:ilvl w:val="1"/>
+          <w:numId w:val="16"/>
+        </w:numPr>
+        <w:rPr>
+          <w:sz w:val="24"/>
+        </w:rPr>
+      </w:pPr>
+      <w:r>
+        <w:rPr>
+          <w:sz w:val="24"/>
+        </w:rPr>
+        <w:t>Mac</w:t>
+      </w:r>
+    </w:p>
+    <w:p>
+      <w:pPr>
+        <w:pStyle w:val="ListParagraph"/>
+        <w:numPr>
+          <w:ilvl w:val="2"/>
+          <w:numId w:val="16"/>
+        </w:numPr>
+        <w:rPr>
+          <w:sz w:val="24"/>
+        </w:rPr>
+      </w:pPr>
+      <w:proofErr w:type="spellStart"/>
+      <w:r>
+        <w:rPr>
+          <w:sz w:val="24"/>
+        </w:rPr>
+        <w:t>Git</w:t>
+      </w:r>
+      <w:proofErr w:type="spellEnd"/>
+    </w:p>
+    <w:p>
+      <w:pPr>
+        <w:pStyle w:val="ListParagraph"/>
+        <w:numPr>
+          <w:ilvl w:val="2"/>
+          <w:numId w:val="16"/>
+        </w:numPr>
+        <w:rPr>
+          <w:sz w:val="24"/>
+        </w:rPr>
+      </w:pPr>
+      <w:proofErr w:type="spellStart"/>
+      <w:r>
+        <w:rPr>
+          <w:sz w:val="24"/>
+        </w:rPr>
+        <w:t>Subl</w:t>
+      </w:r>
+      <w:proofErr w:type="spellEnd"/>
+    </w:p>
+    <w:p>
+      <w:pPr>
+        <w:ind w:left="2160"/>
+        <w:rPr>
+          <w:b/>
+          <w:sz w:val="24"/>
+          <w:u w:val="single"/>
+        </w:rPr>
+      </w:pPr>
+    </w:p>
+    <w:p>
+      <w:pPr>
+        <w:rPr>
+          <w:b/>
+          <w:sz w:val="24"/>
+          <w:u w:val="single"/>
+        </w:rPr>
+      </w:pPr>
+      <w:r>
+        <w:rPr>
+          <w:b/>
+          <w:sz w:val="24"/>
+          <w:u w:val="single"/>
+        </w:rPr>
+        <w:t>Front End vs Back-End</w:t>
+      </w:r>
+    </w:p>
+    <w:p/>
+    <w:p/>
+    <w:p/>
+    <w:p>
+      <w:pPr>
+        <w:pStyle w:val="Header1"/>
+        <w:jc w:val="left"/>
+        <w:rPr>
+          <w:sz w:val="28"/>
+        </w:rPr>
+      </w:pPr>
+      <w:r>
+        <w:rPr>
+          <w:sz w:val="28"/>
+        </w:rPr>
+        <w:t>PHP II</w:t>
+      </w:r>
+    </w:p>
+    <w:p/>
+    <w:p>
+      <w:pPr>
+        <w:pStyle w:val="Heading1"/>
+        <w:rPr>
+          <w:u w:val="single"/>
+        </w:rPr>
+      </w:pPr>
+      <w:r>
+        <w:rPr>
+          <w:u w:val="single"/>
+        </w:rPr>
+        <w:t>CONTROL STRUCTURES</w:t>
+      </w:r>
+    </w:p>
+    <w:p>
+      <w:pPr>
+        <w:pStyle w:val="ListParagraph"/>
+        <w:numPr>
+          <w:ilvl w:val="0"/>
+          <w:numId w:val="19"/>
+        </w:numPr>
+      </w:pPr>
+      <w:r>
+        <w:t>If, if else, switch, for, while, do-while</w:t>
+      </w:r>
+    </w:p>
+    <w:p>
+      <w:pPr>
+        <w:pStyle w:val="ListParagraph"/>
+        <w:numPr>
+          <w:ilvl w:val="0"/>
+          <w:numId w:val="19"/>
+        </w:numPr>
+      </w:pPr>
+      <w:r>
+        <w:t>Same syntax as JS</w:t>
+      </w:r>
+    </w:p>
+    <w:p>
+      <w:pPr>
+        <w:pStyle w:val="ListParagraph"/>
+        <w:numPr>
+          <w:ilvl w:val="0"/>
+          <w:numId w:val="19"/>
+        </w:numPr>
+      </w:pPr>
+      <w:r>
+        <w:t xml:space="preserve">Conditionals – programmed method (code) </w:t>
+      </w:r>
+      <w:r>
+        <w:t>to make a decision, using a comparison for evaluation to return the decision (echo)</w:t>
+      </w:r>
+    </w:p>
+    <w:p>
       <w:bookmarkStart w:id="0" w:name="_GoBack"/>
       <w:bookmarkEnd w:id="0"/>
     </w:p>
     <w:p>
       <w:pPr>
-        <w:ind w:left="2160"/>
-        <w:rPr>
-          <w:sz w:val="24"/>
-        </w:rPr>
-      </w:pPr>
-    </w:p>
-    <w:p>
-      <w:pPr>
-        <w:ind w:left="2160"/>
-        <w:rPr>
-          <w:sz w:val="24"/>
-        </w:rPr>
-      </w:pPr>
-    </w:p>
-    <w:p>
-      <w:pPr>
-        <w:ind w:left="2160"/>
-        <w:rPr>
-          <w:b/>
-          <w:sz w:val="24"/>
+        <w:ind w:left="360"/>
+        <w:rPr>
           <w:u w:val="single"/>
         </w:rPr>
       </w:pPr>
-    </w:p>
-    <w:p>
-      <w:pPr>
-        <w:rPr>
-          <w:b/>
-          <w:sz w:val="24"/>
+      <w:r>
+        <w:rPr>
           <w:u w:val="single"/>
         </w:rPr>
-      </w:pPr>
-      <w:r>
-        <w:rPr>
-          <w:b/>
-          <w:sz w:val="24"/>
+        <w:t>EXAMPLE:</w:t>
+      </w:r>
+    </w:p>
+    <w:p>
+      <w:pPr>
+        <w:ind w:left="720"/>
+      </w:pPr>
+      <w:r>
+        <w:t>$today = “Tuesday”;</w:t>
+      </w:r>
+    </w:p>
+    <w:p>
+      <w:pPr>
+        <w:ind w:left="720"/>
+      </w:pPr>
+    </w:p>
+    <w:p>
+      <w:pPr>
+        <w:ind w:left="720"/>
+      </w:pPr>
+      <w:proofErr w:type="gramStart"/>
+      <w:r>
+        <w:t>if(</w:t>
+      </w:r>
+      <w:proofErr w:type="gramEnd"/>
+      <w:r>
+        <w:t>$today == “Friday”) {</w:t>
+      </w:r>
+    </w:p>
+    <w:p>
+      <w:pPr>
+        <w:ind w:left="720"/>
+      </w:pPr>
+      <w:r>
+        <w:tab/>
+        <w:t>echo “TGIF, I get to watch full house”;</w:t>
+      </w:r>
+    </w:p>
+    <w:p>
+      <w:pPr>
+        <w:ind w:left="720"/>
+      </w:pPr>
+      <w:r>
+        <w:t>} else {</w:t>
+      </w:r>
+    </w:p>
+    <w:p>
+      <w:pPr>
+        <w:ind w:left="720"/>
+      </w:pPr>
+      <w:r>
+        <w:tab/>
+        <w:t>echo “The variable\$today is anything in the world except the string “Friday”;</w:t>
+      </w:r>
+    </w:p>
+    <w:p>
+      <w:pPr>
+        <w:ind w:left="720"/>
+      </w:pPr>
+      <w:r>
+        <w:t>}</w:t>
+      </w:r>
+    </w:p>
+    <w:p>
+      <w:pPr>
+        <w:ind w:left="720"/>
+      </w:pPr>
+    </w:p>
+    <w:p>
+      <w:pPr>
+        <w:pStyle w:val="ListParagraph"/>
+        <w:numPr>
+          <w:ilvl w:val="0"/>
+          <w:numId w:val="20"/>
+        </w:numPr>
+      </w:pPr>
+      <w:r>
+        <w:t>Inside the parenthesis of an if, we need a comparison of values or anything that evaluates to a true or false</w:t>
+      </w:r>
+    </w:p>
+    <w:p>
+      <w:pPr>
+        <w:ind w:left="1440"/>
+      </w:pPr>
+      <w:r>
+        <w:t>==</w:t>
+      </w:r>
+    </w:p>
+    <w:p>
+      <w:pPr>
+        <w:ind w:left="1440"/>
+      </w:pPr>
+      <w:r>
+        <w:t>===</w:t>
+      </w:r>
+    </w:p>
+    <w:p>
+      <w:pPr>
+        <w:ind w:left="1440"/>
+      </w:pPr>
+      <w:r>
+        <w:t>!=</w:t>
+      </w:r>
+    </w:p>
+    <w:p>
+      <w:pPr>
+        <w:ind w:left="1440"/>
+      </w:pPr>
+      <w:r>
+        <w:t>!==</w:t>
+      </w:r>
+    </w:p>
+    <w:p>
+      <w:pPr>
+        <w:ind w:left="1440"/>
+      </w:pPr>
+      <w:r>
+        <w:t>&gt;</w:t>
+      </w:r>
+    </w:p>
+    <w:p>
+      <w:pPr>
+        <w:ind w:left="1440"/>
+      </w:pPr>
+      <w:r>
+        <w:t>&lt;</w:t>
+      </w:r>
+    </w:p>
+    <w:p>
+      <w:pPr>
+        <w:ind w:left="1440"/>
+      </w:pPr>
+      <w:r>
+        <w:t>&gt;=</w:t>
+      </w:r>
+    </w:p>
+    <w:p>
+      <w:pPr>
+        <w:pStyle w:val="ListParagraph"/>
+        <w:numPr>
+          <w:ilvl w:val="0"/>
+          <w:numId w:val="20"/>
+        </w:numPr>
+      </w:pPr>
+      <w:r>
+        <w:t xml:space="preserve">Using </w:t>
+      </w:r>
+      <w:proofErr w:type="spellStart"/>
+      <w:r>
+        <w:t>is_</w:t>
+      </w:r>
+      <w:r>
+        <w:t>bool</w:t>
+      </w:r>
+      <w:proofErr w:type="spellEnd"/>
+      <w:r>
+        <w:t xml:space="preserve"> in the function</w:t>
+      </w:r>
+      <w:r>
+        <w:t xml:space="preserve"> (finds out whether a variable is a Boolean</w:t>
+      </w:r>
+      <w:r>
+        <w:t>, returns true or false</w:t>
+      </w:r>
+      <w:r>
+        <w:t>)</w:t>
+      </w:r>
+    </w:p>
+    <w:p>
+      <w:pPr>
+        <w:ind w:left="720"/>
+        <w:rPr>
           <w:u w:val="single"/>
         </w:rPr>
-        <w:t>Front End vs Back-End</w:t>
-      </w:r>
-    </w:p>
-    <w:p/>
+      </w:pPr>
+      <w:r>
+        <w:rPr>
+          <w:u w:val="single"/>
+        </w:rPr>
+        <w:t>EXAMPLE:</w:t>
+      </w:r>
+    </w:p>
+    <w:p>
+      <w:pPr>
+        <w:ind w:left="720"/>
+      </w:pPr>
+      <w:r>
+        <w:t>$today = ‘Tuesday’;</w:t>
+      </w:r>
+    </w:p>
+    <w:p>
+      <w:pPr>
+        <w:ind w:left="720"/>
+      </w:pPr>
+      <w:r>
+        <w:t>$</w:t>
+      </w:r>
+      <w:proofErr w:type="spellStart"/>
+      <w:r>
+        <w:t>isRainingTomorrow</w:t>
+      </w:r>
+      <w:proofErr w:type="spellEnd"/>
+      <w:r>
+        <w:t xml:space="preserve"> = true;</w:t>
+      </w:r>
+    </w:p>
+    <w:p>
+      <w:pPr>
+        <w:ind w:left="720"/>
+      </w:pPr>
+    </w:p>
+    <w:p>
+      <w:pPr>
+        <w:ind w:left="720"/>
+      </w:pPr>
+      <w:r>
+        <w:t>if(</w:t>
+      </w:r>
+      <w:proofErr w:type="spellStart"/>
+      <w:r>
+        <w:t>is_</w:t>
+      </w:r>
+      <w:r>
+        <w:t>bool</w:t>
+      </w:r>
+      <w:proofErr w:type="spellEnd"/>
+      <w:r>
+        <w:t>($</w:t>
+      </w:r>
+      <w:proofErr w:type="spellStart"/>
+      <w:r>
+        <w:t>isRainingTomorrow</w:t>
+      </w:r>
+      <w:proofErr w:type="spellEnd"/>
+      <w:r>
+        <w:t xml:space="preserve">) &amp;&amp; </w:t>
+      </w:r>
+      <w:r>
+        <w:t>$</w:t>
+      </w:r>
+      <w:proofErr w:type="spellStart"/>
+      <w:proofErr w:type="gramStart"/>
+      <w:r>
+        <w:t>isRainingTomorrow</w:t>
+      </w:r>
+      <w:proofErr w:type="spellEnd"/>
+      <w:r>
+        <w:t>){</w:t>
+      </w:r>
+      <w:proofErr w:type="gramEnd"/>
+    </w:p>
+    <w:p>
+      <w:pPr>
+        <w:ind w:left="720"/>
+      </w:pPr>
+      <w:r>
+        <w:tab/>
+        <w:t>echo “I’ll bring an umbrella”;</w:t>
+      </w:r>
+    </w:p>
+    <w:p>
+      <w:pPr>
+        <w:ind w:left="720"/>
+      </w:pPr>
+      <w:r>
+        <w:t>}</w:t>
+      </w:r>
+    </w:p>
+    <w:p>
+      <w:pPr>
+        <w:ind w:left="720"/>
+      </w:pPr>
+    </w:p>
+    <w:p>
+      <w:pPr>
+        <w:ind w:left="720"/>
+      </w:pPr>
+    </w:p>
     <w:sectPr>
       <w:headerReference w:type="default" r:id="rId7"/>
       <w:pgSz w:w="12240" w:h="15840"/>
@@ -1873,6 +3034,205 @@
 <file path=word/numbering.xml><?xml version="1.0" encoding="utf-8"?>
 <w:numbering xmlns:wpc="http://schemas.microsoft.com/office/word/2010/wordprocessingCanvas" xmlns:mo="http://schemas.microsoft.com/office/mac/office/2008/main" xmlns:mc="http://schemas.openxmlformats.org/markup-compatibility/2006" xmlns:mv="urn:schemas-microsoft-com:mac:vml" xmlns:o="urn:schemas-microsoft-com:office:office" xmlns:r="http://schemas.openxmlformats.org/officeDocument/2006/relationships" xmlns:m="http://schemas.openxmlformats.org/officeDocument/2006/math" xmlns:v="urn:schemas-microsoft-com:vml" xmlns:wp14="http://schemas.microsoft.com/office/word/2010/wordprocessingDrawing" xmlns:wp="http://schemas.openxmlformats.org/drawingml/2006/wordprocessingDrawing" xmlns:w10="urn:schemas-microsoft-com:office:word" xmlns:w="http://schemas.openxmlformats.org/wordprocessingml/2006/main" xmlns:w14="http://schemas.microsoft.com/office/word/2010/wordml" xmlns:w15="http://schemas.microsoft.com/office/word/2012/wordml" xmlns:wpg="http://schemas.microsoft.com/office/word/2010/wordprocessingGroup" xmlns:wpi="http://schemas.microsoft.com/office/word/2010/wordprocessingInk" xmlns:wne="http://schemas.microsoft.com/office/word/2006/wordml" xmlns:wps="http://schemas.microsoft.com/office/word/2010/wordprocessingShape" mc:Ignorable="w14 w15 wp14">
   <w:abstractNum w:abstractNumId="0">
+    <w:nsid w:val="0DD41E6D"/>
+    <w:multiLevelType w:val="hybridMultilevel"/>
+    <w:tmpl w:val="E5FEC5C2"/>
+    <w:lvl w:ilvl="0" w:tplc="0409000F">
+      <w:start w:val="1"/>
+      <w:numFmt w:val="decimal"/>
+      <w:lvlText w:val="%1."/>
+      <w:lvlJc w:val="left"/>
+      <w:pPr>
+        <w:ind w:left="720" w:hanging="360"/>
+      </w:pPr>
+    </w:lvl>
+    <w:lvl w:ilvl="1" w:tplc="04090019" w:tentative="1">
+      <w:start w:val="1"/>
+      <w:numFmt w:val="lowerLetter"/>
+      <w:lvlText w:val="%2."/>
+      <w:lvlJc w:val="left"/>
+      <w:pPr>
+        <w:ind w:left="1440" w:hanging="360"/>
+      </w:pPr>
+    </w:lvl>
+    <w:lvl w:ilvl="2" w:tplc="0409001B" w:tentative="1">
+      <w:start w:val="1"/>
+      <w:numFmt w:val="lowerRoman"/>
+      <w:lvlText w:val="%3."/>
+      <w:lvlJc w:val="right"/>
+      <w:pPr>
+        <w:ind w:left="2160" w:hanging="180"/>
+      </w:pPr>
+    </w:lvl>
+    <w:lvl w:ilvl="3" w:tplc="0409000F" w:tentative="1">
+      <w:start w:val="1"/>
+      <w:numFmt w:val="decimal"/>
+      <w:lvlText w:val="%4."/>
+      <w:lvlJc w:val="left"/>
+      <w:pPr>
+        <w:ind w:left="2880" w:hanging="360"/>
+      </w:pPr>
+    </w:lvl>
+    <w:lvl w:ilvl="4" w:tplc="04090019" w:tentative="1">
+      <w:start w:val="1"/>
+      <w:numFmt w:val="lowerLetter"/>
+      <w:lvlText w:val="%5."/>
+      <w:lvlJc w:val="left"/>
+      <w:pPr>
+        <w:ind w:left="3600" w:hanging="360"/>
+      </w:pPr>
+    </w:lvl>
+    <w:lvl w:ilvl="5" w:tplc="0409001B" w:tentative="1">
+      <w:start w:val="1"/>
+      <w:numFmt w:val="lowerRoman"/>
+      <w:lvlText w:val="%6."/>
+      <w:lvlJc w:val="right"/>
+      <w:pPr>
+        <w:ind w:left="4320" w:hanging="180"/>
+      </w:pPr>
+    </w:lvl>
+    <w:lvl w:ilvl="6" w:tplc="0409000F" w:tentative="1">
+      <w:start w:val="1"/>
+      <w:numFmt w:val="decimal"/>
+      <w:lvlText w:val="%7."/>
+      <w:lvlJc w:val="left"/>
+      <w:pPr>
+        <w:ind w:left="5040" w:hanging="360"/>
+      </w:pPr>
+    </w:lvl>
+    <w:lvl w:ilvl="7" w:tplc="04090019" w:tentative="1">
+      <w:start w:val="1"/>
+      <w:numFmt w:val="lowerLetter"/>
+      <w:lvlText w:val="%8."/>
+      <w:lvlJc w:val="left"/>
+      <w:pPr>
+        <w:ind w:left="5760" w:hanging="360"/>
+      </w:pPr>
+    </w:lvl>
+    <w:lvl w:ilvl="8" w:tplc="0409001B" w:tentative="1">
+      <w:start w:val="1"/>
+      <w:numFmt w:val="lowerRoman"/>
+      <w:lvlText w:val="%9."/>
+      <w:lvlJc w:val="right"/>
+      <w:pPr>
+        <w:ind w:left="6480" w:hanging="180"/>
+      </w:pPr>
+    </w:lvl>
+  </w:abstractNum>
+  <w:abstractNum w:abstractNumId="1">
+    <w:nsid w:val="1B9F64B2"/>
+    <w:multiLevelType w:val="hybridMultilevel"/>
+    <w:tmpl w:val="24E82026"/>
+    <w:lvl w:ilvl="0" w:tplc="04090001">
+      <w:start w:val="1"/>
+      <w:numFmt w:val="bullet"/>
+      <w:lvlText w:val=""/>
+      <w:lvlJc w:val="left"/>
+      <w:pPr>
+        <w:ind w:left="360" w:hanging="360"/>
+      </w:pPr>
+      <w:rPr>
+        <w:rFonts w:ascii="Symbol" w:hAnsi="Symbol" w:hint="default"/>
+      </w:rPr>
+    </w:lvl>
+    <w:lvl w:ilvl="1" w:tplc="04090003">
+      <w:start w:val="1"/>
+      <w:numFmt w:val="bullet"/>
+      <w:lvlText w:val="o"/>
+      <w:lvlJc w:val="left"/>
+      <w:pPr>
+        <w:ind w:left="1080" w:hanging="360"/>
+      </w:pPr>
+      <w:rPr>
+        <w:rFonts w:ascii="Courier New" w:hAnsi="Courier New" w:cs="Courier New" w:hint="default"/>
+      </w:rPr>
+    </w:lvl>
+    <w:lvl w:ilvl="2" w:tplc="04090005" w:tentative="1">
+      <w:start w:val="1"/>
+      <w:numFmt w:val="bullet"/>
+      <w:lvlText w:val=""/>
+      <w:lvlJc w:val="left"/>
+      <w:pPr>
+        <w:ind w:left="1800" w:hanging="360"/>
+      </w:pPr>
+      <w:rPr>
+        <w:rFonts w:ascii="Wingdings" w:hAnsi="Wingdings" w:hint="default"/>
+      </w:rPr>
+    </w:lvl>
+    <w:lvl w:ilvl="3" w:tplc="04090001" w:tentative="1">
+      <w:start w:val="1"/>
+      <w:numFmt w:val="bullet"/>
+      <w:lvlText w:val=""/>
+      <w:lvlJc w:val="left"/>
+      <w:pPr>
+        <w:ind w:left="2520" w:hanging="360"/>
+      </w:pPr>
+      <w:rPr>
+        <w:rFonts w:ascii="Symbol" w:hAnsi="Symbol" w:hint="default"/>
+      </w:rPr>
+    </w:lvl>
+    <w:lvl w:ilvl="4" w:tplc="04090003" w:tentative="1">
+      <w:start w:val="1"/>
+      <w:numFmt w:val="bullet"/>
+      <w:lvlText w:val="o"/>
+      <w:lvlJc w:val="left"/>
+      <w:pPr>
+        <w:ind w:left="3240" w:hanging="360"/>
+      </w:pPr>
+      <w:rPr>
+        <w:rFonts w:ascii="Courier New" w:hAnsi="Courier New" w:cs="Courier New" w:hint="default"/>
+      </w:rPr>
+    </w:lvl>
+    <w:lvl w:ilvl="5" w:tplc="04090005" w:tentative="1">
+      <w:start w:val="1"/>
+      <w:numFmt w:val="bullet"/>
+      <w:lvlText w:val=""/>
+      <w:lvlJc w:val="left"/>
+      <w:pPr>
+        <w:ind w:left="3960" w:hanging="360"/>
+      </w:pPr>
+      <w:rPr>
+        <w:rFonts w:ascii="Wingdings" w:hAnsi="Wingdings" w:hint="default"/>
+      </w:rPr>
+    </w:lvl>
+    <w:lvl w:ilvl="6" w:tplc="04090001" w:tentative="1">
+      <w:start w:val="1"/>
+      <w:numFmt w:val="bullet"/>
+      <w:lvlText w:val=""/>
+      <w:lvlJc w:val="left"/>
+      <w:pPr>
+        <w:ind w:left="4680" w:hanging="360"/>
+      </w:pPr>
+      <w:rPr>
+        <w:rFonts w:ascii="Symbol" w:hAnsi="Symbol" w:hint="default"/>
+      </w:rPr>
+    </w:lvl>
+    <w:lvl w:ilvl="7" w:tplc="04090003" w:tentative="1">
+      <w:start w:val="1"/>
+      <w:numFmt w:val="bullet"/>
+      <w:lvlText w:val="o"/>
+      <w:lvlJc w:val="left"/>
+      <w:pPr>
+        <w:ind w:left="5400" w:hanging="360"/>
+      </w:pPr>
+      <w:rPr>
+        <w:rFonts w:ascii="Courier New" w:hAnsi="Courier New" w:cs="Courier New" w:hint="default"/>
+      </w:rPr>
+    </w:lvl>
+    <w:lvl w:ilvl="8" w:tplc="04090005" w:tentative="1">
+      <w:start w:val="1"/>
+      <w:numFmt w:val="bullet"/>
+      <w:lvlText w:val=""/>
+      <w:lvlJc w:val="left"/>
+      <w:pPr>
+        <w:ind w:left="6120" w:hanging="360"/>
+      </w:pPr>
+      <w:rPr>
+        <w:rFonts w:ascii="Wingdings" w:hAnsi="Wingdings" w:hint="default"/>
+      </w:rPr>
+    </w:lvl>
+  </w:abstractNum>
+  <w:abstractNum w:abstractNumId="2">
     <w:nsid w:val="1F30199D"/>
     <w:multiLevelType w:val="hybridMultilevel"/>
     <w:tmpl w:val="123A8044"/>
@@ -1985,7 +3345,7 @@
       </w:rPr>
     </w:lvl>
   </w:abstractNum>
-  <w:abstractNum w:abstractNumId="1">
+  <w:abstractNum w:abstractNumId="3">
     <w:nsid w:val="363D7C9E"/>
     <w:multiLevelType w:val="hybridMultilevel"/>
     <w:tmpl w:val="29F4C53C"/>
@@ -2098,7 +3458,7 @@
       </w:rPr>
     </w:lvl>
   </w:abstractNum>
-  <w:abstractNum w:abstractNumId="2">
+  <w:abstractNum w:abstractNumId="4">
     <w:nsid w:val="3A3D6C41"/>
     <w:multiLevelType w:val="multilevel"/>
     <w:tmpl w:val="48A0718E"/>
@@ -2214,7 +3574,7 @@
       </w:rPr>
     </w:lvl>
   </w:abstractNum>
-  <w:abstractNum w:abstractNumId="3">
+  <w:abstractNum w:abstractNumId="5">
     <w:nsid w:val="3FA271ED"/>
     <w:multiLevelType w:val="multilevel"/>
     <w:tmpl w:val="25BCE74C"/>
@@ -2329,7 +3689,7 @@
       </w:rPr>
     </w:lvl>
   </w:abstractNum>
-  <w:abstractNum w:abstractNumId="4">
+  <w:abstractNum w:abstractNumId="6">
     <w:nsid w:val="435C5215"/>
     <w:multiLevelType w:val="hybridMultilevel"/>
     <w:tmpl w:val="C76AD8C0"/>
@@ -2442,10 +3802,123 @@
       </w:rPr>
     </w:lvl>
   </w:abstractNum>
-  <w:abstractNum w:abstractNumId="5">
+  <w:abstractNum w:abstractNumId="7">
+    <w:nsid w:val="47C87BD6"/>
+    <w:multiLevelType w:val="hybridMultilevel"/>
+    <w:tmpl w:val="23921F94"/>
+    <w:lvl w:ilvl="0" w:tplc="04090001">
+      <w:start w:val="1"/>
+      <w:numFmt w:val="bullet"/>
+      <w:lvlText w:val=""/>
+      <w:lvlJc w:val="left"/>
+      <w:pPr>
+        <w:ind w:left="360" w:hanging="360"/>
+      </w:pPr>
+      <w:rPr>
+        <w:rFonts w:ascii="Symbol" w:hAnsi="Symbol" w:hint="default"/>
+      </w:rPr>
+    </w:lvl>
+    <w:lvl w:ilvl="1" w:tplc="04090003" w:tentative="1">
+      <w:start w:val="1"/>
+      <w:numFmt w:val="bullet"/>
+      <w:lvlText w:val="o"/>
+      <w:lvlJc w:val="left"/>
+      <w:pPr>
+        <w:ind w:left="1080" w:hanging="360"/>
+      </w:pPr>
+      <w:rPr>
+        <w:rFonts w:ascii="Courier New" w:hAnsi="Courier New" w:cs="Courier New" w:hint="default"/>
+      </w:rPr>
+    </w:lvl>
+    <w:lvl w:ilvl="2" w:tplc="04090005" w:tentative="1">
+      <w:start w:val="1"/>
+      <w:numFmt w:val="bullet"/>
+      <w:lvlText w:val=""/>
+      <w:lvlJc w:val="left"/>
+      <w:pPr>
+        <w:ind w:left="1800" w:hanging="360"/>
+      </w:pPr>
+      <w:rPr>
+        <w:rFonts w:ascii="Wingdings" w:hAnsi="Wingdings" w:hint="default"/>
+      </w:rPr>
+    </w:lvl>
+    <w:lvl w:ilvl="3" w:tplc="04090001" w:tentative="1">
+      <w:start w:val="1"/>
+      <w:numFmt w:val="bullet"/>
+      <w:lvlText w:val=""/>
+      <w:lvlJc w:val="left"/>
+      <w:pPr>
+        <w:ind w:left="2520" w:hanging="360"/>
+      </w:pPr>
+      <w:rPr>
+        <w:rFonts w:ascii="Symbol" w:hAnsi="Symbol" w:hint="default"/>
+      </w:rPr>
+    </w:lvl>
+    <w:lvl w:ilvl="4" w:tplc="04090003" w:tentative="1">
+      <w:start w:val="1"/>
+      <w:numFmt w:val="bullet"/>
+      <w:lvlText w:val="o"/>
+      <w:lvlJc w:val="left"/>
+      <w:pPr>
+        <w:ind w:left="3240" w:hanging="360"/>
+      </w:pPr>
+      <w:rPr>
+        <w:rFonts w:ascii="Courier New" w:hAnsi="Courier New" w:cs="Courier New" w:hint="default"/>
+      </w:rPr>
+    </w:lvl>
+    <w:lvl w:ilvl="5" w:tplc="04090005" w:tentative="1">
+      <w:start w:val="1"/>
+      <w:numFmt w:val="bullet"/>
+      <w:lvlText w:val=""/>
+      <w:lvlJc w:val="left"/>
+      <w:pPr>
+        <w:ind w:left="3960" w:hanging="360"/>
+      </w:pPr>
+      <w:rPr>
+        <w:rFonts w:ascii="Wingdings" w:hAnsi="Wingdings" w:hint="default"/>
+      </w:rPr>
+    </w:lvl>
+    <w:lvl w:ilvl="6" w:tplc="04090001" w:tentative="1">
+      <w:start w:val="1"/>
+      <w:numFmt w:val="bullet"/>
+      <w:lvlText w:val=""/>
+      <w:lvlJc w:val="left"/>
+      <w:pPr>
+        <w:ind w:left="4680" w:hanging="360"/>
+      </w:pPr>
+      <w:rPr>
+        <w:rFonts w:ascii="Symbol" w:hAnsi="Symbol" w:hint="default"/>
+      </w:rPr>
+    </w:lvl>
+    <w:lvl w:ilvl="7" w:tplc="04090003" w:tentative="1">
+      <w:start w:val="1"/>
+      <w:numFmt w:val="bullet"/>
+      <w:lvlText w:val="o"/>
+      <w:lvlJc w:val="left"/>
+      <w:pPr>
+        <w:ind w:left="5400" w:hanging="360"/>
+      </w:pPr>
+      <w:rPr>
+        <w:rFonts w:ascii="Courier New" w:hAnsi="Courier New" w:cs="Courier New" w:hint="default"/>
+      </w:rPr>
+    </w:lvl>
+    <w:lvl w:ilvl="8" w:tplc="04090005" w:tentative="1">
+      <w:start w:val="1"/>
+      <w:numFmt w:val="bullet"/>
+      <w:lvlText w:val=""/>
+      <w:lvlJc w:val="left"/>
+      <w:pPr>
+        <w:ind w:left="6120" w:hanging="360"/>
+      </w:pPr>
+      <w:rPr>
+        <w:rFonts w:ascii="Wingdings" w:hAnsi="Wingdings" w:hint="default"/>
+      </w:rPr>
+    </w:lvl>
+  </w:abstractNum>
+  <w:abstractNum w:abstractNumId="8">
     <w:nsid w:val="4E416157"/>
     <w:multiLevelType w:val="hybridMultilevel"/>
-    <w:tmpl w:val="B748D64C"/>
+    <w:tmpl w:val="C38A2192"/>
     <w:lvl w:ilvl="0" w:tplc="04090001">
       <w:start w:val="1"/>
       <w:numFmt w:val="bullet"/>
@@ -2470,7 +3943,7 @@
         <w:rFonts w:ascii="Courier New" w:hAnsi="Courier New" w:cs="Courier New" w:hint="default"/>
       </w:rPr>
     </w:lvl>
-    <w:lvl w:ilvl="2" w:tplc="04090005" w:tentative="1">
+    <w:lvl w:ilvl="2" w:tplc="04090005">
       <w:start w:val="1"/>
       <w:numFmt w:val="bullet"/>
       <w:lvlText w:val=""/>
@@ -2555,7 +4028,7 @@
       </w:rPr>
     </w:lvl>
   </w:abstractNum>
-  <w:abstractNum w:abstractNumId="6">
+  <w:abstractNum w:abstractNumId="9">
     <w:nsid w:val="515315F9"/>
     <w:multiLevelType w:val="hybridMultilevel"/>
     <w:tmpl w:val="E2DE0102"/>
@@ -2668,7 +4141,7 @@
       </w:rPr>
     </w:lvl>
   </w:abstractNum>
-  <w:abstractNum w:abstractNumId="7">
+  <w:abstractNum w:abstractNumId="10">
     <w:nsid w:val="65B64D36"/>
     <w:multiLevelType w:val="hybridMultilevel"/>
     <w:tmpl w:val="D16471BC"/>
@@ -2781,7 +4254,7 @@
       </w:rPr>
     </w:lvl>
   </w:abstractNum>
-  <w:abstractNum w:abstractNumId="8">
+  <w:abstractNum w:abstractNumId="11">
     <w:nsid w:val="6E0467B4"/>
     <w:multiLevelType w:val="multilevel"/>
     <w:tmpl w:val="F1C4A56E"/>
@@ -2895,7 +4368,93 @@
       </w:rPr>
     </w:lvl>
   </w:abstractNum>
-  <w:abstractNum w:abstractNumId="9">
+  <w:abstractNum w:abstractNumId="12">
+    <w:nsid w:val="77554416"/>
+    <w:multiLevelType w:val="hybridMultilevel"/>
+    <w:tmpl w:val="9A4826BE"/>
+    <w:lvl w:ilvl="0" w:tplc="0409000F">
+      <w:start w:val="1"/>
+      <w:numFmt w:val="decimal"/>
+      <w:lvlText w:val="%1."/>
+      <w:lvlJc w:val="left"/>
+      <w:pPr>
+        <w:ind w:left="720" w:hanging="360"/>
+      </w:pPr>
+    </w:lvl>
+    <w:lvl w:ilvl="1" w:tplc="04090019" w:tentative="1">
+      <w:start w:val="1"/>
+      <w:numFmt w:val="lowerLetter"/>
+      <w:lvlText w:val="%2."/>
+      <w:lvlJc w:val="left"/>
+      <w:pPr>
+        <w:ind w:left="1440" w:hanging="360"/>
+      </w:pPr>
+    </w:lvl>
+    <w:lvl w:ilvl="2" w:tplc="0409001B" w:tentative="1">
+      <w:start w:val="1"/>
+      <w:numFmt w:val="lowerRoman"/>
+      <w:lvlText w:val="%3."/>
+      <w:lvlJc w:val="right"/>
+      <w:pPr>
+        <w:ind w:left="2160" w:hanging="180"/>
+      </w:pPr>
+    </w:lvl>
+    <w:lvl w:ilvl="3" w:tplc="0409000F" w:tentative="1">
+      <w:start w:val="1"/>
+      <w:numFmt w:val="decimal"/>
+      <w:lvlText w:val="%4."/>
+      <w:lvlJc w:val="left"/>
+      <w:pPr>
+        <w:ind w:left="2880" w:hanging="360"/>
+      </w:pPr>
+    </w:lvl>
+    <w:lvl w:ilvl="4" w:tplc="04090019" w:tentative="1">
+      <w:start w:val="1"/>
+      <w:numFmt w:val="lowerLetter"/>
+      <w:lvlText w:val="%5."/>
+      <w:lvlJc w:val="left"/>
+      <w:pPr>
+        <w:ind w:left="3600" w:hanging="360"/>
+      </w:pPr>
+    </w:lvl>
+    <w:lvl w:ilvl="5" w:tplc="0409001B" w:tentative="1">
+      <w:start w:val="1"/>
+      <w:numFmt w:val="lowerRoman"/>
+      <w:lvlText w:val="%6."/>
+      <w:lvlJc w:val="right"/>
+      <w:pPr>
+        <w:ind w:left="4320" w:hanging="180"/>
+      </w:pPr>
+    </w:lvl>
+    <w:lvl w:ilvl="6" w:tplc="0409000F" w:tentative="1">
+      <w:start w:val="1"/>
+      <w:numFmt w:val="decimal"/>
+      <w:lvlText w:val="%7."/>
+      <w:lvlJc w:val="left"/>
+      <w:pPr>
+        <w:ind w:left="5040" w:hanging="360"/>
+      </w:pPr>
+    </w:lvl>
+    <w:lvl w:ilvl="7" w:tplc="04090019" w:tentative="1">
+      <w:start w:val="1"/>
+      <w:numFmt w:val="lowerLetter"/>
+      <w:lvlText w:val="%8."/>
+      <w:lvlJc w:val="left"/>
+      <w:pPr>
+        <w:ind w:left="5760" w:hanging="360"/>
+      </w:pPr>
+    </w:lvl>
+    <w:lvl w:ilvl="8" w:tplc="0409001B" w:tentative="1">
+      <w:start w:val="1"/>
+      <w:numFmt w:val="lowerRoman"/>
+      <w:lvlText w:val="%9."/>
+      <w:lvlJc w:val="right"/>
+      <w:pPr>
+        <w:ind w:left="6480" w:hanging="180"/>
+      </w:pPr>
+    </w:lvl>
+  </w:abstractNum>
+  <w:abstractNum w:abstractNumId="13">
     <w:nsid w:val="789C55A4"/>
     <w:multiLevelType w:val="hybridMultilevel"/>
     <w:tmpl w:val="8B44204C"/>
@@ -2981,7 +4540,7 @@
       </w:pPr>
     </w:lvl>
   </w:abstractNum>
-  <w:abstractNum w:abstractNumId="10">
+  <w:abstractNum w:abstractNumId="14">
     <w:nsid w:val="7D5911F1"/>
     <w:multiLevelType w:val="hybridMultilevel"/>
     <w:tmpl w:val="158E30AC"/>
@@ -3094,7 +4653,7 @@
       </w:rPr>
     </w:lvl>
   </w:abstractNum>
-  <w:abstractNum w:abstractNumId="11">
+  <w:abstractNum w:abstractNumId="15">
     <w:nsid w:val="7E1B2746"/>
     <w:multiLevelType w:val="hybridMultilevel"/>
     <w:tmpl w:val="C0725E1E"/>
@@ -3208,52 +4767,64 @@
     </w:lvl>
   </w:abstractNum>
   <w:num w:numId="1">
+    <w:abstractNumId w:val="4"/>
+  </w:num>
+  <w:num w:numId="2">
+    <w:abstractNumId w:val="5"/>
+  </w:num>
+  <w:num w:numId="3">
+    <w:abstractNumId w:val="11"/>
+  </w:num>
+  <w:num w:numId="4">
+    <w:abstractNumId w:val="5"/>
+  </w:num>
+  <w:num w:numId="5">
+    <w:abstractNumId w:val="5"/>
+  </w:num>
+  <w:num w:numId="6">
+    <w:abstractNumId w:val="4"/>
+  </w:num>
+  <w:num w:numId="7">
+    <w:abstractNumId w:val="4"/>
+  </w:num>
+  <w:num w:numId="8">
+    <w:abstractNumId w:val="13"/>
+  </w:num>
+  <w:num w:numId="9">
+    <w:abstractNumId w:val="3"/>
+  </w:num>
+  <w:num w:numId="10">
+    <w:abstractNumId w:val="15"/>
+  </w:num>
+  <w:num w:numId="11">
+    <w:abstractNumId w:val="10"/>
+  </w:num>
+  <w:num w:numId="12">
+    <w:abstractNumId w:val="6"/>
+  </w:num>
+  <w:num w:numId="13">
     <w:abstractNumId w:val="2"/>
   </w:num>
-  <w:num w:numId="2">
-    <w:abstractNumId w:val="3"/>
+  <w:num w:numId="14">
+    <w:abstractNumId w:val="9"/>
   </w:num>
-  <w:num w:numId="3">
+  <w:num w:numId="15">
+    <w:abstractNumId w:val="14"/>
+  </w:num>
+  <w:num w:numId="16">
     <w:abstractNumId w:val="8"/>
   </w:num>
-  <w:num w:numId="4">
-    <w:abstractNumId w:val="3"/>
+  <w:num w:numId="17">
+    <w:abstractNumId w:val="12"/>
   </w:num>
-  <w:num w:numId="5">
-    <w:abstractNumId w:val="3"/>
+  <w:num w:numId="18">
+    <w:abstractNumId w:val="0"/>
   </w:num>
-  <w:num w:numId="6">
-    <w:abstractNumId w:val="2"/>
-  </w:num>
-  <w:num w:numId="7">
-    <w:abstractNumId w:val="2"/>
-  </w:num>
-  <w:num w:numId="8">
-    <w:abstractNumId w:val="9"/>
-  </w:num>
-  <w:num w:numId="9">
-    <w:abstractNumId w:val="1"/>
-  </w:num>
-  <w:num w:numId="10">
-    <w:abstractNumId w:val="11"/>
-  </w:num>
-  <w:num w:numId="11">
+  <w:num w:numId="19">
     <w:abstractNumId w:val="7"/>
   </w:num>
-  <w:num w:numId="12">
-    <w:abstractNumId w:val="4"/>
-  </w:num>
-  <w:num w:numId="13">
-    <w:abstractNumId w:val="0"/>
-  </w:num>
-  <w:num w:numId="14">
-    <w:abstractNumId w:val="6"/>
-  </w:num>
-  <w:num w:numId="15">
-    <w:abstractNumId w:val="10"/>
-  </w:num>
-  <w:num w:numId="16">
-    <w:abstractNumId w:val="5"/>
+  <w:num w:numId="20">
+    <w:abstractNumId w:val="1"/>
   </w:num>
 </w:numbering>
 </file>
@@ -3667,6 +5238,26 @@
       <w:iCs/>
       <w:sz w:val="22"/>
       <w:szCs w:val="20"/>
+    </w:rPr>
+  </w:style>
+  <w:style w:type="paragraph" w:styleId="Heading1">
+    <w:name w:val="heading 1"/>
+    <w:basedOn w:val="Normal"/>
+    <w:next w:val="Normal"/>
+    <w:link w:val="Heading1Char"/>
+    <w:uiPriority w:val="9"/>
+    <w:qFormat/>
+    <w:rsid w:val="00101F9B"/>
+    <w:pPr>
+      <w:keepNext/>
+      <w:keepLines/>
+      <w:outlineLvl w:val="0"/>
+    </w:pPr>
+    <w:rPr>
+      <w:rFonts w:asciiTheme="majorHAnsi" w:eastAsiaTheme="majorEastAsia" w:hAnsiTheme="majorHAnsi" w:cstheme="majorBidi"/>
+      <w:color w:val="2F5496" w:themeColor="accent1" w:themeShade="BF"/>
+      <w:sz w:val="28"/>
+      <w:szCs w:val="32"/>
     </w:rPr>
   </w:style>
   <w:style w:type="paragraph" w:styleId="Heading3">
@@ -4107,6 +5698,20 @@
       <w:ind w:left="720"/>
     </w:pPr>
   </w:style>
+  <w:style w:type="character" w:customStyle="1" w:styleId="Heading1Char">
+    <w:name w:val="Heading 1 Char"/>
+    <w:basedOn w:val="DefaultParagraphFont"/>
+    <w:link w:val="Heading1"/>
+    <w:uiPriority w:val="9"/>
+    <w:rsid w:val="00101F9B"/>
+    <w:rPr>
+      <w:rFonts w:asciiTheme="majorHAnsi" w:eastAsiaTheme="majorEastAsia" w:hAnsiTheme="majorHAnsi" w:cstheme="majorBidi"/>
+      <w:iCs/>
+      <w:color w:val="2F5496" w:themeColor="accent1" w:themeShade="BF"/>
+      <w:sz w:val="28"/>
+      <w:szCs w:val="32"/>
+    </w:rPr>
+  </w:style>
 </w:styles>
 </file>
 

</xml_diff>

<commit_message>
Completed if.php exercises & reviewed in terminal
</commit_message>
<xml_diff>
--- a/docs/PHP LESSONS.docx
+++ b/docs/PHP LESSONS.docx
@@ -50,7 +50,23 @@
           <w:b w:val="0"/>
           <w:caps w:val="0"/>
         </w:rPr>
-        <w:t>Will not run in the browser</w:t>
+        <w:t xml:space="preserve">Will not </w:t>
+      </w:r>
+      <w:proofErr w:type="gramStart"/>
+      <w:r>
+        <w:rPr>
+          <w:b w:val="0"/>
+          <w:caps w:val="0"/>
+        </w:rPr>
+        <w:t>run</w:t>
+      </w:r>
+      <w:proofErr w:type="gramEnd"/>
+      <w:r>
+        <w:rPr>
+          <w:b w:val="0"/>
+          <w:caps w:val="0"/>
+        </w:rPr>
+        <w:t xml:space="preserve"> in the browser</w:t>
       </w:r>
     </w:p>
     <w:p>
@@ -171,12 +187,46 @@
           <w:b w:val="0"/>
         </w:rPr>
       </w:pPr>
-      <w:r>
-        <w:rPr>
-          <w:b w:val="0"/>
-          <w:caps w:val="0"/>
-        </w:rPr>
-        <w:t>var_dump(Svariable name); - provides more detail about the variable</w:t>
+      <w:proofErr w:type="spellStart"/>
+      <w:r>
+        <w:rPr>
+          <w:b w:val="0"/>
+          <w:caps w:val="0"/>
+        </w:rPr>
+        <w:t>var_</w:t>
+      </w:r>
+      <w:proofErr w:type="gramStart"/>
+      <w:r>
+        <w:rPr>
+          <w:b w:val="0"/>
+          <w:caps w:val="0"/>
+        </w:rPr>
+        <w:t>dump</w:t>
+      </w:r>
+      <w:proofErr w:type="spellEnd"/>
+      <w:r>
+        <w:rPr>
+          <w:b w:val="0"/>
+          <w:caps w:val="0"/>
+        </w:rPr>
+        <w:t>(</w:t>
+      </w:r>
+      <w:proofErr w:type="spellStart"/>
+      <w:proofErr w:type="gramEnd"/>
+      <w:r>
+        <w:rPr>
+          <w:b w:val="0"/>
+          <w:caps w:val="0"/>
+        </w:rPr>
+        <w:t>Svariable</w:t>
+      </w:r>
+      <w:proofErr w:type="spellEnd"/>
+      <w:r>
+        <w:rPr>
+          <w:b w:val="0"/>
+          <w:caps w:val="0"/>
+        </w:rPr>
+        <w:t xml:space="preserve"> name); - provides more detail about the variable</w:t>
       </w:r>
       <w:r>
         <w:rPr>
@@ -204,7 +254,23 @@
           <w:b w:val="0"/>
           <w:caps w:val="0"/>
         </w:rPr>
-        <w:t>returns to the php prompt</w:t>
+        <w:t xml:space="preserve">returns to the </w:t>
+      </w:r>
+      <w:proofErr w:type="spellStart"/>
+      <w:r>
+        <w:rPr>
+          <w:b w:val="0"/>
+          <w:caps w:val="0"/>
+        </w:rPr>
+        <w:t>php</w:t>
+      </w:r>
+      <w:proofErr w:type="spellEnd"/>
+      <w:r>
+        <w:rPr>
+          <w:b w:val="0"/>
+          <w:caps w:val="0"/>
+        </w:rPr>
+        <w:t xml:space="preserve"> prompt</w:t>
       </w:r>
     </w:p>
     <w:p>
@@ -214,6 +280,7 @@
           <w:b w:val="0"/>
         </w:rPr>
       </w:pPr>
+      <w:proofErr w:type="spellStart"/>
       <w:r>
         <w:rPr>
           <w:b w:val="0"/>
@@ -221,19 +288,68 @@
         </w:rPr>
         <w:t>var_dump</w:t>
       </w:r>
-      <w:r>
-        <w:rPr>
-          <w:b w:val="0"/>
-          <w:caps w:val="0"/>
-        </w:rPr>
-        <w:t>((bool) “variable”); - converts the variable string to a boolean value &amp; displays the change (var_dump)</w:t>
-      </w:r>
-      <w:r>
-        <w:rPr>
-          <w:b w:val="0"/>
-          <w:caps w:val="0"/>
-        </w:rPr>
-        <w:t>(called casting operation)</w:t>
+      <w:proofErr w:type="spellEnd"/>
+      <w:r>
+        <w:rPr>
+          <w:b w:val="0"/>
+          <w:caps w:val="0"/>
+        </w:rPr>
+        <w:t xml:space="preserve">((bool) “variable”); - converts the variable string to a </w:t>
+      </w:r>
+      <w:proofErr w:type="spellStart"/>
+      <w:r>
+        <w:rPr>
+          <w:b w:val="0"/>
+          <w:caps w:val="0"/>
+        </w:rPr>
+        <w:t>boolean</w:t>
+      </w:r>
+      <w:proofErr w:type="spellEnd"/>
+      <w:r>
+        <w:rPr>
+          <w:b w:val="0"/>
+          <w:caps w:val="0"/>
+        </w:rPr>
+        <w:t xml:space="preserve"> value &amp; displays the change (</w:t>
+      </w:r>
+      <w:proofErr w:type="spellStart"/>
+      <w:r>
+        <w:rPr>
+          <w:b w:val="0"/>
+          <w:caps w:val="0"/>
+        </w:rPr>
+        <w:t>var_</w:t>
+      </w:r>
+      <w:proofErr w:type="gramStart"/>
+      <w:r>
+        <w:rPr>
+          <w:b w:val="0"/>
+          <w:caps w:val="0"/>
+        </w:rPr>
+        <w:t>dump</w:t>
+      </w:r>
+      <w:proofErr w:type="spellEnd"/>
+      <w:r>
+        <w:rPr>
+          <w:b w:val="0"/>
+          <w:caps w:val="0"/>
+        </w:rPr>
+        <w:t>)</w:t>
+      </w:r>
+      <w:r>
+        <w:rPr>
+          <w:b w:val="0"/>
+          <w:caps w:val="0"/>
+        </w:rPr>
+        <w:t>(</w:t>
+      </w:r>
+      <w:proofErr w:type="gramEnd"/>
+      <w:r>
+        <w:rPr>
+          <w:b w:val="0"/>
+          <w:caps w:val="0"/>
+        </w:rPr>
+        <w:t>called casting operation)</w:t>
       </w:r>
     </w:p>
     <w:p>
@@ -272,6 +388,7 @@
         </w:rPr>
         <w:t xml:space="preserve">lation requires double quotes </w:t>
       </w:r>
+      <w:proofErr w:type="gramStart"/>
       <w:r>
         <w:rPr>
           <w:b w:val="0"/>
@@ -282,7 +399,14 @@
         <w:rPr>
           <w:b w:val="0"/>
         </w:rPr>
-        <w:t xml:space="preserve"> , </w:t>
+        <w:t xml:space="preserve"> ,</w:t>
+      </w:r>
+      <w:proofErr w:type="gramEnd"/>
+      <w:r>
+        <w:rPr>
+          <w:b w:val="0"/>
+        </w:rPr>
+        <w:t xml:space="preserve"> </w:t>
       </w:r>
       <w:r>
         <w:rPr>
@@ -301,14 +425,80 @@
           <w:b w:val="0"/>
           <w:caps w:val="0"/>
         </w:rPr>
-        <w:t xml:space="preserve">Curly braces used inside strings to designate a value established to a variable i.e </w:t>
-      </w:r>
-      <w:r>
-        <w:rPr>
-          <w:b w:val="0"/>
-          <w:caps w:val="0"/>
-        </w:rPr>
-        <w:t>php &gt; echo "{$firstName}_{$lastName}";</w:t>
+        <w:t xml:space="preserve">Curly braces used inside strings to designate a value established to a variable </w:t>
+      </w:r>
+      <w:proofErr w:type="spellStart"/>
+      <w:r>
+        <w:rPr>
+          <w:b w:val="0"/>
+          <w:caps w:val="0"/>
+        </w:rPr>
+        <w:t>i.e</w:t>
+      </w:r>
+      <w:proofErr w:type="spellEnd"/>
+      <w:r>
+        <w:rPr>
+          <w:b w:val="0"/>
+          <w:caps w:val="0"/>
+        </w:rPr>
+        <w:t xml:space="preserve"> </w:t>
+      </w:r>
+      <w:proofErr w:type="spellStart"/>
+      <w:r>
+        <w:rPr>
+          <w:b w:val="0"/>
+          <w:caps w:val="0"/>
+        </w:rPr>
+        <w:t>php</w:t>
+      </w:r>
+      <w:proofErr w:type="spellEnd"/>
+      <w:r>
+        <w:rPr>
+          <w:b w:val="0"/>
+          <w:caps w:val="0"/>
+        </w:rPr>
+        <w:t xml:space="preserve"> &gt; echo "{$</w:t>
+      </w:r>
+      <w:proofErr w:type="spellStart"/>
+      <w:proofErr w:type="gramStart"/>
+      <w:r>
+        <w:rPr>
+          <w:b w:val="0"/>
+          <w:caps w:val="0"/>
+        </w:rPr>
+        <w:t>firstName</w:t>
+      </w:r>
+      <w:proofErr w:type="spellEnd"/>
+      <w:r>
+        <w:rPr>
+          <w:b w:val="0"/>
+          <w:caps w:val="0"/>
+        </w:rPr>
+        <w:t>}_</w:t>
+      </w:r>
+      <w:proofErr w:type="gramEnd"/>
+      <w:r>
+        <w:rPr>
+          <w:b w:val="0"/>
+          <w:caps w:val="0"/>
+        </w:rPr>
+        <w:t>{$</w:t>
+      </w:r>
+      <w:proofErr w:type="spellStart"/>
+      <w:r>
+        <w:rPr>
+          <w:b w:val="0"/>
+          <w:caps w:val="0"/>
+        </w:rPr>
+        <w:t>lastName</w:t>
+      </w:r>
+      <w:proofErr w:type="spellEnd"/>
+      <w:r>
+        <w:rPr>
+          <w:b w:val="0"/>
+          <w:caps w:val="0"/>
+        </w:rPr>
+        <w:t>}";</w:t>
       </w:r>
     </w:p>
     <w:p>
@@ -320,7 +510,39 @@
           <w:b w:val="0"/>
           <w:caps w:val="0"/>
         </w:rPr>
-        <w:t>Literal string  – string not assigned to a specific variable</w:t>
+        <w:t xml:space="preserve">Literal </w:t>
+      </w:r>
+      <w:proofErr w:type="gramStart"/>
+      <w:r>
+        <w:rPr>
+          <w:b w:val="0"/>
+          <w:caps w:val="0"/>
+        </w:rPr>
+        <w:t>string  –</w:t>
+      </w:r>
+      <w:proofErr w:type="gramEnd"/>
+      <w:r>
+        <w:rPr>
+          <w:b w:val="0"/>
+          <w:caps w:val="0"/>
+        </w:rPr>
+        <w:t xml:space="preserve"> </w:t>
+      </w:r>
+      <w:proofErr w:type="spellStart"/>
+      <w:r>
+        <w:rPr>
+          <w:b w:val="0"/>
+          <w:caps w:val="0"/>
+        </w:rPr>
+        <w:t>string</w:t>
+      </w:r>
+      <w:proofErr w:type="spellEnd"/>
+      <w:r>
+        <w:rPr>
+          <w:b w:val="0"/>
+          <w:caps w:val="0"/>
+        </w:rPr>
+        <w:t xml:space="preserve"> not assigned to a specific variable</w:t>
       </w:r>
     </w:p>
     <w:p>
@@ -644,7 +866,48 @@
           <w:b w:val="0"/>
           <w:caps w:val="0"/>
         </w:rPr>
-        <w:t>echo “{$firstName} {$lastName)\n{$address}”;</w:t>
+        <w:t>echo “{$</w:t>
+      </w:r>
+      <w:proofErr w:type="spellStart"/>
+      <w:r>
+        <w:rPr>
+          <w:b w:val="0"/>
+          <w:caps w:val="0"/>
+        </w:rPr>
+        <w:t>firstName</w:t>
+      </w:r>
+      <w:proofErr w:type="spellEnd"/>
+      <w:r>
+        <w:rPr>
+          <w:b w:val="0"/>
+          <w:caps w:val="0"/>
+        </w:rPr>
+        <w:t>} {$</w:t>
+      </w:r>
+      <w:proofErr w:type="spellStart"/>
+      <w:proofErr w:type="gramStart"/>
+      <w:r>
+        <w:rPr>
+          <w:b w:val="0"/>
+          <w:caps w:val="0"/>
+        </w:rPr>
+        <w:t>lastName</w:t>
+      </w:r>
+      <w:proofErr w:type="spellEnd"/>
+      <w:r>
+        <w:rPr>
+          <w:b w:val="0"/>
+          <w:caps w:val="0"/>
+        </w:rPr>
+        <w:t>)\</w:t>
+      </w:r>
+      <w:proofErr w:type="gramEnd"/>
+      <w:r>
+        <w:rPr>
+          <w:b w:val="0"/>
+          <w:caps w:val="0"/>
+        </w:rPr>
+        <w:t>n{$address}”;</w:t>
       </w:r>
     </w:p>
     <w:p>
@@ -700,8 +963,13 @@
       <w:r>
         <w:t xml:space="preserve">, i.e. </w:t>
       </w:r>
-      <w:r>
-        <w:t>define('SIDES_OF_DICE', 6);</w:t>
+      <w:proofErr w:type="gramStart"/>
+      <w:r>
+        <w:t>define(</w:t>
+      </w:r>
+      <w:proofErr w:type="gramEnd"/>
+      <w:r>
+        <w:t>'SIDES_OF_DICE', 6);</w:t>
       </w:r>
     </w:p>
     <w:p>
@@ -713,10 +981,23 @@
         </w:numPr>
       </w:pPr>
       <w:r>
-        <w:t>PHP_EOL – starts a new line in the command line</w:t>
-      </w:r>
-      <w:r>
-        <w:t xml:space="preserve">, same as “\n”, but compatible command for linux, windows &amp; mac </w:t>
+        <w:t>PHP_EOL – starts a new line in the command line, same as “\</w:t>
+      </w:r>
+      <w:proofErr w:type="spellStart"/>
+      <w:r>
+        <w:t>n</w:t>
+      </w:r>
+      <w:proofErr w:type="spellEnd"/>
+      <w:r>
+        <w:t xml:space="preserve">”, but compatible command for </w:t>
+      </w:r>
+      <w:proofErr w:type="spellStart"/>
+      <w:r>
+        <w:t>linux</w:t>
+      </w:r>
+      <w:proofErr w:type="spellEnd"/>
+      <w:r>
+        <w:t xml:space="preserve">, windows &amp; mac </w:t>
       </w:r>
     </w:p>
     <w:p/>
@@ -734,7 +1015,23 @@
         </w:numPr>
       </w:pPr>
       <w:r>
-        <w:t>$arrayName = [variable1, 2, 3, etc];</w:t>
+        <w:t>$</w:t>
+      </w:r>
+      <w:proofErr w:type="spellStart"/>
+      <w:r>
+        <w:t>arrayName</w:t>
+      </w:r>
+      <w:proofErr w:type="spellEnd"/>
+      <w:r>
+        <w:t xml:space="preserve"> = [variable1, 2, 3, </w:t>
+      </w:r>
+      <w:proofErr w:type="spellStart"/>
+      <w:r>
+        <w:t>etc</w:t>
+      </w:r>
+      <w:proofErr w:type="spellEnd"/>
+      <w:r>
+        <w:t>];</w:t>
       </w:r>
     </w:p>
     <w:p>
@@ -745,12 +1042,22 @@
           <w:numId w:val="11"/>
         </w:numPr>
       </w:pPr>
+      <w:proofErr w:type="spellStart"/>
       <w:r>
         <w:lastRenderedPageBreak/>
         <w:t>print_r</w:t>
       </w:r>
-      <w:r>
-        <w:t>($arrayName); - displays the array, limited info</w:t>
+      <w:proofErr w:type="spellEnd"/>
+      <w:r>
+        <w:t>($</w:t>
+      </w:r>
+      <w:proofErr w:type="spellStart"/>
+      <w:r>
+        <w:t>arrayName</w:t>
+      </w:r>
+      <w:proofErr w:type="spellEnd"/>
+      <w:r>
+        <w:t>); - displays the array, limited info</w:t>
       </w:r>
     </w:p>
     <w:p>
@@ -761,8 +1068,37 @@
           <w:numId w:val="11"/>
         </w:numPr>
       </w:pPr>
-      <w:r>
-        <w:t>var_dump($arrayName); - displays the array &amp; data types (int, Boolean, string, etc)</w:t>
+      <w:proofErr w:type="spellStart"/>
+      <w:r>
+        <w:t>var_dump</w:t>
+      </w:r>
+      <w:proofErr w:type="spellEnd"/>
+      <w:r>
+        <w:t>($</w:t>
+      </w:r>
+      <w:proofErr w:type="spellStart"/>
+      <w:r>
+        <w:t>arrayName</w:t>
+      </w:r>
+      <w:proofErr w:type="spellEnd"/>
+      <w:r>
+        <w:t>); - displays the array &amp; data types (</w:t>
+      </w:r>
+      <w:proofErr w:type="spellStart"/>
+      <w:r>
+        <w:t>int</w:t>
+      </w:r>
+      <w:proofErr w:type="spellEnd"/>
+      <w:r>
+        <w:t xml:space="preserve">, Boolean, string, </w:t>
+      </w:r>
+      <w:proofErr w:type="spellStart"/>
+      <w:r>
+        <w:t>etc</w:t>
+      </w:r>
+      <w:proofErr w:type="spellEnd"/>
+      <w:r>
+        <w:t>)</w:t>
       </w:r>
     </w:p>
     <w:p>
@@ -781,8 +1117,21 @@
       <w:pPr>
         <w:ind w:left="2160"/>
       </w:pPr>
-      <w:r>
-        <w:t>php &gt; $name = array('first' =&gt; 'John', 'last' =&gt; 'Doe');</w:t>
+      <w:proofErr w:type="spellStart"/>
+      <w:r>
+        <w:t>php</w:t>
+      </w:r>
+      <w:proofErr w:type="spellEnd"/>
+      <w:r>
+        <w:t xml:space="preserve"> &gt; $name = </w:t>
+      </w:r>
+      <w:proofErr w:type="gramStart"/>
+      <w:r>
+        <w:t>array(</w:t>
+      </w:r>
+      <w:proofErr w:type="gramEnd"/>
+      <w:r>
+        <w:t>'first' =&gt; 'John', 'last' =&gt; 'Doe');</w:t>
       </w:r>
     </w:p>
     <w:p>
@@ -801,8 +1150,21 @@
       <w:pPr>
         <w:ind w:left="1440" w:firstLine="720"/>
       </w:pPr>
-      <w:r>
-        <w:t xml:space="preserve">php &gt; echo $person[‘firstName’]; </w:t>
+      <w:proofErr w:type="spellStart"/>
+      <w:r>
+        <w:t>php</w:t>
+      </w:r>
+      <w:proofErr w:type="spellEnd"/>
+      <w:r>
+        <w:t xml:space="preserve"> &gt; echo $person[‘</w:t>
+      </w:r>
+      <w:proofErr w:type="spellStart"/>
+      <w:r>
+        <w:t>firstName</w:t>
+      </w:r>
+      <w:proofErr w:type="spellEnd"/>
+      <w:r>
+        <w:t xml:space="preserve">’]; </w:t>
       </w:r>
     </w:p>
     <w:p>
@@ -817,8 +1179,13 @@
       <w:pPr>
         <w:ind w:left="2160"/>
       </w:pPr>
-      <w:r>
-        <w:t>var_dump($person);</w:t>
+      <w:proofErr w:type="spellStart"/>
+      <w:r>
+        <w:t>var_dump</w:t>
+      </w:r>
+      <w:proofErr w:type="spellEnd"/>
+      <w:r>
+        <w:t>($person);</w:t>
       </w:r>
     </w:p>
     <w:p>
@@ -834,7 +1201,15 @@
         <w:ind w:left="2160"/>
       </w:pPr>
       <w:r>
-        <w:t>Echo $person[‘firstName];</w:t>
+        <w:t>Echo $person[‘</w:t>
+      </w:r>
+      <w:proofErr w:type="spellStart"/>
+      <w:r>
+        <w:t>firstName</w:t>
+      </w:r>
+      <w:proofErr w:type="spellEnd"/>
+      <w:r>
+        <w:t>];</w:t>
       </w:r>
     </w:p>
     <w:p>
@@ -853,23 +1228,21 @@
       <w:pPr>
         <w:ind w:left="1440" w:firstLine="720"/>
       </w:pPr>
-      <w:r>
-        <w:t>php &gt; $people =[[‘name’ =&gt; ‘David’], [‘name’ =&gt;</w:t>
-      </w:r>
-      <w:r>
-        <w:t>‘</w:t>
-      </w:r>
-      <w:r>
-        <w:t>Zach</w:t>
-      </w:r>
-      <w:r>
-        <w:t>’]</w:t>
-      </w:r>
-      <w:r>
-        <w:t>]</w:t>
-      </w:r>
-      <w:r>
-        <w:t xml:space="preserve">; </w:t>
+      <w:proofErr w:type="spellStart"/>
+      <w:r>
+        <w:t>php</w:t>
+      </w:r>
+      <w:proofErr w:type="spellEnd"/>
+      <w:r>
+        <w:t xml:space="preserve"> &gt; $people </w:t>
+      </w:r>
+      <w:proofErr w:type="gramStart"/>
+      <w:r>
+        <w:t>=[</w:t>
+      </w:r>
+      <w:proofErr w:type="gramEnd"/>
+      <w:r>
+        <w:t xml:space="preserve">[‘name’ =&gt; ‘David’], [‘name’ =&gt;‘Zach’]]; </w:t>
       </w:r>
     </w:p>
     <w:p>
@@ -980,7 +1353,15 @@
         </w:numPr>
       </w:pPr>
       <w:r>
-        <w:t>PHP syntax is more strict, command will not run without “;”</w:t>
+        <w:t xml:space="preserve">PHP syntax is </w:t>
+      </w:r>
+      <w:proofErr w:type="gramStart"/>
+      <w:r>
+        <w:t>more strict</w:t>
+      </w:r>
+      <w:proofErr w:type="gramEnd"/>
+      <w:r>
+        <w:t>, command will not run without “;”</w:t>
       </w:r>
     </w:p>
     <w:p>
@@ -1094,18 +1475,41 @@
         <w:ind w:left="720" w:firstLine="720"/>
       </w:pPr>
       <w:r>
-        <w:t>$php</w:t>
-      </w:r>
-      <w:r>
-        <w:t xml:space="preserve"> filename.php (in the vagrant folder command line)</w:t>
+        <w:t>$</w:t>
+      </w:r>
+      <w:proofErr w:type="spellStart"/>
+      <w:r>
+        <w:t>php</w:t>
+      </w:r>
+      <w:proofErr w:type="spellEnd"/>
+      <w:r>
+        <w:t xml:space="preserve"> </w:t>
+      </w:r>
+      <w:proofErr w:type="spellStart"/>
+      <w:r>
+        <w:t>filename.php</w:t>
+      </w:r>
+      <w:proofErr w:type="spellEnd"/>
+      <w:r>
+        <w:t xml:space="preserve"> (in the vagrant folder command line)</w:t>
       </w:r>
     </w:p>
     <w:p>
       <w:pPr>
         <w:ind w:left="720" w:firstLine="720"/>
       </w:pPr>
-      <w:r>
-        <w:t>filename.php  (in browser – if file is saved to the public directory</w:t>
+      <w:proofErr w:type="spellStart"/>
+      <w:proofErr w:type="gramStart"/>
+      <w:r>
+        <w:t>filename.php</w:t>
+      </w:r>
+      <w:proofErr w:type="spellEnd"/>
+      <w:r>
+        <w:t xml:space="preserve">  (</w:t>
+      </w:r>
+      <w:proofErr w:type="gramEnd"/>
+      <w:r>
+        <w:t>in browser – if file is saved to the public directory</w:t>
       </w:r>
     </w:p>
     <w:p>
@@ -1141,10 +1545,26 @@
         </w:numPr>
       </w:pPr>
       <w:r>
-        <w:t>Difference between object &amp; assoc array</w:t>
-      </w:r>
-      <w:r>
-        <w:t xml:space="preserve"> – objects are not data structures, assoc arrays are</w:t>
+        <w:t xml:space="preserve">Difference between object &amp; </w:t>
+      </w:r>
+      <w:proofErr w:type="spellStart"/>
+      <w:r>
+        <w:t>assoc</w:t>
+      </w:r>
+      <w:proofErr w:type="spellEnd"/>
+      <w:r>
+        <w:t xml:space="preserve"> array</w:t>
+      </w:r>
+      <w:r>
+        <w:t xml:space="preserve"> – objects are not data structures, </w:t>
+      </w:r>
+      <w:proofErr w:type="spellStart"/>
+      <w:r>
+        <w:t>assoc</w:t>
+      </w:r>
+      <w:proofErr w:type="spellEnd"/>
+      <w:r>
+        <w:t xml:space="preserve"> arrays are</w:t>
       </w:r>
     </w:p>
     <w:p>
@@ -1184,7 +1604,15 @@
         <w:ind w:left="1890" w:hanging="450"/>
       </w:pPr>
       <w:r>
-        <w:t>Identify at the top of the HTML doc, above the &lt;!DOCTYPE html&gt; line</w:t>
+        <w:t xml:space="preserve">Identify at the top of the HTML doc, above the </w:t>
+      </w:r>
+      <w:proofErr w:type="gramStart"/>
+      <w:r>
+        <w:t>&lt;!DOCTYPE</w:t>
+      </w:r>
+      <w:proofErr w:type="gramEnd"/>
+      <w:r>
+        <w:t xml:space="preserve"> html&gt; line</w:t>
       </w:r>
     </w:p>
     <w:p>
@@ -1197,7 +1625,15 @@
         <w:ind w:left="1890" w:hanging="450"/>
       </w:pPr>
       <w:r>
-        <w:t>The code is run on the server,  output is sent to the browser</w:t>
+        <w:t xml:space="preserve">The code is run on the </w:t>
+      </w:r>
+      <w:proofErr w:type="gramStart"/>
+      <w:r>
+        <w:t>server,  output</w:t>
+      </w:r>
+      <w:proofErr w:type="gramEnd"/>
+      <w:r>
+        <w:t xml:space="preserve"> is sent to the browser</w:t>
       </w:r>
       <w:r>
         <w:t xml:space="preserve"> – code will not be displayed in the browser console</w:t>
@@ -1212,8 +1648,26 @@
         </w:numPr>
         <w:ind w:left="1890" w:hanging="450"/>
       </w:pPr>
-      <w:r>
-        <w:t>&lt;?php – php open tag</w:t>
+      <w:proofErr w:type="gramStart"/>
+      <w:r>
+        <w:t>&lt;?</w:t>
+      </w:r>
+      <w:proofErr w:type="spellStart"/>
+      <w:r>
+        <w:t>php</w:t>
+      </w:r>
+      <w:proofErr w:type="spellEnd"/>
+      <w:proofErr w:type="gramEnd"/>
+      <w:r>
+        <w:t xml:space="preserve"> – </w:t>
+      </w:r>
+      <w:proofErr w:type="spellStart"/>
+      <w:r>
+        <w:t>php</w:t>
+      </w:r>
+      <w:proofErr w:type="spellEnd"/>
+      <w:r>
+        <w:t xml:space="preserve"> open tag</w:t>
       </w:r>
     </w:p>
     <w:p>
@@ -1226,7 +1680,15 @@
         <w:ind w:left="1890" w:hanging="450"/>
       </w:pPr>
       <w:r>
-        <w:t>?&gt; - php closing tag</w:t>
+        <w:t xml:space="preserve">?&gt; - </w:t>
+      </w:r>
+      <w:proofErr w:type="spellStart"/>
+      <w:r>
+        <w:t>php</w:t>
+      </w:r>
+      <w:proofErr w:type="spellEnd"/>
+      <w:r>
+        <w:t xml:space="preserve"> closing tag</w:t>
       </w:r>
     </w:p>
     <w:p>
@@ -1257,11 +1719,19 @@
           <w:sz w:val="24"/>
         </w:rPr>
       </w:pPr>
-      <w:r>
-        <w:rPr>
-          <w:sz w:val="24"/>
-        </w:rPr>
-        <w:t>booleans =&gt; true, false</w:t>
+      <w:proofErr w:type="spellStart"/>
+      <w:r>
+        <w:rPr>
+          <w:sz w:val="24"/>
+        </w:rPr>
+        <w:t>booleans</w:t>
+      </w:r>
+      <w:proofErr w:type="spellEnd"/>
+      <w:r>
+        <w:rPr>
+          <w:sz w:val="24"/>
+        </w:rPr>
+        <w:t xml:space="preserve"> =&gt; true, false</w:t>
       </w:r>
     </w:p>
     <w:p>
@@ -1279,7 +1749,21 @@
         <w:rPr>
           <w:sz w:val="24"/>
         </w:rPr>
-        <w:t>float =&gt; decimal numbers , i.e. 2.0, 3.14, -5.3</w:t>
+        <w:t xml:space="preserve">float =&gt; decimal </w:t>
+      </w:r>
+      <w:proofErr w:type="gramStart"/>
+      <w:r>
+        <w:rPr>
+          <w:sz w:val="24"/>
+        </w:rPr>
+        <w:t>numbers ,</w:t>
+      </w:r>
+      <w:proofErr w:type="gramEnd"/>
+      <w:r>
+        <w:rPr>
+          <w:sz w:val="24"/>
+        </w:rPr>
+        <w:t xml:space="preserve"> i.e. 2.0, 3.14, -5.3</w:t>
       </w:r>
     </w:p>
     <w:p>
@@ -1347,11 +1831,47 @@
           <w:sz w:val="24"/>
         </w:rPr>
       </w:pPr>
-      <w:r>
-        <w:rPr>
-          <w:sz w:val="24"/>
-        </w:rPr>
-        <w:t>associative_arrays = [‘first_name =&gt; ‘Ryan, ‘last_name’ =&gt; ‘Orsinger’];</w:t>
+      <w:proofErr w:type="spellStart"/>
+      <w:r>
+        <w:rPr>
+          <w:sz w:val="24"/>
+        </w:rPr>
+        <w:t>associative_arrays</w:t>
+      </w:r>
+      <w:proofErr w:type="spellEnd"/>
+      <w:r>
+        <w:rPr>
+          <w:sz w:val="24"/>
+        </w:rPr>
+        <w:t xml:space="preserve"> = [‘</w:t>
+      </w:r>
+      <w:proofErr w:type="spellStart"/>
+      <w:r>
+        <w:rPr>
+          <w:sz w:val="24"/>
+        </w:rPr>
+        <w:t>first_name</w:t>
+      </w:r>
+      <w:proofErr w:type="spellEnd"/>
+      <w:r>
+        <w:rPr>
+          <w:sz w:val="24"/>
+        </w:rPr>
+        <w:t xml:space="preserve"> =&gt; ‘Ryan, ‘</w:t>
+      </w:r>
+      <w:proofErr w:type="spellStart"/>
+      <w:r>
+        <w:rPr>
+          <w:sz w:val="24"/>
+        </w:rPr>
+        <w:t>last_name</w:t>
+      </w:r>
+      <w:proofErr w:type="spellEnd"/>
+      <w:r>
+        <w:rPr>
+          <w:sz w:val="24"/>
+        </w:rPr>
+        <w:t>’ =&gt; ‘Orsinger’];</w:t>
       </w:r>
     </w:p>
     <w:p>
@@ -1445,7 +1965,21 @@
         <w:rPr>
           <w:sz w:val="24"/>
         </w:rPr>
-        <w:t>The only job for . in PHP is to concatenate the string</w:t>
+        <w:t xml:space="preserve">The only job </w:t>
+      </w:r>
+      <w:proofErr w:type="gramStart"/>
+      <w:r>
+        <w:rPr>
+          <w:sz w:val="24"/>
+        </w:rPr>
+        <w:t>for .</w:t>
+      </w:r>
+      <w:proofErr w:type="gramEnd"/>
+      <w:r>
+        <w:rPr>
+          <w:sz w:val="24"/>
+        </w:rPr>
+        <w:t xml:space="preserve"> in PHP is to concatenate the string</w:t>
       </w:r>
     </w:p>
     <w:p>
@@ -1459,7 +1993,35 @@
         <w:rPr>
           <w:sz w:val="24"/>
         </w:rPr>
-        <w:t>$name  .= “ Bobberson (concatenating the new variable name)</w:t>
+        <w:t>$</w:t>
+      </w:r>
+      <w:proofErr w:type="gramStart"/>
+      <w:r>
+        <w:rPr>
+          <w:sz w:val="24"/>
+        </w:rPr>
+        <w:t>name  .</w:t>
+      </w:r>
+      <w:proofErr w:type="gramEnd"/>
+      <w:r>
+        <w:rPr>
+          <w:sz w:val="24"/>
+        </w:rPr>
+        <w:t xml:space="preserve">= “ </w:t>
+      </w:r>
+      <w:proofErr w:type="spellStart"/>
+      <w:r>
+        <w:rPr>
+          <w:sz w:val="24"/>
+        </w:rPr>
+        <w:t>Bobberson</w:t>
+      </w:r>
+      <w:proofErr w:type="spellEnd"/>
+      <w:r>
+        <w:rPr>
+          <w:sz w:val="24"/>
+        </w:rPr>
+        <w:t xml:space="preserve"> (concatenating the new variable name)</w:t>
       </w:r>
     </w:p>
     <w:p>
@@ -1498,11 +2060,19 @@
           <w:sz w:val="24"/>
         </w:rPr>
       </w:pPr>
-      <w:r>
-        <w:rPr>
-          <w:sz w:val="24"/>
-        </w:rPr>
-        <w:t>php &gt; echo $a++;</w:t>
+      <w:proofErr w:type="spellStart"/>
+      <w:r>
+        <w:rPr>
+          <w:sz w:val="24"/>
+        </w:rPr>
+        <w:t>php</w:t>
+      </w:r>
+      <w:proofErr w:type="spellEnd"/>
+      <w:r>
+        <w:rPr>
+          <w:sz w:val="24"/>
+        </w:rPr>
+        <w:t xml:space="preserve"> &gt; echo $a++;</w:t>
       </w:r>
     </w:p>
     <w:p>
@@ -1526,11 +2096,19 @@
           <w:sz w:val="24"/>
         </w:rPr>
       </w:pPr>
-      <w:r>
-        <w:rPr>
-          <w:sz w:val="24"/>
-        </w:rPr>
-        <w:t>php &gt; echo $a;</w:t>
+      <w:proofErr w:type="spellStart"/>
+      <w:r>
+        <w:rPr>
+          <w:sz w:val="24"/>
+        </w:rPr>
+        <w:t>php</w:t>
+      </w:r>
+      <w:proofErr w:type="spellEnd"/>
+      <w:r>
+        <w:rPr>
+          <w:sz w:val="24"/>
+        </w:rPr>
+        <w:t xml:space="preserve"> &gt; echo $a;</w:t>
       </w:r>
     </w:p>
     <w:p>
@@ -1590,11 +2168,19 @@
           <w:sz w:val="24"/>
         </w:rPr>
       </w:pPr>
-      <w:r>
-        <w:rPr>
-          <w:sz w:val="24"/>
-        </w:rPr>
-        <w:t>php &gt; echo 1 &lt; 2 &lt; 0.5;</w:t>
+      <w:proofErr w:type="spellStart"/>
+      <w:r>
+        <w:rPr>
+          <w:sz w:val="24"/>
+        </w:rPr>
+        <w:t>php</w:t>
+      </w:r>
+      <w:proofErr w:type="spellEnd"/>
+      <w:r>
+        <w:rPr>
+          <w:sz w:val="24"/>
+        </w:rPr>
+        <w:t xml:space="preserve"> &gt; echo 1 &lt; 2 &lt; 0.5;</w:t>
       </w:r>
     </w:p>
     <w:p>
@@ -1608,7 +2194,21 @@
         <w:rPr>
           <w:sz w:val="24"/>
         </w:rPr>
-        <w:t>Parse error: syntax error, unexpected '&lt;' in php shell code on line 1</w:t>
+        <w:t xml:space="preserve">Parse error: syntax error, unexpected '&lt;' in </w:t>
+      </w:r>
+      <w:proofErr w:type="spellStart"/>
+      <w:r>
+        <w:rPr>
+          <w:sz w:val="24"/>
+        </w:rPr>
+        <w:t>php</w:t>
+      </w:r>
+      <w:proofErr w:type="spellEnd"/>
+      <w:r>
+        <w:rPr>
+          <w:sz w:val="24"/>
+        </w:rPr>
+        <w:t xml:space="preserve"> shell code on line 1</w:t>
       </w:r>
     </w:p>
     <w:p>
@@ -1637,11 +2237,19 @@
           <w:sz w:val="24"/>
         </w:rPr>
       </w:pPr>
-      <w:r>
-        <w:rPr>
-          <w:sz w:val="24"/>
-        </w:rPr>
-        <w:t>php &gt; echo (1 &lt; 2) &lt; 0.5;</w:t>
+      <w:proofErr w:type="spellStart"/>
+      <w:r>
+        <w:rPr>
+          <w:sz w:val="24"/>
+        </w:rPr>
+        <w:t>php</w:t>
+      </w:r>
+      <w:proofErr w:type="spellEnd"/>
+      <w:r>
+        <w:rPr>
+          <w:sz w:val="24"/>
+        </w:rPr>
+        <w:t xml:space="preserve"> &gt; echo (1 &lt; 2) &lt; 0.5;</w:t>
       </w:r>
     </w:p>
     <w:p>
@@ -1652,11 +2260,19 @@
           <w:sz w:val="24"/>
         </w:rPr>
       </w:pPr>
-      <w:r>
-        <w:rPr>
-          <w:sz w:val="24"/>
-        </w:rPr>
-        <w:t>php &gt; echo true;</w:t>
+      <w:proofErr w:type="spellStart"/>
+      <w:r>
+        <w:rPr>
+          <w:sz w:val="24"/>
+        </w:rPr>
+        <w:t>php</w:t>
+      </w:r>
+      <w:proofErr w:type="spellEnd"/>
+      <w:r>
+        <w:rPr>
+          <w:sz w:val="24"/>
+        </w:rPr>
+        <w:t xml:space="preserve"> &gt; echo true;</w:t>
       </w:r>
     </w:p>
     <w:p>
@@ -1712,7 +2328,21 @@
         <w:rPr>
           <w:sz w:val="24"/>
         </w:rPr>
-        <w:t>$username = ‘ryano’;</w:t>
+        <w:t>$username = ‘</w:t>
+      </w:r>
+      <w:proofErr w:type="spellStart"/>
+      <w:r>
+        <w:rPr>
+          <w:sz w:val="24"/>
+        </w:rPr>
+        <w:t>ryano</w:t>
+      </w:r>
+      <w:proofErr w:type="spellEnd"/>
+      <w:r>
+        <w:rPr>
+          <w:sz w:val="24"/>
+        </w:rPr>
+        <w:t>’;</w:t>
       </w:r>
     </w:p>
     <w:p>
@@ -1726,7 +2356,21 @@
         <w:rPr>
           <w:sz w:val="24"/>
         </w:rPr>
-        <w:t>$password = “awesomepassword”;</w:t>
+        <w:t>$password = “</w:t>
+      </w:r>
+      <w:proofErr w:type="spellStart"/>
+      <w:r>
+        <w:rPr>
+          <w:sz w:val="24"/>
+        </w:rPr>
+        <w:t>awesomepassword</w:t>
+      </w:r>
+      <w:proofErr w:type="spellEnd"/>
+      <w:r>
+        <w:rPr>
+          <w:sz w:val="24"/>
+        </w:rPr>
+        <w:t>”;</w:t>
       </w:r>
     </w:p>
     <w:p>
@@ -1744,57 +2388,102 @@
           <w:sz w:val="24"/>
         </w:rPr>
       </w:pPr>
-      <w:r>
-        <w:rPr>
-          <w:sz w:val="24"/>
-        </w:rPr>
-        <w:t>if($username == ‘ryano’ &amp;&amp; $password == “awesome”</w:t>
-      </w:r>
+      <w:proofErr w:type="gramStart"/>
+      <w:r>
+        <w:rPr>
+          <w:sz w:val="24"/>
+        </w:rPr>
+        <w:t>if(</w:t>
+      </w:r>
+      <w:proofErr w:type="gramEnd"/>
+      <w:r>
+        <w:rPr>
+          <w:sz w:val="24"/>
+        </w:rPr>
+        <w:t>$username == ‘</w:t>
+      </w:r>
+      <w:proofErr w:type="spellStart"/>
+      <w:r>
+        <w:rPr>
+          <w:sz w:val="24"/>
+        </w:rPr>
+        <w:t>ryano</w:t>
+      </w:r>
+      <w:proofErr w:type="spellEnd"/>
+      <w:r>
+        <w:rPr>
+          <w:sz w:val="24"/>
+        </w:rPr>
+        <w:t>’ &amp;&amp; $password == “awesome”</w:t>
+      </w:r>
+    </w:p>
+    <w:p>
+      <w:pPr>
+        <w:ind w:left="2160"/>
+        <w:rPr>
+          <w:sz w:val="24"/>
+        </w:rPr>
+      </w:pPr>
+    </w:p>
+    <w:p>
+      <w:pPr>
+        <w:ind w:left="2160"/>
+        <w:rPr>
+          <w:sz w:val="24"/>
+        </w:rPr>
+      </w:pPr>
+    </w:p>
+    <w:p>
+      <w:pPr>
+        <w:ind w:left="2160"/>
+        <w:rPr>
+          <w:b/>
+          <w:sz w:val="24"/>
+          <w:u w:val="single"/>
+        </w:rPr>
+      </w:pPr>
+    </w:p>
+    <w:p>
+      <w:pPr>
+        <w:rPr>
+          <w:b/>
+          <w:sz w:val="24"/>
+          <w:u w:val="single"/>
+        </w:rPr>
+      </w:pPr>
+      <w:r>
+        <w:rPr>
+          <w:b/>
+          <w:sz w:val="24"/>
+          <w:u w:val="single"/>
+        </w:rPr>
+        <w:t>Front End vs Back-End</w:t>
+      </w:r>
+    </w:p>
+    <w:p/>
+    <w:p/>
+    <w:p>
+      <w:pPr>
+        <w:pStyle w:val="HEADERTITLE"/>
+        <w:jc w:val="left"/>
+      </w:pPr>
+      <w:r>
+        <w:t xml:space="preserve">Data </w:t>
+      </w:r>
+      <w:r>
+        <w:t xml:space="preserve">Control </w:t>
+      </w:r>
+      <w:r>
+        <w:t>Structures</w:t>
+      </w:r>
+    </w:p>
+    <w:p>
+      <w:pPr>
+        <w:pStyle w:val="HEADERTITLE"/>
+        <w:jc w:val="left"/>
+      </w:pPr>
       <w:bookmarkStart w:id="0" w:name="_GoBack"/>
       <w:bookmarkEnd w:id="0"/>
-    </w:p>
-    <w:p>
-      <w:pPr>
-        <w:ind w:left="2160"/>
-        <w:rPr>
-          <w:sz w:val="24"/>
-        </w:rPr>
-      </w:pPr>
-    </w:p>
-    <w:p>
-      <w:pPr>
-        <w:ind w:left="2160"/>
-        <w:rPr>
-          <w:sz w:val="24"/>
-        </w:rPr>
-      </w:pPr>
-    </w:p>
-    <w:p>
-      <w:pPr>
-        <w:ind w:left="2160"/>
-        <w:rPr>
-          <w:b/>
-          <w:sz w:val="24"/>
-          <w:u w:val="single"/>
-        </w:rPr>
-      </w:pPr>
-    </w:p>
-    <w:p>
-      <w:pPr>
-        <w:rPr>
-          <w:b/>
-          <w:sz w:val="24"/>
-          <w:u w:val="single"/>
-        </w:rPr>
-      </w:pPr>
-      <w:r>
-        <w:rPr>
-          <w:b/>
-          <w:sz w:val="24"/>
-          <w:u w:val="single"/>
-        </w:rPr>
-        <w:t>Front End vs Back-End</w:t>
-      </w:r>
     </w:p>
     <w:p/>
     <w:sectPr>

</xml_diff>

<commit_message>
Lesson updates to include arguments
</commit_message>
<xml_diff>
--- a/docs/PHP LESSONS.docx
+++ b/docs/PHP LESSONS.docx
@@ -7,585 +7,905 @@
         <w:pStyle w:val="SECTIONHEADER1"/>
       </w:pPr>
       <w:r>
-        <w:t>PHP Basics</w:t>
-      </w:r>
-    </w:p>
-    <w:p>
-      <w:pPr>
-        <w:pStyle w:val="SECTION2"/>
-        <w:rPr>
-          <w:b w:val="0"/>
-        </w:rPr>
-      </w:pPr>
-      <w:r>
-        <w:rPr>
-          <w:b w:val="0"/>
-          <w:caps w:val="0"/>
-        </w:rPr>
-        <w:t>Store data outside the client</w:t>
-      </w:r>
-      <w:r>
-        <w:rPr>
-          <w:b w:val="0"/>
-        </w:rPr>
-        <w:t>’</w:t>
-      </w:r>
-      <w:r>
-        <w:rPr>
-          <w:b w:val="0"/>
-          <w:caps w:val="0"/>
-        </w:rPr>
-        <w:t>s site</w:t>
-      </w:r>
-    </w:p>
-    <w:p>
-      <w:pPr>
-        <w:pStyle w:val="SECTION2"/>
-        <w:rPr>
-          <w:b w:val="0"/>
-        </w:rPr>
-      </w:pPr>
-      <w:r>
-        <w:rPr>
-          <w:b w:val="0"/>
-          <w:caps w:val="0"/>
-        </w:rPr>
-        <w:t xml:space="preserve">Will not </w:t>
-      </w:r>
-      <w:proofErr w:type="gramStart"/>
-      <w:r>
-        <w:rPr>
-          <w:b w:val="0"/>
-          <w:caps w:val="0"/>
-        </w:rPr>
-        <w:t>run</w:t>
-      </w:r>
-      <w:proofErr w:type="gramEnd"/>
-      <w:r>
-        <w:rPr>
-          <w:b w:val="0"/>
-          <w:caps w:val="0"/>
-        </w:rPr>
-        <w:t xml:space="preserve"> in the browser</w:t>
-      </w:r>
-    </w:p>
-    <w:p>
-      <w:pPr>
-        <w:pStyle w:val="SECTION2"/>
-        <w:rPr>
-          <w:b w:val="0"/>
-        </w:rPr>
-      </w:pPr>
-      <w:r>
-        <w:rPr>
-          <w:b w:val="0"/>
-          <w:caps w:val="0"/>
-        </w:rPr>
-        <w:t>Created in 1994</w:t>
-      </w:r>
-    </w:p>
-    <w:p>
-      <w:pPr>
-        <w:pStyle w:val="SECTION2"/>
-        <w:rPr>
-          <w:b w:val="0"/>
-        </w:rPr>
-      </w:pPr>
-      <w:r>
-        <w:rPr>
-          <w:b w:val="0"/>
-          <w:caps w:val="0"/>
-        </w:rPr>
-        <w:t>Interactive shell – good for debugging, temp code (similar to console log)</w:t>
-      </w:r>
-    </w:p>
-    <w:p>
-      <w:pPr>
-        <w:pStyle w:val="SECTION2"/>
-        <w:rPr>
-          <w:b w:val="0"/>
-        </w:rPr>
-      </w:pPr>
-      <w:r>
-        <w:rPr>
-          <w:b w:val="0"/>
-          <w:caps w:val="0"/>
-        </w:rPr>
-        <w:t>Float numbers = decimal numbers</w:t>
-      </w:r>
-    </w:p>
-    <w:p>
-      <w:pPr>
-        <w:pStyle w:val="SECTION2"/>
-        <w:rPr>
-          <w:b w:val="0"/>
-        </w:rPr>
-      </w:pPr>
-      <w:r>
-        <w:rPr>
-          <w:b w:val="0"/>
-          <w:caps w:val="0"/>
-        </w:rPr>
-        <w:t>Integers = whole numbers</w:t>
-      </w:r>
-    </w:p>
-    <w:p>
-      <w:pPr>
-        <w:pStyle w:val="SECTION2"/>
-        <w:rPr>
-          <w:b w:val="0"/>
-        </w:rPr>
-      </w:pPr>
-      <w:r>
-        <w:rPr>
-          <w:b w:val="0"/>
-          <w:caps w:val="0"/>
-        </w:rPr>
-        <w:t xml:space="preserve">“Echo” </w:t>
-      </w:r>
-      <w:r>
-        <w:rPr>
-          <w:b w:val="0"/>
-          <w:caps w:val="0"/>
-        </w:rPr>
-        <w:t>–</w:t>
-      </w:r>
-      <w:r>
-        <w:rPr>
-          <w:b w:val="0"/>
-          <w:caps w:val="0"/>
-        </w:rPr>
-        <w:t xml:space="preserve"> </w:t>
-      </w:r>
-      <w:r>
-        <w:rPr>
-          <w:b w:val="0"/>
-          <w:caps w:val="0"/>
-        </w:rPr>
-        <w:t>used to output/show values</w:t>
-      </w:r>
-    </w:p>
-    <w:p>
-      <w:pPr>
-        <w:pStyle w:val="SECTION2"/>
-        <w:rPr>
-          <w:b w:val="0"/>
-        </w:rPr>
-      </w:pPr>
-      <w:r>
-        <w:rPr>
-          <w:b w:val="0"/>
-          <w:caps w:val="0"/>
-        </w:rPr>
-        <w:t>$variable name; - declares a variable</w:t>
-      </w:r>
-    </w:p>
-    <w:p>
-      <w:pPr>
-        <w:pStyle w:val="SECTION2"/>
-        <w:rPr>
-          <w:b w:val="0"/>
-        </w:rPr>
-      </w:pPr>
-      <w:proofErr w:type="spellStart"/>
-      <w:r>
-        <w:rPr>
-          <w:b w:val="0"/>
-          <w:caps w:val="0"/>
-        </w:rPr>
-        <w:t>var_</w:t>
-      </w:r>
-      <w:proofErr w:type="gramStart"/>
-      <w:r>
-        <w:rPr>
-          <w:b w:val="0"/>
-          <w:caps w:val="0"/>
-        </w:rPr>
-        <w:t>dump</w:t>
-      </w:r>
-      <w:proofErr w:type="spellEnd"/>
-      <w:r>
-        <w:rPr>
-          <w:b w:val="0"/>
-          <w:caps w:val="0"/>
-        </w:rPr>
-        <w:t>(</w:t>
-      </w:r>
-      <w:proofErr w:type="spellStart"/>
-      <w:proofErr w:type="gramEnd"/>
-      <w:r>
-        <w:rPr>
-          <w:b w:val="0"/>
-          <w:caps w:val="0"/>
-        </w:rPr>
-        <w:t>Svariable</w:t>
-      </w:r>
-      <w:proofErr w:type="spellEnd"/>
-      <w:r>
-        <w:rPr>
-          <w:b w:val="0"/>
-          <w:caps w:val="0"/>
-        </w:rPr>
-        <w:t xml:space="preserve"> name); - provides more detail about the variable</w:t>
-      </w:r>
-      <w:r>
-        <w:rPr>
-          <w:b w:val="0"/>
-          <w:caps w:val="0"/>
-        </w:rPr>
-        <w:t>, similar to console.log &amp; debugging</w:t>
-      </w:r>
-    </w:p>
-    <w:p>
-      <w:pPr>
-        <w:pStyle w:val="SECTION2"/>
-        <w:rPr>
-          <w:b w:val="0"/>
-        </w:rPr>
-      </w:pPr>
-      <w:r>
-        <w:rPr>
-          <w:b w:val="0"/>
-        </w:rPr>
-        <w:t xml:space="preserve">Control-C = </w:t>
-      </w:r>
-      <w:r>
-        <w:rPr>
-          <w:b w:val="0"/>
-          <w:caps w:val="0"/>
-        </w:rPr>
-        <w:t xml:space="preserve">returns to the </w:t>
-      </w:r>
-      <w:proofErr w:type="spellStart"/>
-      <w:r>
-        <w:rPr>
-          <w:b w:val="0"/>
-          <w:caps w:val="0"/>
-        </w:rPr>
-        <w:t>php</w:t>
-      </w:r>
-      <w:proofErr w:type="spellEnd"/>
-      <w:r>
-        <w:rPr>
-          <w:b w:val="0"/>
-          <w:caps w:val="0"/>
-        </w:rPr>
-        <w:t xml:space="preserve"> prompt</w:t>
-      </w:r>
-    </w:p>
-    <w:p>
-      <w:pPr>
-        <w:pStyle w:val="SECTION2"/>
-        <w:rPr>
-          <w:b w:val="0"/>
-        </w:rPr>
-      </w:pPr>
-      <w:proofErr w:type="spellStart"/>
-      <w:r>
-        <w:rPr>
-          <w:b w:val="0"/>
-          <w:caps w:val="0"/>
-        </w:rPr>
-        <w:t>var_dump</w:t>
-      </w:r>
-      <w:proofErr w:type="spellEnd"/>
-      <w:r>
-        <w:rPr>
-          <w:b w:val="0"/>
-          <w:caps w:val="0"/>
-        </w:rPr>
-        <w:t xml:space="preserve">((bool) “variable”); - converts the variable string to a </w:t>
-      </w:r>
-      <w:proofErr w:type="spellStart"/>
-      <w:r>
-        <w:rPr>
-          <w:b w:val="0"/>
-          <w:caps w:val="0"/>
-        </w:rPr>
-        <w:t>boolean</w:t>
-      </w:r>
-      <w:proofErr w:type="spellEnd"/>
-      <w:r>
-        <w:rPr>
-          <w:b w:val="0"/>
-          <w:caps w:val="0"/>
-        </w:rPr>
-        <w:t xml:space="preserve"> value &amp; displays the change (</w:t>
-      </w:r>
-      <w:proofErr w:type="spellStart"/>
-      <w:r>
-        <w:rPr>
-          <w:b w:val="0"/>
-          <w:caps w:val="0"/>
-        </w:rPr>
-        <w:t>var_</w:t>
-      </w:r>
-      <w:proofErr w:type="gramStart"/>
-      <w:r>
-        <w:rPr>
-          <w:b w:val="0"/>
-          <w:caps w:val="0"/>
-        </w:rPr>
-        <w:t>dump</w:t>
-      </w:r>
-      <w:proofErr w:type="spellEnd"/>
-      <w:r>
-        <w:rPr>
-          <w:b w:val="0"/>
-          <w:caps w:val="0"/>
-        </w:rPr>
-        <w:t>)</w:t>
-      </w:r>
-      <w:r>
-        <w:rPr>
-          <w:b w:val="0"/>
-          <w:caps w:val="0"/>
-        </w:rPr>
-        <w:t>(</w:t>
-      </w:r>
-      <w:proofErr w:type="gramEnd"/>
-      <w:r>
-        <w:rPr>
-          <w:b w:val="0"/>
-          <w:caps w:val="0"/>
-        </w:rPr>
-        <w:t>called casting operation)</w:t>
-      </w:r>
-    </w:p>
-    <w:p>
-      <w:pPr>
-        <w:pStyle w:val="SECTION2"/>
-        <w:rPr>
-          <w:b w:val="0"/>
-        </w:rPr>
-      </w:pPr>
-      <w:r>
-        <w:rPr>
-          <w:b w:val="0"/>
-          <w:caps w:val="0"/>
-        </w:rPr>
-        <w:t>Empty strings &amp; 0 – return a false Boolean</w:t>
-      </w:r>
-    </w:p>
-    <w:p>
-      <w:pPr>
-        <w:pStyle w:val="SECTION2"/>
-        <w:rPr>
-          <w:b w:val="0"/>
-        </w:rPr>
-      </w:pPr>
-      <w:r>
-        <w:rPr>
-          <w:b w:val="0"/>
-          <w:caps w:val="0"/>
-        </w:rPr>
-        <w:t>Interpo</w:t>
-      </w:r>
-      <w:r>
-        <w:rPr>
-          <w:b w:val="0"/>
-          <w:caps w:val="0"/>
-        </w:rPr>
-        <w:t xml:space="preserve">lation requires double quotes </w:t>
-      </w:r>
-      <w:proofErr w:type="gramStart"/>
-      <w:r>
-        <w:rPr>
-          <w:b w:val="0"/>
-        </w:rPr>
-        <w:t>“</w:t>
-      </w:r>
-      <w:r>
-        <w:rPr>
-          <w:b w:val="0"/>
-        </w:rPr>
-        <w:t xml:space="preserve"> ,</w:t>
-      </w:r>
-      <w:proofErr w:type="gramEnd"/>
-      <w:r>
-        <w:rPr>
-          <w:b w:val="0"/>
-        </w:rPr>
-        <w:t xml:space="preserve"> </w:t>
-      </w:r>
-      <w:r>
-        <w:rPr>
-          <w:b w:val="0"/>
-          <w:caps w:val="0"/>
-        </w:rPr>
-        <w:t>otherwise will interpret as written</w:t>
-      </w:r>
-    </w:p>
-    <w:p>
-      <w:pPr>
-        <w:pStyle w:val="SECTION2"/>
-      </w:pPr>
-      <w:r>
-        <w:rPr>
-          <w:b w:val="0"/>
-          <w:caps w:val="0"/>
-        </w:rPr>
-        <w:t xml:space="preserve">Curly braces used inside strings to designate a value established to a variable </w:t>
-      </w:r>
-      <w:proofErr w:type="spellStart"/>
-      <w:r>
-        <w:rPr>
-          <w:b w:val="0"/>
-          <w:caps w:val="0"/>
-        </w:rPr>
-        <w:t>i.e</w:t>
-      </w:r>
-      <w:proofErr w:type="spellEnd"/>
-      <w:r>
-        <w:rPr>
-          <w:b w:val="0"/>
-          <w:caps w:val="0"/>
-        </w:rPr>
-        <w:t xml:space="preserve"> </w:t>
-      </w:r>
-      <w:proofErr w:type="spellStart"/>
-      <w:r>
-        <w:rPr>
-          <w:b w:val="0"/>
-          <w:caps w:val="0"/>
-        </w:rPr>
-        <w:t>php</w:t>
-      </w:r>
-      <w:proofErr w:type="spellEnd"/>
-      <w:r>
-        <w:rPr>
-          <w:b w:val="0"/>
-          <w:caps w:val="0"/>
-        </w:rPr>
-        <w:t xml:space="preserve"> &gt; echo "{$</w:t>
-      </w:r>
-      <w:proofErr w:type="spellStart"/>
-      <w:proofErr w:type="gramStart"/>
-      <w:r>
-        <w:rPr>
-          <w:b w:val="0"/>
-          <w:caps w:val="0"/>
-        </w:rPr>
-        <w:t>firstName</w:t>
-      </w:r>
-      <w:proofErr w:type="spellEnd"/>
-      <w:r>
-        <w:rPr>
-          <w:b w:val="0"/>
-          <w:caps w:val="0"/>
-        </w:rPr>
-        <w:t>}_</w:t>
-      </w:r>
-      <w:proofErr w:type="gramEnd"/>
-      <w:r>
-        <w:rPr>
-          <w:b w:val="0"/>
-          <w:caps w:val="0"/>
-        </w:rPr>
-        <w:t>{$</w:t>
-      </w:r>
-      <w:proofErr w:type="spellStart"/>
-      <w:r>
-        <w:rPr>
-          <w:b w:val="0"/>
-          <w:caps w:val="0"/>
-        </w:rPr>
-        <w:t>lastName</w:t>
-      </w:r>
-      <w:proofErr w:type="spellEnd"/>
-      <w:r>
-        <w:rPr>
-          <w:b w:val="0"/>
-          <w:caps w:val="0"/>
-        </w:rPr>
-        <w:t>}";</w:t>
-      </w:r>
-    </w:p>
-    <w:p>
-      <w:pPr>
-        <w:pStyle w:val="SECTION2"/>
-      </w:pPr>
-      <w:r>
-        <w:rPr>
-          <w:b w:val="0"/>
-          <w:caps w:val="0"/>
-        </w:rPr>
-        <w:t xml:space="preserve">Literal </w:t>
-      </w:r>
-      <w:proofErr w:type="gramStart"/>
-      <w:r>
-        <w:rPr>
-          <w:b w:val="0"/>
-          <w:caps w:val="0"/>
-        </w:rPr>
-        <w:t>string  –</w:t>
-      </w:r>
-      <w:proofErr w:type="gramEnd"/>
-      <w:r>
-        <w:rPr>
-          <w:b w:val="0"/>
-          <w:caps w:val="0"/>
-        </w:rPr>
-        <w:t xml:space="preserve"> </w:t>
-      </w:r>
-      <w:proofErr w:type="spellStart"/>
-      <w:r>
-        <w:rPr>
-          <w:b w:val="0"/>
-          <w:caps w:val="0"/>
-        </w:rPr>
-        <w:t>string</w:t>
-      </w:r>
-      <w:proofErr w:type="spellEnd"/>
-      <w:r>
-        <w:rPr>
-          <w:b w:val="0"/>
-          <w:caps w:val="0"/>
-        </w:rPr>
-        <w:t xml:space="preserve"> not assigned to a specific variable</w:t>
-      </w:r>
-    </w:p>
-    <w:p>
-      <w:pPr>
-        <w:pStyle w:val="SECTION2"/>
-        <w:rPr>
-          <w:b w:val="0"/>
-          <w:caps w:val="0"/>
-        </w:rPr>
-      </w:pPr>
-      <w:r>
-        <w:t>heredoc</w:t>
-      </w:r>
-      <w:r>
-        <w:t xml:space="preserve"> – </w:t>
-      </w:r>
-      <w:r>
-        <w:rPr>
-          <w:b w:val="0"/>
-          <w:caps w:val="0"/>
-        </w:rPr>
-        <w:t xml:space="preserve">allows multiline strings, followed by &gt;&gt;&gt; i.e. </w:t>
-      </w:r>
-    </w:p>
-    <w:p>
-      <w:pPr>
-        <w:pStyle w:val="SECTION2"/>
+        <w:t>TERMS</w:t>
+      </w:r>
+    </w:p>
+    <w:tbl>
+      <w:tblPr>
+        <w:tblStyle w:val="TableGrid"/>
+        <w:tblW w:w="0" w:type="auto"/>
+        <w:tblInd w:w="360" w:type="dxa"/>
+        <w:tblLook w:val="04A0" w:firstRow="1" w:lastRow="0" w:firstColumn="1" w:lastColumn="0" w:noHBand="0" w:noVBand="1"/>
+      </w:tblPr>
+      <w:tblGrid>
+        <w:gridCol w:w="2695"/>
+        <w:gridCol w:w="6295"/>
+      </w:tblGrid>
+      <w:tr>
+        <w:tc>
+          <w:tcPr>
+            <w:tcW w:w="2695" w:type="dxa"/>
+            <w:shd w:val="clear" w:color="auto" w:fill="FFD966" w:themeFill="accent4" w:themeFillTint="99"/>
+          </w:tcPr>
+          <w:p>
+            <w:pPr>
+              <w:rPr>
+                <w:b/>
+              </w:rPr>
+            </w:pPr>
+            <w:r>
+              <w:rPr>
+                <w:b/>
+              </w:rPr>
+              <w:t>TERM</w:t>
+            </w:r>
+          </w:p>
+        </w:tc>
+        <w:tc>
+          <w:tcPr>
+            <w:tcW w:w="6295" w:type="dxa"/>
+            <w:shd w:val="clear" w:color="auto" w:fill="FFD966" w:themeFill="accent4" w:themeFillTint="99"/>
+          </w:tcPr>
+          <w:p>
+            <w:pPr>
+              <w:rPr>
+                <w:b/>
+              </w:rPr>
+            </w:pPr>
+            <w:r>
+              <w:rPr>
+                <w:b/>
+              </w:rPr>
+              <w:t>DEFINITION</w:t>
+            </w:r>
+          </w:p>
+        </w:tc>
+      </w:tr>
+      <w:tr>
+        <w:tc>
+          <w:tcPr>
+            <w:tcW w:w="2695" w:type="dxa"/>
+          </w:tcPr>
+          <w:p/>
+        </w:tc>
+        <w:tc>
+          <w:tcPr>
+            <w:tcW w:w="6295" w:type="dxa"/>
+          </w:tcPr>
+          <w:p/>
+        </w:tc>
+      </w:tr>
+      <w:tr>
+        <w:tc>
+          <w:tcPr>
+            <w:tcW w:w="2695" w:type="dxa"/>
+          </w:tcPr>
+          <w:p/>
+        </w:tc>
+        <w:tc>
+          <w:tcPr>
+            <w:tcW w:w="6295" w:type="dxa"/>
+          </w:tcPr>
+          <w:p/>
+        </w:tc>
+      </w:tr>
+      <w:tr>
+        <w:tc>
+          <w:tcPr>
+            <w:tcW w:w="2695" w:type="dxa"/>
+          </w:tcPr>
+          <w:p/>
+        </w:tc>
+        <w:tc>
+          <w:tcPr>
+            <w:tcW w:w="6295" w:type="dxa"/>
+          </w:tcPr>
+          <w:p/>
+        </w:tc>
+      </w:tr>
+      <w:tr>
+        <w:tc>
+          <w:tcPr>
+            <w:tcW w:w="2695" w:type="dxa"/>
+          </w:tcPr>
+          <w:p>
+            <w:proofErr w:type="spellStart"/>
+            <w:r>
+              <w:t>f</w:t>
+            </w:r>
+            <w:r>
+              <w:t>write</w:t>
+            </w:r>
+            <w:proofErr w:type="spellEnd"/>
+            <w:r>
+              <w:t xml:space="preserve"> (</w:t>
+            </w:r>
+            <w:proofErr w:type="gramStart"/>
+            <w:r>
+              <w:t>STDOUT,  ‘</w:t>
+            </w:r>
+            <w:proofErr w:type="gramEnd"/>
+            <w:r>
+              <w:t>’ ”);</w:t>
+            </w:r>
+          </w:p>
+        </w:tc>
+        <w:tc>
+          <w:tcPr>
+            <w:tcW w:w="6295" w:type="dxa"/>
+          </w:tcPr>
+          <w:p>
+            <w:r>
+              <w:t>Command/call to provide an output response (space after STDOUT)</w:t>
+            </w:r>
+          </w:p>
+        </w:tc>
+      </w:tr>
+      <w:tr>
+        <w:tc>
+          <w:tcPr>
+            <w:tcW w:w="2695" w:type="dxa"/>
+          </w:tcPr>
+          <w:p>
+            <w:proofErr w:type="spellStart"/>
+            <w:r>
+              <w:t>fgets</w:t>
+            </w:r>
+            <w:proofErr w:type="spellEnd"/>
+            <w:r>
+              <w:t>(STDIN);</w:t>
+            </w:r>
+          </w:p>
+        </w:tc>
+        <w:tc>
+          <w:tcPr>
+            <w:tcW w:w="6295" w:type="dxa"/>
+          </w:tcPr>
+          <w:p>
+            <w:r>
+              <w:t xml:space="preserve">Command/call to get input from the user </w:t>
+            </w:r>
+          </w:p>
+        </w:tc>
+      </w:tr>
+      <w:tr>
+        <w:tc>
+          <w:tcPr>
+            <w:tcW w:w="2695" w:type="dxa"/>
+          </w:tcPr>
+          <w:p>
+            <w:r>
+              <w:t>STDIN</w:t>
+            </w:r>
+          </w:p>
+        </w:tc>
+        <w:tc>
+          <w:tcPr>
+            <w:tcW w:w="6295" w:type="dxa"/>
+          </w:tcPr>
+          <w:p>
+            <w:r>
+              <w:t>User input</w:t>
+            </w:r>
+          </w:p>
+        </w:tc>
+      </w:tr>
+      <w:tr>
+        <w:tc>
+          <w:tcPr>
+            <w:tcW w:w="2695" w:type="dxa"/>
+          </w:tcPr>
+          <w:p>
+            <w:r>
+              <w:t>STOUT</w:t>
+            </w:r>
+          </w:p>
+        </w:tc>
+        <w:tc>
+          <w:tcPr>
+            <w:tcW w:w="6295" w:type="dxa"/>
+          </w:tcPr>
+          <w:p>
+            <w:r>
+              <w:t>Output response (similar to echo function</w:t>
+            </w:r>
+          </w:p>
+        </w:tc>
+      </w:tr>
+      <w:tr>
+        <w:tc>
+          <w:tcPr>
+            <w:tcW w:w="2695" w:type="dxa"/>
+          </w:tcPr>
+          <w:p>
+            <w:proofErr w:type="spellStart"/>
+            <w:r>
+              <w:t>var_dump</w:t>
+            </w:r>
+            <w:proofErr w:type="spellEnd"/>
+            <w:r>
+              <w:t>($</w:t>
+            </w:r>
+            <w:proofErr w:type="spellStart"/>
+            <w:r>
+              <w:t>argc</w:t>
+            </w:r>
+            <w:proofErr w:type="spellEnd"/>
+            <w:r>
+              <w:t>);</w:t>
+            </w:r>
+          </w:p>
+        </w:tc>
+        <w:tc>
+          <w:tcPr>
+            <w:tcW w:w="6295" w:type="dxa"/>
+          </w:tcPr>
+          <w:p>
+            <w:r>
+              <w:t>ARG Count – contains c</w:t>
+            </w:r>
+            <w:r>
+              <w:t>ount of all arguments</w:t>
+            </w:r>
+          </w:p>
+        </w:tc>
+      </w:tr>
+      <w:tr>
+        <w:tc>
+          <w:tcPr>
+            <w:tcW w:w="2695" w:type="dxa"/>
+          </w:tcPr>
+          <w:p>
+            <w:proofErr w:type="spellStart"/>
+            <w:r>
+              <w:t>var_dump</w:t>
+            </w:r>
+            <w:proofErr w:type="spellEnd"/>
+            <w:r>
+              <w:t>($</w:t>
+            </w:r>
+            <w:proofErr w:type="spellStart"/>
+            <w:r>
+              <w:t>argv</w:t>
+            </w:r>
+            <w:proofErr w:type="spellEnd"/>
+            <w:r>
+              <w:t>);</w:t>
+            </w:r>
+          </w:p>
+        </w:tc>
+        <w:tc>
+          <w:tcPr>
+            <w:tcW w:w="6295" w:type="dxa"/>
+          </w:tcPr>
+          <w:p>
+            <w:r>
+              <w:t>ARG Value - c</w:t>
+            </w:r>
+            <w:r>
+              <w:t>ontains an array of all values passed to PHP</w:t>
+            </w:r>
+          </w:p>
+        </w:tc>
+      </w:tr>
+      <w:tr>
+        <w:tc>
+          <w:tcPr>
+            <w:tcW w:w="2695" w:type="dxa"/>
+          </w:tcPr>
+          <w:p>
+            <w:r>
+              <w:t>exit</w:t>
+            </w:r>
+          </w:p>
+        </w:tc>
+        <w:tc>
+          <w:tcPr>
+            <w:tcW w:w="6295" w:type="dxa"/>
+          </w:tcPr>
+          <w:p>
+            <w:r>
+              <w:t>Ends the argument or loop</w:t>
+            </w:r>
+          </w:p>
+        </w:tc>
+      </w:tr>
+      <w:tr>
+        <w:tc>
+          <w:tcPr>
+            <w:tcW w:w="2695" w:type="dxa"/>
+          </w:tcPr>
+          <w:p>
+            <w:r>
+              <w:t>die</w:t>
+            </w:r>
+          </w:p>
+        </w:tc>
+        <w:tc>
+          <w:tcPr>
+            <w:tcW w:w="6295" w:type="dxa"/>
+          </w:tcPr>
+          <w:p>
+            <w:r>
+              <w:t>Same as exit</w:t>
+            </w:r>
+          </w:p>
+        </w:tc>
+      </w:tr>
+    </w:tbl>
+    <w:p>
+      <w:pPr>
+        <w:pStyle w:val="SECTIONHEADER1"/>
         <w:numPr>
           <w:ilvl w:val="0"/>
           <w:numId w:val="0"/>
         </w:numPr>
-        <w:ind w:left="1440"/>
-        <w:rPr>
-          <w:b w:val="0"/>
-          <w:caps w:val="0"/>
-        </w:rPr>
-      </w:pPr>
-      <w:r>
-        <w:rPr>
-          <w:b w:val="0"/>
-          <w:caps w:val="0"/>
-        </w:rPr>
-        <w:t>$limerick = &lt;&lt;&lt;POEM</w:t>
+        <w:ind w:left="360"/>
+      </w:pPr>
+    </w:p>
+    <w:p>
+      <w:pPr>
+        <w:pStyle w:val="SECTIONHEADER1"/>
+      </w:pPr>
+      <w:r>
+        <w:t>PHP Basics</w:t>
+      </w:r>
+    </w:p>
+    <w:p>
+      <w:pPr>
+        <w:pStyle w:val="SECTION2"/>
+        <w:rPr>
+          <w:b w:val="0"/>
+        </w:rPr>
+      </w:pPr>
+      <w:r>
+        <w:rPr>
+          <w:b w:val="0"/>
+          <w:caps w:val="0"/>
+        </w:rPr>
+        <w:t>Store data outside the client</w:t>
+      </w:r>
+      <w:r>
+        <w:rPr>
+          <w:b w:val="0"/>
+        </w:rPr>
+        <w:t>’</w:t>
+      </w:r>
+      <w:r>
+        <w:rPr>
+          <w:b w:val="0"/>
+          <w:caps w:val="0"/>
+        </w:rPr>
+        <w:t>s site</w:t>
+      </w:r>
+    </w:p>
+    <w:p>
+      <w:pPr>
+        <w:pStyle w:val="SECTION2"/>
+        <w:rPr>
+          <w:b w:val="0"/>
+        </w:rPr>
+      </w:pPr>
+      <w:r>
+        <w:rPr>
+          <w:b w:val="0"/>
+          <w:caps w:val="0"/>
+        </w:rPr>
+        <w:t xml:space="preserve">Will not </w:t>
+      </w:r>
+      <w:proofErr w:type="gramStart"/>
+      <w:r>
+        <w:rPr>
+          <w:b w:val="0"/>
+          <w:caps w:val="0"/>
+        </w:rPr>
+        <w:t>run</w:t>
+      </w:r>
+      <w:proofErr w:type="gramEnd"/>
+      <w:r>
+        <w:rPr>
+          <w:b w:val="0"/>
+          <w:caps w:val="0"/>
+        </w:rPr>
+        <w:t xml:space="preserve"> in the browser</w:t>
+      </w:r>
+    </w:p>
+    <w:p>
+      <w:pPr>
+        <w:pStyle w:val="SECTION2"/>
+        <w:rPr>
+          <w:b w:val="0"/>
+        </w:rPr>
+      </w:pPr>
+      <w:r>
+        <w:rPr>
+          <w:b w:val="0"/>
+          <w:caps w:val="0"/>
+        </w:rPr>
+        <w:t>Created in 1994</w:t>
+      </w:r>
+    </w:p>
+    <w:p>
+      <w:pPr>
+        <w:pStyle w:val="SECTION2"/>
+        <w:rPr>
+          <w:b w:val="0"/>
+        </w:rPr>
+      </w:pPr>
+      <w:r>
+        <w:rPr>
+          <w:b w:val="0"/>
+          <w:caps w:val="0"/>
+        </w:rPr>
+        <w:t>Interactive shell – good for debugging, temp code (similar to console log)</w:t>
+      </w:r>
+    </w:p>
+    <w:p>
+      <w:pPr>
+        <w:pStyle w:val="SECTION2"/>
+        <w:rPr>
+          <w:b w:val="0"/>
+        </w:rPr>
+      </w:pPr>
+      <w:r>
+        <w:rPr>
+          <w:b w:val="0"/>
+          <w:caps w:val="0"/>
+        </w:rPr>
+        <w:t>Float numbers = decimal numbers</w:t>
+      </w:r>
+    </w:p>
+    <w:p>
+      <w:pPr>
+        <w:pStyle w:val="SECTION2"/>
+        <w:rPr>
+          <w:b w:val="0"/>
+        </w:rPr>
+      </w:pPr>
+      <w:r>
+        <w:rPr>
+          <w:b w:val="0"/>
+          <w:caps w:val="0"/>
+        </w:rPr>
+        <w:t>Integers = whole numbers</w:t>
+      </w:r>
+    </w:p>
+    <w:p>
+      <w:pPr>
+        <w:pStyle w:val="SECTION2"/>
+        <w:rPr>
+          <w:b w:val="0"/>
+        </w:rPr>
+      </w:pPr>
+      <w:r>
+        <w:rPr>
+          <w:b w:val="0"/>
+          <w:caps w:val="0"/>
+        </w:rPr>
+        <w:t xml:space="preserve">“Echo” </w:t>
+      </w:r>
+      <w:r>
+        <w:rPr>
+          <w:b w:val="0"/>
+          <w:caps w:val="0"/>
+        </w:rPr>
+        <w:t>–</w:t>
+      </w:r>
+      <w:r>
+        <w:rPr>
+          <w:b w:val="0"/>
+          <w:caps w:val="0"/>
+        </w:rPr>
+        <w:t xml:space="preserve"> </w:t>
+      </w:r>
+      <w:r>
+        <w:rPr>
+          <w:b w:val="0"/>
+          <w:caps w:val="0"/>
+        </w:rPr>
+        <w:t>used to output/show values</w:t>
+      </w:r>
+    </w:p>
+    <w:p>
+      <w:pPr>
+        <w:pStyle w:val="SECTION2"/>
+        <w:rPr>
+          <w:b w:val="0"/>
+        </w:rPr>
+      </w:pPr>
+      <w:r>
+        <w:rPr>
+          <w:b w:val="0"/>
+          <w:caps w:val="0"/>
+        </w:rPr>
+        <w:t>$variable name; - declares a variable</w:t>
+      </w:r>
+    </w:p>
+    <w:p>
+      <w:pPr>
+        <w:pStyle w:val="SECTION2"/>
+        <w:rPr>
+          <w:b w:val="0"/>
+        </w:rPr>
+      </w:pPr>
+      <w:proofErr w:type="spellStart"/>
+      <w:r>
+        <w:rPr>
+          <w:b w:val="0"/>
+          <w:caps w:val="0"/>
+        </w:rPr>
+        <w:t>var_</w:t>
+      </w:r>
+      <w:proofErr w:type="gramStart"/>
+      <w:r>
+        <w:rPr>
+          <w:b w:val="0"/>
+          <w:caps w:val="0"/>
+        </w:rPr>
+        <w:t>dump</w:t>
+      </w:r>
+      <w:proofErr w:type="spellEnd"/>
+      <w:r>
+        <w:rPr>
+          <w:b w:val="0"/>
+          <w:caps w:val="0"/>
+        </w:rPr>
+        <w:t>(</w:t>
+      </w:r>
+      <w:proofErr w:type="spellStart"/>
+      <w:proofErr w:type="gramEnd"/>
+      <w:r>
+        <w:rPr>
+          <w:b w:val="0"/>
+          <w:caps w:val="0"/>
+        </w:rPr>
+        <w:t>Svariable</w:t>
+      </w:r>
+      <w:proofErr w:type="spellEnd"/>
+      <w:r>
+        <w:rPr>
+          <w:b w:val="0"/>
+          <w:caps w:val="0"/>
+        </w:rPr>
+        <w:t xml:space="preserve"> name); - provides more detail about the variable</w:t>
+      </w:r>
+      <w:r>
+        <w:rPr>
+          <w:b w:val="0"/>
+          <w:caps w:val="0"/>
+        </w:rPr>
+        <w:t>, similar to console.log &amp; debugging</w:t>
+      </w:r>
+    </w:p>
+    <w:p>
+      <w:pPr>
+        <w:pStyle w:val="SECTION2"/>
+        <w:rPr>
+          <w:b w:val="0"/>
+        </w:rPr>
+      </w:pPr>
+      <w:r>
+        <w:rPr>
+          <w:b w:val="0"/>
+        </w:rPr>
+        <w:t xml:space="preserve">Control-C = </w:t>
+      </w:r>
+      <w:r>
+        <w:rPr>
+          <w:b w:val="0"/>
+          <w:caps w:val="0"/>
+        </w:rPr>
+        <w:t xml:space="preserve">returns to the </w:t>
+      </w:r>
+      <w:proofErr w:type="spellStart"/>
+      <w:r>
+        <w:rPr>
+          <w:b w:val="0"/>
+          <w:caps w:val="0"/>
+        </w:rPr>
+        <w:t>php</w:t>
+      </w:r>
+      <w:proofErr w:type="spellEnd"/>
+      <w:r>
+        <w:rPr>
+          <w:b w:val="0"/>
+          <w:caps w:val="0"/>
+        </w:rPr>
+        <w:t xml:space="preserve"> prompt</w:t>
+      </w:r>
+    </w:p>
+    <w:p>
+      <w:pPr>
+        <w:pStyle w:val="SECTION2"/>
+        <w:rPr>
+          <w:b w:val="0"/>
+        </w:rPr>
+      </w:pPr>
+      <w:proofErr w:type="spellStart"/>
+      <w:r>
+        <w:rPr>
+          <w:b w:val="0"/>
+          <w:caps w:val="0"/>
+        </w:rPr>
+        <w:t>var_dump</w:t>
+      </w:r>
+      <w:proofErr w:type="spellEnd"/>
+      <w:r>
+        <w:rPr>
+          <w:b w:val="0"/>
+          <w:caps w:val="0"/>
+        </w:rPr>
+        <w:t xml:space="preserve">((bool) “variable”); - converts the variable string to a </w:t>
+      </w:r>
+      <w:proofErr w:type="spellStart"/>
+      <w:r>
+        <w:rPr>
+          <w:b w:val="0"/>
+          <w:caps w:val="0"/>
+        </w:rPr>
+        <w:t>boolean</w:t>
+      </w:r>
+      <w:proofErr w:type="spellEnd"/>
+      <w:r>
+        <w:rPr>
+          <w:b w:val="0"/>
+          <w:caps w:val="0"/>
+        </w:rPr>
+        <w:t xml:space="preserve"> value &amp; displays the change (</w:t>
+      </w:r>
+      <w:proofErr w:type="spellStart"/>
+      <w:r>
+        <w:rPr>
+          <w:b w:val="0"/>
+          <w:caps w:val="0"/>
+        </w:rPr>
+        <w:t>var_</w:t>
+      </w:r>
+      <w:proofErr w:type="gramStart"/>
+      <w:r>
+        <w:rPr>
+          <w:b w:val="0"/>
+          <w:caps w:val="0"/>
+        </w:rPr>
+        <w:t>dump</w:t>
+      </w:r>
+      <w:proofErr w:type="spellEnd"/>
+      <w:r>
+        <w:rPr>
+          <w:b w:val="0"/>
+          <w:caps w:val="0"/>
+        </w:rPr>
+        <w:t>)</w:t>
+      </w:r>
+      <w:r>
+        <w:rPr>
+          <w:b w:val="0"/>
+          <w:caps w:val="0"/>
+        </w:rPr>
+        <w:t>(</w:t>
+      </w:r>
+      <w:proofErr w:type="gramEnd"/>
+      <w:r>
+        <w:rPr>
+          <w:b w:val="0"/>
+          <w:caps w:val="0"/>
+        </w:rPr>
+        <w:t>called casting operation)</w:t>
+      </w:r>
+    </w:p>
+    <w:p>
+      <w:pPr>
+        <w:pStyle w:val="SECTION2"/>
+        <w:rPr>
+          <w:b w:val="0"/>
+        </w:rPr>
+      </w:pPr>
+      <w:r>
+        <w:rPr>
+          <w:b w:val="0"/>
+          <w:caps w:val="0"/>
+        </w:rPr>
+        <w:t>Empty strings &amp; 0 – return a false Boolean</w:t>
+      </w:r>
+    </w:p>
+    <w:p>
+      <w:pPr>
+        <w:pStyle w:val="SECTION2"/>
+        <w:rPr>
+          <w:b w:val="0"/>
+        </w:rPr>
+      </w:pPr>
+      <w:r>
+        <w:rPr>
+          <w:b w:val="0"/>
+          <w:caps w:val="0"/>
+        </w:rPr>
+        <w:t>Interpo</w:t>
+      </w:r>
+      <w:r>
+        <w:rPr>
+          <w:b w:val="0"/>
+          <w:caps w:val="0"/>
+        </w:rPr>
+        <w:t xml:space="preserve">lation requires double quotes </w:t>
+      </w:r>
+      <w:proofErr w:type="gramStart"/>
+      <w:r>
+        <w:rPr>
+          <w:b w:val="0"/>
+        </w:rPr>
+        <w:t>“</w:t>
+      </w:r>
+      <w:r>
+        <w:rPr>
+          <w:b w:val="0"/>
+        </w:rPr>
+        <w:t xml:space="preserve"> ,</w:t>
+      </w:r>
+      <w:proofErr w:type="gramEnd"/>
+      <w:r>
+        <w:rPr>
+          <w:b w:val="0"/>
+        </w:rPr>
+        <w:t xml:space="preserve"> </w:t>
+      </w:r>
+      <w:r>
+        <w:rPr>
+          <w:b w:val="0"/>
+          <w:caps w:val="0"/>
+        </w:rPr>
+        <w:t>otherwise will interpret as written</w:t>
+      </w:r>
+    </w:p>
+    <w:p>
+      <w:pPr>
+        <w:pStyle w:val="SECTION2"/>
+      </w:pPr>
+      <w:r>
+        <w:rPr>
+          <w:b w:val="0"/>
+          <w:caps w:val="0"/>
+        </w:rPr>
+        <w:t xml:space="preserve">Curly braces used inside strings to designate a value established to a variable </w:t>
+      </w:r>
+      <w:proofErr w:type="spellStart"/>
+      <w:r>
+        <w:rPr>
+          <w:b w:val="0"/>
+          <w:caps w:val="0"/>
+        </w:rPr>
+        <w:t>i.e</w:t>
+      </w:r>
+      <w:proofErr w:type="spellEnd"/>
+      <w:r>
+        <w:rPr>
+          <w:b w:val="0"/>
+          <w:caps w:val="0"/>
+        </w:rPr>
+        <w:t xml:space="preserve"> </w:t>
+      </w:r>
+      <w:proofErr w:type="spellStart"/>
+      <w:r>
+        <w:rPr>
+          <w:b w:val="0"/>
+          <w:caps w:val="0"/>
+        </w:rPr>
+        <w:t>php</w:t>
+      </w:r>
+      <w:proofErr w:type="spellEnd"/>
+      <w:r>
+        <w:rPr>
+          <w:b w:val="0"/>
+          <w:caps w:val="0"/>
+        </w:rPr>
+        <w:t xml:space="preserve"> &gt; echo "{$</w:t>
+      </w:r>
+      <w:proofErr w:type="spellStart"/>
+      <w:proofErr w:type="gramStart"/>
+      <w:r>
+        <w:rPr>
+          <w:b w:val="0"/>
+          <w:caps w:val="0"/>
+        </w:rPr>
+        <w:t>firstName</w:t>
+      </w:r>
+      <w:proofErr w:type="spellEnd"/>
+      <w:r>
+        <w:rPr>
+          <w:b w:val="0"/>
+          <w:caps w:val="0"/>
+        </w:rPr>
+        <w:t>}_</w:t>
+      </w:r>
+      <w:proofErr w:type="gramEnd"/>
+      <w:r>
+        <w:rPr>
+          <w:b w:val="0"/>
+          <w:caps w:val="0"/>
+        </w:rPr>
+        <w:t>{$</w:t>
+      </w:r>
+      <w:proofErr w:type="spellStart"/>
+      <w:r>
+        <w:rPr>
+          <w:b w:val="0"/>
+          <w:caps w:val="0"/>
+        </w:rPr>
+        <w:t>lastName</w:t>
+      </w:r>
+      <w:proofErr w:type="spellEnd"/>
+      <w:r>
+        <w:rPr>
+          <w:b w:val="0"/>
+          <w:caps w:val="0"/>
+        </w:rPr>
+        <w:t>}";</w:t>
+      </w:r>
+    </w:p>
+    <w:p>
+      <w:pPr>
+        <w:pStyle w:val="SECTION2"/>
+      </w:pPr>
+      <w:r>
+        <w:rPr>
+          <w:b w:val="0"/>
+          <w:caps w:val="0"/>
+        </w:rPr>
+        <w:t xml:space="preserve">Literal </w:t>
+      </w:r>
+      <w:proofErr w:type="gramStart"/>
+      <w:r>
+        <w:rPr>
+          <w:b w:val="0"/>
+          <w:caps w:val="0"/>
+        </w:rPr>
+        <w:t>string  –</w:t>
+      </w:r>
+      <w:proofErr w:type="gramEnd"/>
+      <w:r>
+        <w:rPr>
+          <w:b w:val="0"/>
+          <w:caps w:val="0"/>
+        </w:rPr>
+        <w:t xml:space="preserve"> </w:t>
+      </w:r>
+      <w:proofErr w:type="spellStart"/>
+      <w:r>
+        <w:rPr>
+          <w:b w:val="0"/>
+          <w:caps w:val="0"/>
+        </w:rPr>
+        <w:t>string</w:t>
+      </w:r>
+      <w:proofErr w:type="spellEnd"/>
+      <w:r>
+        <w:rPr>
+          <w:b w:val="0"/>
+          <w:caps w:val="0"/>
+        </w:rPr>
+        <w:t xml:space="preserve"> not assigned to a specific variable</w:t>
+      </w:r>
+    </w:p>
+    <w:p>
+      <w:pPr>
+        <w:pStyle w:val="SECTION2"/>
+        <w:rPr>
+          <w:b w:val="0"/>
+          <w:caps w:val="0"/>
+        </w:rPr>
+      </w:pPr>
+      <w:r>
+        <w:t>heredoc</w:t>
+      </w:r>
+      <w:r>
+        <w:t xml:space="preserve"> – </w:t>
+      </w:r>
+      <w:r>
+        <w:rPr>
+          <w:b w:val="0"/>
+          <w:caps w:val="0"/>
+        </w:rPr>
+        <w:t xml:space="preserve">allows multiline strings, followed by &gt;&gt;&gt; i.e. </w:t>
       </w:r>
     </w:p>
     <w:p>
@@ -606,7 +926,7 @@
           <w:b w:val="0"/>
           <w:caps w:val="0"/>
         </w:rPr>
-        <w:t>There was a young man of Japan</w:t>
+        <w:t>$limerick = &lt;&lt;&lt;POEM</w:t>
       </w:r>
     </w:p>
     <w:p>
@@ -627,7 +947,7 @@
           <w:b w:val="0"/>
           <w:caps w:val="0"/>
         </w:rPr>
-        <w:t>Whose limericks never would scan.</w:t>
+        <w:t>There was a young man of Japan</w:t>
       </w:r>
     </w:p>
     <w:p>
@@ -648,7 +968,7 @@
           <w:b w:val="0"/>
           <w:caps w:val="0"/>
         </w:rPr>
-        <w:t>When asked why this was,</w:t>
+        <w:t>Whose limericks never would scan.</w:t>
       </w:r>
     </w:p>
     <w:p>
@@ -669,7 +989,7 @@
           <w:b w:val="0"/>
           <w:caps w:val="0"/>
         </w:rPr>
-        <w:t>He replied "It's because</w:t>
+        <w:t>When asked why this was,</w:t>
       </w:r>
     </w:p>
     <w:p>
@@ -690,7 +1010,7 @@
           <w:b w:val="0"/>
           <w:caps w:val="0"/>
         </w:rPr>
-        <w:t>I always try to fit as many syllables into the last line as ever I possibly can.</w:t>
+        <w:t>He replied "It's because</w:t>
       </w:r>
     </w:p>
     <w:p>
@@ -711,6 +1031,28 @@
           <w:b w:val="0"/>
           <w:caps w:val="0"/>
         </w:rPr>
+        <w:t>I always try to fit as many syllables into the last line as ever I possibly can.</w:t>
+      </w:r>
+    </w:p>
+    <w:p>
+      <w:pPr>
+        <w:pStyle w:val="SECTION2"/>
+        <w:numPr>
+          <w:ilvl w:val="0"/>
+          <w:numId w:val="0"/>
+        </w:numPr>
+        <w:ind w:left="1440"/>
+        <w:rPr>
+          <w:b w:val="0"/>
+          <w:caps w:val="0"/>
+        </w:rPr>
+      </w:pPr>
+      <w:r>
+        <w:rPr>
+          <w:b w:val="0"/>
+          <w:caps w:val="0"/>
+        </w:rPr>
+        <w:lastRenderedPageBreak/>
         <w:t>POEM;</w:t>
       </w:r>
     </w:p>
@@ -1044,7 +1386,6 @@
       </w:pPr>
       <w:proofErr w:type="spellStart"/>
       <w:r>
-        <w:lastRenderedPageBreak/>
         <w:t>print_r</w:t>
       </w:r>
       <w:proofErr w:type="spellEnd"/>
@@ -1569,21 +1910,7 @@
     </w:p>
     <w:p>
       <w:pPr>
-        <w:pStyle w:val="ListParagraph"/>
-        <w:numPr>
-          <w:ilvl w:val="0"/>
-          <w:numId w:val="13"/>
-        </w:numPr>
-      </w:pPr>
-    </w:p>
-    <w:p/>
-    <w:p>
-      <w:pPr>
-        <w:pStyle w:val="ListParagraph"/>
-        <w:numPr>
-          <w:ilvl w:val="0"/>
-          <w:numId w:val="13"/>
-        </w:numPr>
+        <w:ind w:left="360"/>
       </w:pPr>
     </w:p>
     <w:p>
@@ -2482,10 +2809,615 @@
         <w:pStyle w:val="HEADERTITLE"/>
         <w:jc w:val="left"/>
       </w:pPr>
+    </w:p>
+    <w:p>
+      <w:pPr>
+        <w:pStyle w:val="HEADERTITLE"/>
+        <w:jc w:val="left"/>
+      </w:pPr>
+      <w:r>
+        <w:t>I/O Streams</w:t>
+      </w:r>
+    </w:p>
+    <w:p>
+      <w:pPr>
+        <w:pStyle w:val="HEADERTITLE"/>
+        <w:jc w:val="left"/>
+      </w:pPr>
+    </w:p>
+    <w:p>
+      <w:r>
+        <w:t>EXAMPLES:</w:t>
+      </w:r>
+    </w:p>
+    <w:p/>
+    <w:p>
+      <w:pPr>
+        <w:pStyle w:val="ListParagraph"/>
+        <w:numPr>
+          <w:ilvl w:val="0"/>
+          <w:numId w:val="17"/>
+        </w:numPr>
+      </w:pPr>
+      <w:r>
+        <w:t xml:space="preserve">Write the </w:t>
+      </w:r>
+      <w:proofErr w:type="spellStart"/>
+      <w:r>
+        <w:t>ouput</w:t>
+      </w:r>
+      <w:proofErr w:type="spellEnd"/>
+    </w:p>
+    <w:p>
+      <w:pPr>
+        <w:pStyle w:val="ListParagraph"/>
+      </w:pPr>
+      <w:proofErr w:type="spellStart"/>
+      <w:proofErr w:type="gramStart"/>
+      <w:r>
+        <w:t>Fwrite</w:t>
+      </w:r>
+      <w:proofErr w:type="spellEnd"/>
+      <w:r>
+        <w:t>(</w:t>
+      </w:r>
+      <w:proofErr w:type="gramEnd"/>
+      <w:r>
+        <w:t>STDOUT,  “What is your name? “);</w:t>
+      </w:r>
+    </w:p>
+    <w:p>
+      <w:pPr>
+        <w:pStyle w:val="ListParagraph"/>
+      </w:pPr>
+    </w:p>
+    <w:p>
+      <w:pPr>
+        <w:pStyle w:val="ListParagraph"/>
+        <w:numPr>
+          <w:ilvl w:val="0"/>
+          <w:numId w:val="17"/>
+        </w:numPr>
+      </w:pPr>
+      <w:r>
+        <w:t>Get Input</w:t>
+      </w:r>
+      <w:r>
+        <w:t xml:space="preserve"> from user:</w:t>
+      </w:r>
+    </w:p>
+    <w:p>
+      <w:pPr>
+        <w:ind w:left="720"/>
+      </w:pPr>
+      <w:r>
+        <w:rPr>
+          <w:highlight w:val="lightGray"/>
+        </w:rPr>
+        <w:t>$</w:t>
+      </w:r>
+      <w:proofErr w:type="spellStart"/>
+      <w:r>
+        <w:rPr>
+          <w:highlight w:val="lightGray"/>
+        </w:rPr>
+        <w:t>firstName</w:t>
+      </w:r>
+      <w:proofErr w:type="spellEnd"/>
+      <w:r>
+        <w:rPr>
+          <w:highlight w:val="lightGray"/>
+        </w:rPr>
+        <w:t xml:space="preserve"> = trim (</w:t>
+      </w:r>
+      <w:proofErr w:type="spellStart"/>
+      <w:r>
+        <w:rPr>
+          <w:highlight w:val="lightGray"/>
+        </w:rPr>
+        <w:t>fgets</w:t>
+      </w:r>
+      <w:proofErr w:type="spellEnd"/>
+      <w:r>
+        <w:rPr>
+          <w:highlight w:val="lightGray"/>
+        </w:rPr>
+        <w:t>(STDIN</w:t>
+      </w:r>
+      <w:proofErr w:type="gramStart"/>
+      <w:r>
+        <w:rPr>
+          <w:highlight w:val="lightGray"/>
+        </w:rPr>
+        <w:t>);</w:t>
+      </w:r>
+      <w:r>
+        <w:t xml:space="preserve">   </w:t>
+      </w:r>
+      <w:proofErr w:type="gramEnd"/>
+      <w:r>
+        <w:t>(</w:t>
+      </w:r>
+      <w:r>
+        <w:rPr>
+          <w:i/>
+        </w:rPr>
+        <w:t>Removes the white space)</w:t>
+      </w:r>
+    </w:p>
+    <w:p>
+      <w:pPr>
+        <w:ind w:left="720"/>
+      </w:pPr>
+    </w:p>
+    <w:p>
+      <w:pPr>
+        <w:ind w:left="720"/>
+      </w:pPr>
+      <w:proofErr w:type="gramStart"/>
+      <w:r>
+        <w:rPr>
+          <w:highlight w:val="lightGray"/>
+        </w:rPr>
+        <w:t>if(</w:t>
+      </w:r>
+      <w:proofErr w:type="gramEnd"/>
+      <w:r>
+        <w:rPr>
+          <w:highlight w:val="lightGray"/>
+        </w:rPr>
+        <w:t>$</w:t>
+      </w:r>
+      <w:proofErr w:type="spellStart"/>
+      <w:r>
+        <w:rPr>
+          <w:highlight w:val="lightGray"/>
+        </w:rPr>
+        <w:t>firstName</w:t>
+      </w:r>
+      <w:proofErr w:type="spellEnd"/>
+      <w:r>
+        <w:rPr>
+          <w:highlight w:val="lightGray"/>
+        </w:rPr>
+        <w:t xml:space="preserve"> ===’admin’) {</w:t>
+      </w:r>
+    </w:p>
+    <w:p>
+      <w:pPr>
+        <w:ind w:left="720"/>
+      </w:pPr>
+      <w:r>
+        <w:tab/>
+      </w:r>
+      <w:r>
+        <w:rPr>
+          <w:highlight w:val="lightGray"/>
+        </w:rPr>
+        <w:t>echo “Here are the nuclear launch codes: 12345</w:t>
+      </w:r>
+      <w:proofErr w:type="gramStart"/>
+      <w:r>
+        <w:rPr>
+          <w:highlight w:val="lightGray"/>
+        </w:rPr>
+        <w:t>” .</w:t>
+      </w:r>
+      <w:proofErr w:type="gramEnd"/>
+      <w:r>
+        <w:rPr>
+          <w:highlight w:val="lightGray"/>
+        </w:rPr>
+        <w:t xml:space="preserve">  PHP_EOL;</w:t>
+      </w:r>
+    </w:p>
+    <w:p>
+      <w:pPr>
+        <w:ind w:left="720"/>
+      </w:pPr>
+      <w:r>
+        <w:t>} else {</w:t>
+      </w:r>
+    </w:p>
+    <w:p>
+      <w:pPr>
+        <w:ind w:left="720"/>
+      </w:pPr>
+      <w:r>
+        <w:tab/>
+        <w:t>echo “No launch codes for you</w:t>
+      </w:r>
+      <w:proofErr w:type="gramStart"/>
+      <w:r>
+        <w:t>! .</w:t>
+      </w:r>
+      <w:proofErr w:type="gramEnd"/>
+      <w:r>
+        <w:t xml:space="preserve">  PHP_EOL;</w:t>
+      </w:r>
+    </w:p>
+    <w:p>
+      <w:pPr>
+        <w:ind w:left="720"/>
+      </w:pPr>
+      <w:r>
+        <w:t>}</w:t>
+      </w:r>
+    </w:p>
+    <w:p>
+      <w:pPr>
+        <w:ind w:left="720"/>
+      </w:pPr>
+    </w:p>
+    <w:p>
+      <w:pPr>
+        <w:pStyle w:val="ListParagraph"/>
+        <w:numPr>
+          <w:ilvl w:val="0"/>
+          <w:numId w:val="17"/>
+        </w:numPr>
+      </w:pPr>
+      <w:r>
+        <w:t>Output the user’s name:</w:t>
+      </w:r>
+    </w:p>
+    <w:p>
+      <w:pPr>
+        <w:ind w:left="720"/>
+      </w:pPr>
+      <w:proofErr w:type="spellStart"/>
+      <w:proofErr w:type="gramStart"/>
+      <w:r>
+        <w:t>fwrite</w:t>
+      </w:r>
+      <w:proofErr w:type="spellEnd"/>
+      <w:r>
+        <w:t>(</w:t>
+      </w:r>
+      <w:proofErr w:type="gramEnd"/>
+      <w:r>
+        <w:t>STDOUT,  “Hello $</w:t>
+      </w:r>
+      <w:proofErr w:type="spellStart"/>
+      <w:r>
+        <w:t>firstName</w:t>
+      </w:r>
+      <w:proofErr w:type="spellEnd"/>
+      <w:r>
+        <w:t>\n”);</w:t>
+      </w:r>
+    </w:p>
+    <w:p/>
+    <w:p/>
+    <w:p>
+      <w:pPr>
+        <w:pStyle w:val="SECTION2"/>
+      </w:pPr>
+      <w:r>
+        <w:t>Command Line ArgumentS</w:t>
+      </w:r>
+    </w:p>
+    <w:p>
+      <w:pPr>
+        <w:pStyle w:val="ListParagraph"/>
+        <w:numPr>
+          <w:ilvl w:val="2"/>
+          <w:numId w:val="16"/>
+        </w:numPr>
+      </w:pPr>
+      <w:r>
+        <w:t>Begin PHP file defining the number of arguments</w:t>
+      </w:r>
+    </w:p>
+    <w:p>
+      <w:pPr>
+        <w:pStyle w:val="ListParagraph"/>
+        <w:ind w:left="2880"/>
+        <w:rPr>
+          <w:highlight w:val="lightGray"/>
+        </w:rPr>
+      </w:pPr>
+      <w:r>
+        <w:rPr>
+          <w:highlight w:val="lightGray"/>
+        </w:rPr>
+        <w:t>if ($</w:t>
+      </w:r>
+      <w:proofErr w:type="spellStart"/>
+      <w:r>
+        <w:rPr>
+          <w:highlight w:val="lightGray"/>
+        </w:rPr>
+        <w:t>argc</w:t>
+      </w:r>
+      <w:proofErr w:type="spellEnd"/>
+      <w:r>
+        <w:rPr>
+          <w:highlight w:val="lightGray"/>
+        </w:rPr>
+        <w:t xml:space="preserve"> ===3) {</w:t>
+      </w:r>
+    </w:p>
+    <w:p>
+      <w:pPr>
+        <w:pStyle w:val="ListParagraph"/>
+        <w:ind w:left="2880"/>
+        <w:rPr>
+          <w:highlight w:val="lightGray"/>
+        </w:rPr>
+      </w:pPr>
+      <w:r>
+        <w:rPr>
+          <w:highlight w:val="lightGray"/>
+        </w:rPr>
+        <w:tab/>
+        <w:t>echo 'please pass the min and max for the game</w:t>
+      </w:r>
+      <w:proofErr w:type="gramStart"/>
+      <w:r>
+        <w:rPr>
+          <w:highlight w:val="lightGray"/>
+        </w:rPr>
+        <w:t>' .</w:t>
+      </w:r>
+      <w:proofErr w:type="gramEnd"/>
+      <w:r>
+        <w:rPr>
+          <w:highlight w:val="lightGray"/>
+        </w:rPr>
+        <w:t xml:space="preserve"> PHP_EOL;</w:t>
+      </w:r>
+    </w:p>
+    <w:p>
+      <w:pPr>
+        <w:pStyle w:val="ListParagraph"/>
+        <w:ind w:left="2880"/>
+        <w:rPr>
+          <w:highlight w:val="lightGray"/>
+        </w:rPr>
+      </w:pPr>
+      <w:r>
+        <w:rPr>
+          <w:highlight w:val="lightGray"/>
+        </w:rPr>
+        <w:tab/>
+        <w:t>echo PHP_EOL;</w:t>
+      </w:r>
+    </w:p>
+    <w:p>
+      <w:pPr>
+        <w:pStyle w:val="ListParagraph"/>
+        <w:ind w:left="2880"/>
+        <w:rPr>
+          <w:highlight w:val="lightGray"/>
+        </w:rPr>
+      </w:pPr>
+      <w:r>
+        <w:rPr>
+          <w:highlight w:val="lightGray"/>
+        </w:rPr>
+        <w:tab/>
+        <w:t xml:space="preserve">echo "Usage: </w:t>
+      </w:r>
+      <w:proofErr w:type="gramStart"/>
+      <w:r>
+        <w:rPr>
+          <w:highlight w:val="lightGray"/>
+        </w:rPr>
+        <w:t>" .</w:t>
+      </w:r>
+      <w:proofErr w:type="gramEnd"/>
+      <w:r>
+        <w:rPr>
+          <w:highlight w:val="lightGray"/>
+        </w:rPr>
+        <w:t xml:space="preserve"> PHP_EOL;</w:t>
+      </w:r>
+    </w:p>
+    <w:p>
+      <w:pPr>
+        <w:pStyle w:val="ListParagraph"/>
+        <w:ind w:left="2880"/>
+        <w:rPr>
+          <w:highlight w:val="lightGray"/>
+        </w:rPr>
+      </w:pPr>
+      <w:r>
+        <w:rPr>
+          <w:highlight w:val="lightGray"/>
+        </w:rPr>
+        <w:tab/>
+        <w:t xml:space="preserve">echo " </w:t>
+      </w:r>
+      <w:proofErr w:type="spellStart"/>
+      <w:r>
+        <w:rPr>
+          <w:highlight w:val="lightGray"/>
+        </w:rPr>
+        <w:t>php</w:t>
+      </w:r>
+      <w:proofErr w:type="spellEnd"/>
+      <w:r>
+        <w:rPr>
+          <w:highlight w:val="lightGray"/>
+        </w:rPr>
+        <w:t xml:space="preserve"> </w:t>
+      </w:r>
+      <w:proofErr w:type="spellStart"/>
+      <w:r>
+        <w:rPr>
+          <w:highlight w:val="lightGray"/>
+        </w:rPr>
+        <w:t>high_low.php</w:t>
+      </w:r>
+      <w:proofErr w:type="spellEnd"/>
+      <w:r>
+        <w:rPr>
+          <w:highlight w:val="lightGray"/>
+        </w:rPr>
+        <w:t xml:space="preserve"> &lt;min&gt; &lt;max&gt;</w:t>
+      </w:r>
+      <w:proofErr w:type="gramStart"/>
+      <w:r>
+        <w:rPr>
+          <w:highlight w:val="lightGray"/>
+        </w:rPr>
+        <w:t>" .</w:t>
+      </w:r>
+      <w:proofErr w:type="gramEnd"/>
+      <w:r>
+        <w:rPr>
+          <w:highlight w:val="lightGray"/>
+        </w:rPr>
+        <w:t xml:space="preserve"> PHP_EOL;</w:t>
+      </w:r>
+    </w:p>
+    <w:p>
+      <w:pPr>
+        <w:pStyle w:val="ListParagraph"/>
+        <w:ind w:left="2880"/>
+        <w:rPr>
+          <w:highlight w:val="lightGray"/>
+        </w:rPr>
+      </w:pPr>
+      <w:r>
+        <w:rPr>
+          <w:highlight w:val="lightGray"/>
+        </w:rPr>
+        <w:tab/>
+        <w:t>exit;</w:t>
+      </w:r>
+    </w:p>
+    <w:p>
+      <w:pPr>
+        <w:pStyle w:val="ListParagraph"/>
+        <w:ind w:left="2880"/>
+      </w:pPr>
+      <w:r>
+        <w:rPr>
+          <w:highlight w:val="lightGray"/>
+        </w:rPr>
+        <w:t>}</w:t>
+      </w:r>
+    </w:p>
+    <w:p>
+      <w:pPr>
+        <w:pStyle w:val="ListParagraph"/>
+        <w:ind w:left="2160"/>
+      </w:pPr>
+    </w:p>
+    <w:p>
+      <w:pPr>
+        <w:pStyle w:val="ListParagraph"/>
+        <w:ind w:left="2160"/>
+      </w:pPr>
+    </w:p>
+    <w:p>
+      <w:pPr>
+        <w:pStyle w:val="ListParagraph"/>
+        <w:numPr>
+          <w:ilvl w:val="2"/>
+          <w:numId w:val="16"/>
+        </w:numPr>
+      </w:pPr>
+      <w:r>
+        <w:t>Define the argument number in the specific variable</w:t>
+      </w:r>
+    </w:p>
+    <w:p>
+      <w:pPr>
+        <w:ind w:left="2880"/>
+        <w:rPr>
+          <w:highlight w:val="lightGray"/>
+        </w:rPr>
+      </w:pPr>
+      <w:r>
+        <w:rPr>
+          <w:highlight w:val="lightGray"/>
+        </w:rPr>
+        <w:t>$min = $</w:t>
+      </w:r>
+      <w:proofErr w:type="spellStart"/>
+      <w:proofErr w:type="gramStart"/>
+      <w:r>
+        <w:rPr>
+          <w:highlight w:val="lightGray"/>
+        </w:rPr>
+        <w:t>argv</w:t>
+      </w:r>
+      <w:proofErr w:type="spellEnd"/>
+      <w:r>
+        <w:rPr>
+          <w:highlight w:val="lightGray"/>
+        </w:rPr>
+        <w:t>[</w:t>
+      </w:r>
+      <w:proofErr w:type="gramEnd"/>
+      <w:r>
+        <w:rPr>
+          <w:highlight w:val="lightGray"/>
+        </w:rPr>
+        <w:t>1];</w:t>
+      </w:r>
+    </w:p>
+    <w:p>
+      <w:pPr>
+        <w:ind w:left="2880"/>
+      </w:pPr>
+      <w:r>
+        <w:rPr>
+          <w:highlight w:val="lightGray"/>
+        </w:rPr>
+        <w:t>$max = $</w:t>
+      </w:r>
+      <w:proofErr w:type="spellStart"/>
+      <w:proofErr w:type="gramStart"/>
+      <w:r>
+        <w:rPr>
+          <w:highlight w:val="lightGray"/>
+        </w:rPr>
+        <w:t>argv</w:t>
+      </w:r>
+      <w:proofErr w:type="spellEnd"/>
+      <w:r>
+        <w:rPr>
+          <w:highlight w:val="lightGray"/>
+        </w:rPr>
+        <w:t>[</w:t>
+      </w:r>
+      <w:proofErr w:type="gramEnd"/>
+      <w:r>
+        <w:rPr>
+          <w:highlight w:val="lightGray"/>
+        </w:rPr>
+        <w:t>2];</w:t>
+      </w:r>
+    </w:p>
+    <w:p>
+      <w:pPr>
+        <w:ind w:left="1440"/>
+      </w:pPr>
+    </w:p>
+    <w:p>
+      <w:pPr>
+        <w:pStyle w:val="SECTION2"/>
+      </w:pPr>
+      <w:r>
+        <w:t>Control Structures II</w:t>
+      </w:r>
+    </w:p>
+    <w:p>
+      <w:pPr>
+        <w:pStyle w:val="ListParagraph"/>
+        <w:numPr>
+          <w:ilvl w:val="0"/>
+          <w:numId w:val="16"/>
+        </w:numPr>
+        <w:ind w:left="1980" w:hanging="540"/>
+      </w:pPr>
       <w:bookmarkStart w:id="0" w:name="_GoBack"/>
       <w:bookmarkEnd w:id="0"/>
     </w:p>
-    <w:p/>
     <w:sectPr>
       <w:headerReference w:type="default" r:id="rId7"/>
       <w:pgSz w:w="12240" w:h="15840"/>
@@ -2675,6 +3607,95 @@
     </w:lvl>
   </w:abstractNum>
   <w:abstractNum w:abstractNumId="1">
+    <w:nsid w:val="29513978"/>
+    <w:multiLevelType w:val="hybridMultilevel"/>
+    <w:tmpl w:val="2C1EF202"/>
+    <w:lvl w:ilvl="0" w:tplc="04090015">
+      <w:start w:val="1"/>
+      <w:numFmt w:val="upperLetter"/>
+      <w:lvlText w:val="%1."/>
+      <w:lvlJc w:val="left"/>
+      <w:pPr>
+        <w:ind w:left="720" w:hanging="360"/>
+      </w:pPr>
+      <w:rPr>
+        <w:rFonts w:hint="default"/>
+      </w:rPr>
+    </w:lvl>
+    <w:lvl w:ilvl="1" w:tplc="04090019" w:tentative="1">
+      <w:start w:val="1"/>
+      <w:numFmt w:val="lowerLetter"/>
+      <w:lvlText w:val="%2."/>
+      <w:lvlJc w:val="left"/>
+      <w:pPr>
+        <w:ind w:left="1440" w:hanging="360"/>
+      </w:pPr>
+    </w:lvl>
+    <w:lvl w:ilvl="2" w:tplc="0409001B" w:tentative="1">
+      <w:start w:val="1"/>
+      <w:numFmt w:val="lowerRoman"/>
+      <w:lvlText w:val="%3."/>
+      <w:lvlJc w:val="right"/>
+      <w:pPr>
+        <w:ind w:left="2160" w:hanging="180"/>
+      </w:pPr>
+    </w:lvl>
+    <w:lvl w:ilvl="3" w:tplc="0409000F" w:tentative="1">
+      <w:start w:val="1"/>
+      <w:numFmt w:val="decimal"/>
+      <w:lvlText w:val="%4."/>
+      <w:lvlJc w:val="left"/>
+      <w:pPr>
+        <w:ind w:left="2880" w:hanging="360"/>
+      </w:pPr>
+    </w:lvl>
+    <w:lvl w:ilvl="4" w:tplc="04090019" w:tentative="1">
+      <w:start w:val="1"/>
+      <w:numFmt w:val="lowerLetter"/>
+      <w:lvlText w:val="%5."/>
+      <w:lvlJc w:val="left"/>
+      <w:pPr>
+        <w:ind w:left="3600" w:hanging="360"/>
+      </w:pPr>
+    </w:lvl>
+    <w:lvl w:ilvl="5" w:tplc="0409001B" w:tentative="1">
+      <w:start w:val="1"/>
+      <w:numFmt w:val="lowerRoman"/>
+      <w:lvlText w:val="%6."/>
+      <w:lvlJc w:val="right"/>
+      <w:pPr>
+        <w:ind w:left="4320" w:hanging="180"/>
+      </w:pPr>
+    </w:lvl>
+    <w:lvl w:ilvl="6" w:tplc="0409000F" w:tentative="1">
+      <w:start w:val="1"/>
+      <w:numFmt w:val="decimal"/>
+      <w:lvlText w:val="%7."/>
+      <w:lvlJc w:val="left"/>
+      <w:pPr>
+        <w:ind w:left="5040" w:hanging="360"/>
+      </w:pPr>
+    </w:lvl>
+    <w:lvl w:ilvl="7" w:tplc="04090019" w:tentative="1">
+      <w:start w:val="1"/>
+      <w:numFmt w:val="lowerLetter"/>
+      <w:lvlText w:val="%8."/>
+      <w:lvlJc w:val="left"/>
+      <w:pPr>
+        <w:ind w:left="5760" w:hanging="360"/>
+      </w:pPr>
+    </w:lvl>
+    <w:lvl w:ilvl="8" w:tplc="0409001B" w:tentative="1">
+      <w:start w:val="1"/>
+      <w:numFmt w:val="lowerRoman"/>
+      <w:lvlText w:val="%9."/>
+      <w:lvlJc w:val="right"/>
+      <w:pPr>
+        <w:ind w:left="6480" w:hanging="180"/>
+      </w:pPr>
+    </w:lvl>
+  </w:abstractNum>
+  <w:abstractNum w:abstractNumId="2">
     <w:nsid w:val="363D7C9E"/>
     <w:multiLevelType w:val="hybridMultilevel"/>
     <w:tmpl w:val="29F4C53C"/>
@@ -2787,7 +3808,7 @@
       </w:rPr>
     </w:lvl>
   </w:abstractNum>
-  <w:abstractNum w:abstractNumId="2">
+  <w:abstractNum w:abstractNumId="3">
     <w:nsid w:val="3A3D6C41"/>
     <w:multiLevelType w:val="multilevel"/>
     <w:tmpl w:val="48A0718E"/>
@@ -2903,7 +3924,7 @@
       </w:rPr>
     </w:lvl>
   </w:abstractNum>
-  <w:abstractNum w:abstractNumId="3">
+  <w:abstractNum w:abstractNumId="4">
     <w:nsid w:val="3FA271ED"/>
     <w:multiLevelType w:val="multilevel"/>
     <w:tmpl w:val="25BCE74C"/>
@@ -3018,7 +4039,7 @@
       </w:rPr>
     </w:lvl>
   </w:abstractNum>
-  <w:abstractNum w:abstractNumId="4">
+  <w:abstractNum w:abstractNumId="5">
     <w:nsid w:val="435C5215"/>
     <w:multiLevelType w:val="hybridMultilevel"/>
     <w:tmpl w:val="C76AD8C0"/>
@@ -3131,10 +4152,10 @@
       </w:rPr>
     </w:lvl>
   </w:abstractNum>
-  <w:abstractNum w:abstractNumId="5">
+  <w:abstractNum w:abstractNumId="6">
     <w:nsid w:val="4E416157"/>
     <w:multiLevelType w:val="hybridMultilevel"/>
-    <w:tmpl w:val="B748D64C"/>
+    <w:tmpl w:val="FBCC4EDE"/>
     <w:lvl w:ilvl="0" w:tplc="04090001">
       <w:start w:val="1"/>
       <w:numFmt w:val="bullet"/>
@@ -3159,7 +4180,7 @@
         <w:rFonts w:ascii="Courier New" w:hAnsi="Courier New" w:cs="Courier New" w:hint="default"/>
       </w:rPr>
     </w:lvl>
-    <w:lvl w:ilvl="2" w:tplc="04090005" w:tentative="1">
+    <w:lvl w:ilvl="2" w:tplc="04090005">
       <w:start w:val="1"/>
       <w:numFmt w:val="bullet"/>
       <w:lvlText w:val=""/>
@@ -3244,7 +4265,7 @@
       </w:rPr>
     </w:lvl>
   </w:abstractNum>
-  <w:abstractNum w:abstractNumId="6">
+  <w:abstractNum w:abstractNumId="7">
     <w:nsid w:val="515315F9"/>
     <w:multiLevelType w:val="hybridMultilevel"/>
     <w:tmpl w:val="E2DE0102"/>
@@ -3357,7 +4378,7 @@
       </w:rPr>
     </w:lvl>
   </w:abstractNum>
-  <w:abstractNum w:abstractNumId="7">
+  <w:abstractNum w:abstractNumId="8">
     <w:nsid w:val="65B64D36"/>
     <w:multiLevelType w:val="hybridMultilevel"/>
     <w:tmpl w:val="D16471BC"/>
@@ -3470,7 +4491,7 @@
       </w:rPr>
     </w:lvl>
   </w:abstractNum>
-  <w:abstractNum w:abstractNumId="8">
+  <w:abstractNum w:abstractNumId="9">
     <w:nsid w:val="6E0467B4"/>
     <w:multiLevelType w:val="multilevel"/>
     <w:tmpl w:val="F1C4A56E"/>
@@ -3584,7 +4605,7 @@
       </w:rPr>
     </w:lvl>
   </w:abstractNum>
-  <w:abstractNum w:abstractNumId="9">
+  <w:abstractNum w:abstractNumId="10">
     <w:nsid w:val="789C55A4"/>
     <w:multiLevelType w:val="hybridMultilevel"/>
     <w:tmpl w:val="8B44204C"/>
@@ -3670,7 +4691,7 @@
       </w:pPr>
     </w:lvl>
   </w:abstractNum>
-  <w:abstractNum w:abstractNumId="10">
+  <w:abstractNum w:abstractNumId="11">
     <w:nsid w:val="7D5911F1"/>
     <w:multiLevelType w:val="hybridMultilevel"/>
     <w:tmpl w:val="158E30AC"/>
@@ -3783,7 +4804,7 @@
       </w:rPr>
     </w:lvl>
   </w:abstractNum>
-  <w:abstractNum w:abstractNumId="11">
+  <w:abstractNum w:abstractNumId="12">
     <w:nsid w:val="7E1B2746"/>
     <w:multiLevelType w:val="hybridMultilevel"/>
     <w:tmpl w:val="C0725E1E"/>
@@ -3897,52 +4918,55 @@
     </w:lvl>
   </w:abstractNum>
   <w:num w:numId="1">
+    <w:abstractNumId w:val="3"/>
+  </w:num>
+  <w:num w:numId="2">
+    <w:abstractNumId w:val="4"/>
+  </w:num>
+  <w:num w:numId="3">
+    <w:abstractNumId w:val="9"/>
+  </w:num>
+  <w:num w:numId="4">
+    <w:abstractNumId w:val="4"/>
+  </w:num>
+  <w:num w:numId="5">
+    <w:abstractNumId w:val="4"/>
+  </w:num>
+  <w:num w:numId="6">
+    <w:abstractNumId w:val="3"/>
+  </w:num>
+  <w:num w:numId="7">
+    <w:abstractNumId w:val="3"/>
+  </w:num>
+  <w:num w:numId="8">
+    <w:abstractNumId w:val="10"/>
+  </w:num>
+  <w:num w:numId="9">
     <w:abstractNumId w:val="2"/>
   </w:num>
-  <w:num w:numId="2">
-    <w:abstractNumId w:val="3"/>
+  <w:num w:numId="10">
+    <w:abstractNumId w:val="12"/>
   </w:num>
-  <w:num w:numId="3">
+  <w:num w:numId="11">
     <w:abstractNumId w:val="8"/>
   </w:num>
-  <w:num w:numId="4">
-    <w:abstractNumId w:val="3"/>
-  </w:num>
-  <w:num w:numId="5">
-    <w:abstractNumId w:val="3"/>
-  </w:num>
-  <w:num w:numId="6">
-    <w:abstractNumId w:val="2"/>
-  </w:num>
-  <w:num w:numId="7">
-    <w:abstractNumId w:val="2"/>
-  </w:num>
-  <w:num w:numId="8">
-    <w:abstractNumId w:val="9"/>
-  </w:num>
-  <w:num w:numId="9">
-    <w:abstractNumId w:val="1"/>
-  </w:num>
-  <w:num w:numId="10">
-    <w:abstractNumId w:val="11"/>
-  </w:num>
-  <w:num w:numId="11">
-    <w:abstractNumId w:val="7"/>
-  </w:num>
   <w:num w:numId="12">
-    <w:abstractNumId w:val="4"/>
+    <w:abstractNumId w:val="5"/>
   </w:num>
   <w:num w:numId="13">
     <w:abstractNumId w:val="0"/>
   </w:num>
   <w:num w:numId="14">
+    <w:abstractNumId w:val="7"/>
+  </w:num>
+  <w:num w:numId="15">
+    <w:abstractNumId w:val="11"/>
+  </w:num>
+  <w:num w:numId="16">
     <w:abstractNumId w:val="6"/>
   </w:num>
-  <w:num w:numId="15">
-    <w:abstractNumId w:val="10"/>
-  </w:num>
-  <w:num w:numId="16">
-    <w:abstractNumId w:val="5"/>
+  <w:num w:numId="17">
+    <w:abstractNumId w:val="1"/>
   </w:num>
 </w:numbering>
 </file>
@@ -4796,6 +5820,29 @@
       <w:ind w:left="720"/>
     </w:pPr>
   </w:style>
+  <w:style w:type="table" w:styleId="TableGrid">
+    <w:name w:val="Table Grid"/>
+    <w:basedOn w:val="TableNormal"/>
+    <w:uiPriority w:val="39"/>
+    <w:rsid w:val="006425D8"/>
+    <w:tblPr>
+      <w:tblInd w:w="0" w:type="dxa"/>
+      <w:tblBorders>
+        <w:top w:val="single" w:sz="4" w:space="0" w:color="auto"/>
+        <w:left w:val="single" w:sz="4" w:space="0" w:color="auto"/>
+        <w:bottom w:val="single" w:sz="4" w:space="0" w:color="auto"/>
+        <w:right w:val="single" w:sz="4" w:space="0" w:color="auto"/>
+        <w:insideH w:val="single" w:sz="4" w:space="0" w:color="auto"/>
+        <w:insideV w:val="single" w:sz="4" w:space="0" w:color="auto"/>
+      </w:tblBorders>
+      <w:tblCellMar>
+        <w:top w:w="0" w:type="dxa"/>
+        <w:left w:w="108" w:type="dxa"/>
+        <w:bottom w:w="0" w:type="dxa"/>
+        <w:right w:w="108" w:type="dxa"/>
+      </w:tblCellMar>
+    </w:tblPr>
+  </w:style>
 </w:styles>
 </file>
 

</xml_diff>

<commit_message>
for each keys lesson & foreach key exercise - pending last step & correction to stack notice
</commit_message>
<xml_diff>
--- a/docs/PHP LESSONS.docx
+++ b/docs/PHP LESSONS.docx
@@ -3415,8 +3415,35 @@
         </w:numPr>
         <w:ind w:left="1980" w:hanging="540"/>
       </w:pPr>
+      <w:r>
+        <w:t xml:space="preserve">Similar to </w:t>
+      </w:r>
+      <w:proofErr w:type="spellStart"/>
+      <w:r>
+        <w:t>javascript</w:t>
+      </w:r>
+      <w:proofErr w:type="spellEnd"/>
+    </w:p>
+    <w:p>
+      <w:pPr>
+        <w:pStyle w:val="ListParagraph"/>
+        <w:ind w:left="1980"/>
+      </w:pPr>
       <w:bookmarkStart w:id="0" w:name="_GoBack"/>
       <w:bookmarkEnd w:id="0"/>
+    </w:p>
+    <w:p>
+      <w:pPr>
+        <w:pStyle w:val="Section3"/>
+      </w:pPr>
+      <w:proofErr w:type="spellStart"/>
+      <w:r>
+        <w:t>Foreach</w:t>
+      </w:r>
+      <w:proofErr w:type="spellEnd"/>
+      <w:r>
+        <w:t xml:space="preserve"> with keys</w:t>
+      </w:r>
     </w:p>
     <w:sectPr>
       <w:headerReference w:type="default" r:id="rId7"/>

</xml_diff>

<commit_message>
Warm up exercise for php functions 7-24-17 & lesson note additions
</commit_message>
<xml_diff>
--- a/docs/PHP LESSONS.docx
+++ b/docs/PHP LESSONS.docx
@@ -66,13 +66,33 @@
           <w:tcPr>
             <w:tcW w:w="2695" w:type="dxa"/>
           </w:tcPr>
-          <w:p/>
+          <w:p>
+            <w:r>
+              <w:t xml:space="preserve">Variable </w:t>
+            </w:r>
+            <w:r>
+              <w:t>Interpolation</w:t>
+            </w:r>
+          </w:p>
         </w:tc>
         <w:tc>
           <w:tcPr>
             <w:tcW w:w="6295" w:type="dxa"/>
           </w:tcPr>
-          <w:p/>
+          <w:p>
+            <w:r>
+              <w:t>A</w:t>
+            </w:r>
+            <w:r>
+              <w:t>dding variables in between a string data</w:t>
+            </w:r>
+            <w:r>
+              <w:t xml:space="preserve">, </w:t>
+            </w:r>
+            <w:r>
+              <w:t>PHP will parse the interpolated variables and replace the variable with its value while processing the string data.</w:t>
+            </w:r>
+          </w:p>
         </w:tc>
       </w:tr>
       <w:tr>
@@ -86,7 +106,10 @@
           <w:tcPr>
             <w:tcW w:w="6295" w:type="dxa"/>
           </w:tcPr>
-          <w:p/>
+          <w:p>
+            <w:bookmarkStart w:id="0" w:name="_GoBack"/>
+            <w:bookmarkEnd w:id="0"/>
+          </w:p>
         </w:tc>
       </w:tr>
       <w:tr>
@@ -346,6 +369,7 @@
     <w:p>
       <w:pPr>
         <w:pStyle w:val="SECTIONHEADER1"/>
+        <w:ind w:left="540" w:hanging="540"/>
       </w:pPr>
       <w:r>
         <w:t>PHP Basics</w:t>
@@ -354,6 +378,7 @@
     <w:p>
       <w:pPr>
         <w:pStyle w:val="SECTION2"/>
+        <w:ind w:left="1260" w:hanging="900"/>
         <w:rPr>
           <w:b w:val="0"/>
         </w:rPr>
@@ -382,16 +407,158 @@
     <w:p>
       <w:pPr>
         <w:pStyle w:val="SECTION2"/>
-        <w:rPr>
-          <w:b w:val="0"/>
-        </w:rPr>
-      </w:pPr>
-      <w:r>
-        <w:rPr>
-          <w:b w:val="0"/>
-          <w:caps w:val="0"/>
-        </w:rPr>
-        <w:t xml:space="preserve">Will not </w:t>
+        <w:ind w:left="1260" w:hanging="900"/>
+        <w:rPr>
+          <w:b w:val="0"/>
+        </w:rPr>
+      </w:pPr>
+      <w:r>
+        <w:rPr>
+          <w:b w:val="0"/>
+          <w:caps w:val="0"/>
+        </w:rPr>
+        <w:t>Does</w:t>
+      </w:r>
+      <w:r>
+        <w:rPr>
+          <w:b w:val="0"/>
+          <w:caps w:val="0"/>
+        </w:rPr>
+        <w:t xml:space="preserve"> not run in the browser</w:t>
+      </w:r>
+    </w:p>
+    <w:p>
+      <w:pPr>
+        <w:pStyle w:val="SECTION2"/>
+        <w:ind w:left="1260" w:hanging="900"/>
+        <w:rPr>
+          <w:b w:val="0"/>
+        </w:rPr>
+      </w:pPr>
+      <w:r>
+        <w:rPr>
+          <w:b w:val="0"/>
+          <w:caps w:val="0"/>
+        </w:rPr>
+        <w:t>Created in 1994</w:t>
+      </w:r>
+    </w:p>
+    <w:p>
+      <w:pPr>
+        <w:pStyle w:val="SECTION2"/>
+        <w:ind w:left="1260" w:hanging="900"/>
+        <w:rPr>
+          <w:b w:val="0"/>
+        </w:rPr>
+      </w:pPr>
+      <w:r>
+        <w:rPr>
+          <w:b w:val="0"/>
+          <w:caps w:val="0"/>
+        </w:rPr>
+        <w:t>Interactive shell – good for debugging, temp code (similar to console log)</w:t>
+      </w:r>
+    </w:p>
+    <w:p>
+      <w:pPr>
+        <w:pStyle w:val="SECTION2"/>
+        <w:ind w:left="1260" w:hanging="900"/>
+        <w:rPr>
+          <w:b w:val="0"/>
+        </w:rPr>
+      </w:pPr>
+      <w:r>
+        <w:rPr>
+          <w:b w:val="0"/>
+          <w:caps w:val="0"/>
+        </w:rPr>
+        <w:t>Float numbers = decimal numbers</w:t>
+      </w:r>
+    </w:p>
+    <w:p>
+      <w:pPr>
+        <w:pStyle w:val="SECTION2"/>
+        <w:ind w:left="1260" w:hanging="900"/>
+        <w:rPr>
+          <w:b w:val="0"/>
+        </w:rPr>
+      </w:pPr>
+      <w:r>
+        <w:rPr>
+          <w:b w:val="0"/>
+          <w:caps w:val="0"/>
+        </w:rPr>
+        <w:t>Integers = whole numbers</w:t>
+      </w:r>
+    </w:p>
+    <w:p>
+      <w:pPr>
+        <w:pStyle w:val="SECTION2"/>
+        <w:ind w:left="1260" w:hanging="900"/>
+        <w:rPr>
+          <w:b w:val="0"/>
+        </w:rPr>
+      </w:pPr>
+      <w:r>
+        <w:rPr>
+          <w:b w:val="0"/>
+          <w:caps w:val="0"/>
+        </w:rPr>
+        <w:t xml:space="preserve">“Echo” </w:t>
+      </w:r>
+      <w:r>
+        <w:rPr>
+          <w:b w:val="0"/>
+          <w:caps w:val="0"/>
+        </w:rPr>
+        <w:t>–</w:t>
+      </w:r>
+      <w:r>
+        <w:rPr>
+          <w:b w:val="0"/>
+          <w:caps w:val="0"/>
+        </w:rPr>
+        <w:t xml:space="preserve"> </w:t>
+      </w:r>
+      <w:r>
+        <w:rPr>
+          <w:b w:val="0"/>
+          <w:caps w:val="0"/>
+        </w:rPr>
+        <w:t>used to output/show values</w:t>
+      </w:r>
+    </w:p>
+    <w:p>
+      <w:pPr>
+        <w:pStyle w:val="SECTION2"/>
+        <w:ind w:left="1260" w:hanging="900"/>
+        <w:rPr>
+          <w:b w:val="0"/>
+        </w:rPr>
+      </w:pPr>
+      <w:r>
+        <w:rPr>
+          <w:b w:val="0"/>
+          <w:caps w:val="0"/>
+        </w:rPr>
+        <w:t>$variable name; - declares a variable</w:t>
+      </w:r>
+    </w:p>
+    <w:p>
+      <w:pPr>
+        <w:pStyle w:val="SECTION2"/>
+        <w:ind w:left="1260" w:hanging="900"/>
+        <w:rPr>
+          <w:b w:val="0"/>
+        </w:rPr>
+      </w:pPr>
+      <w:proofErr w:type="spellStart"/>
+      <w:r>
+        <w:rPr>
+          <w:b w:val="0"/>
+          <w:caps w:val="0"/>
+        </w:rPr>
+        <w:t>var_</w:t>
       </w:r>
       <w:proofErr w:type="gramStart"/>
       <w:r>
@@ -399,98 +566,246 @@
           <w:b w:val="0"/>
           <w:caps w:val="0"/>
         </w:rPr>
-        <w:t>run</w:t>
-      </w:r>
+        <w:t>dump</w:t>
+      </w:r>
+      <w:proofErr w:type="spellEnd"/>
+      <w:r>
+        <w:rPr>
+          <w:b w:val="0"/>
+          <w:caps w:val="0"/>
+        </w:rPr>
+        <w:t>(</w:t>
+      </w:r>
+      <w:proofErr w:type="spellStart"/>
       <w:proofErr w:type="gramEnd"/>
       <w:r>
         <w:rPr>
           <w:b w:val="0"/>
           <w:caps w:val="0"/>
         </w:rPr>
-        <w:t xml:space="preserve"> in the browser</w:t>
+        <w:t>Svariable</w:t>
+      </w:r>
+      <w:proofErr w:type="spellEnd"/>
+      <w:r>
+        <w:rPr>
+          <w:b w:val="0"/>
+          <w:caps w:val="0"/>
+        </w:rPr>
+        <w:t xml:space="preserve"> name); - provides more detail about the variable</w:t>
+      </w:r>
+      <w:r>
+        <w:rPr>
+          <w:b w:val="0"/>
+          <w:caps w:val="0"/>
+        </w:rPr>
+        <w:t>, similar to console.log &amp; debugging</w:t>
       </w:r>
     </w:p>
     <w:p>
       <w:pPr>
         <w:pStyle w:val="SECTION2"/>
-        <w:rPr>
-          <w:b w:val="0"/>
-        </w:rPr>
-      </w:pPr>
-      <w:r>
-        <w:rPr>
-          <w:b w:val="0"/>
-          <w:caps w:val="0"/>
-        </w:rPr>
-        <w:t>Created in 1994</w:t>
+        <w:ind w:left="1260" w:hanging="900"/>
+        <w:rPr>
+          <w:b w:val="0"/>
+        </w:rPr>
+      </w:pPr>
+      <w:r>
+        <w:rPr>
+          <w:b w:val="0"/>
+        </w:rPr>
+        <w:t xml:space="preserve">Control-C = </w:t>
+      </w:r>
+      <w:r>
+        <w:rPr>
+          <w:b w:val="0"/>
+          <w:caps w:val="0"/>
+        </w:rPr>
+        <w:t xml:space="preserve">returns to the </w:t>
+      </w:r>
+      <w:proofErr w:type="spellStart"/>
+      <w:r>
+        <w:rPr>
+          <w:b w:val="0"/>
+          <w:caps w:val="0"/>
+        </w:rPr>
+        <w:t>php</w:t>
+      </w:r>
+      <w:proofErr w:type="spellEnd"/>
+      <w:r>
+        <w:rPr>
+          <w:b w:val="0"/>
+          <w:caps w:val="0"/>
+        </w:rPr>
+        <w:t xml:space="preserve"> prompt</w:t>
       </w:r>
     </w:p>
     <w:p>
       <w:pPr>
         <w:pStyle w:val="SECTION2"/>
-        <w:rPr>
-          <w:b w:val="0"/>
-        </w:rPr>
-      </w:pPr>
-      <w:r>
-        <w:rPr>
-          <w:b w:val="0"/>
-          <w:caps w:val="0"/>
-        </w:rPr>
-        <w:t>Interactive shell – good for debugging, temp code (similar to console log)</w:t>
+        <w:ind w:left="1260" w:hanging="900"/>
+        <w:rPr>
+          <w:b w:val="0"/>
+        </w:rPr>
+      </w:pPr>
+      <w:proofErr w:type="spellStart"/>
+      <w:r>
+        <w:rPr>
+          <w:b w:val="0"/>
+          <w:caps w:val="0"/>
+        </w:rPr>
+        <w:t>var_dump</w:t>
+      </w:r>
+      <w:proofErr w:type="spellEnd"/>
+      <w:r>
+        <w:rPr>
+          <w:b w:val="0"/>
+          <w:caps w:val="0"/>
+        </w:rPr>
+        <w:t xml:space="preserve">((bool) “variable”); - converts the variable string to a </w:t>
+      </w:r>
+      <w:proofErr w:type="spellStart"/>
+      <w:r>
+        <w:rPr>
+          <w:b w:val="0"/>
+          <w:caps w:val="0"/>
+        </w:rPr>
+        <w:t>boolean</w:t>
+      </w:r>
+      <w:proofErr w:type="spellEnd"/>
+      <w:r>
+        <w:rPr>
+          <w:b w:val="0"/>
+          <w:caps w:val="0"/>
+        </w:rPr>
+        <w:t xml:space="preserve"> value &amp; displays the change (</w:t>
+      </w:r>
+      <w:proofErr w:type="spellStart"/>
+      <w:r>
+        <w:rPr>
+          <w:b w:val="0"/>
+          <w:caps w:val="0"/>
+        </w:rPr>
+        <w:t>var_</w:t>
+      </w:r>
+      <w:proofErr w:type="gramStart"/>
+      <w:r>
+        <w:rPr>
+          <w:b w:val="0"/>
+          <w:caps w:val="0"/>
+        </w:rPr>
+        <w:t>dump</w:t>
+      </w:r>
+      <w:proofErr w:type="spellEnd"/>
+      <w:r>
+        <w:rPr>
+          <w:b w:val="0"/>
+          <w:caps w:val="0"/>
+        </w:rPr>
+        <w:t>)</w:t>
+      </w:r>
+      <w:r>
+        <w:rPr>
+          <w:b w:val="0"/>
+          <w:caps w:val="0"/>
+        </w:rPr>
+        <w:t>(</w:t>
+      </w:r>
+      <w:proofErr w:type="gramEnd"/>
+      <w:r>
+        <w:rPr>
+          <w:b w:val="0"/>
+          <w:caps w:val="0"/>
+        </w:rPr>
+        <w:t>called casting operation)</w:t>
       </w:r>
     </w:p>
     <w:p>
       <w:pPr>
         <w:pStyle w:val="SECTION2"/>
-        <w:rPr>
-          <w:b w:val="0"/>
-        </w:rPr>
-      </w:pPr>
-      <w:r>
-        <w:rPr>
-          <w:b w:val="0"/>
-          <w:caps w:val="0"/>
-        </w:rPr>
-        <w:t>Float numbers = decimal numbers</w:t>
+        <w:ind w:left="1260" w:hanging="900"/>
+        <w:rPr>
+          <w:b w:val="0"/>
+        </w:rPr>
+      </w:pPr>
+      <w:r>
+        <w:rPr>
+          <w:b w:val="0"/>
+          <w:caps w:val="0"/>
+        </w:rPr>
+        <w:t>Empty strings &amp; 0 – return a false Boolean</w:t>
       </w:r>
     </w:p>
     <w:p>
       <w:pPr>
         <w:pStyle w:val="SECTION2"/>
-        <w:rPr>
-          <w:b w:val="0"/>
-        </w:rPr>
-      </w:pPr>
-      <w:r>
-        <w:rPr>
-          <w:b w:val="0"/>
-          <w:caps w:val="0"/>
-        </w:rPr>
-        <w:t>Integers = whole numbers</w:t>
+        <w:ind w:left="1260" w:hanging="900"/>
+        <w:rPr>
+          <w:b w:val="0"/>
+        </w:rPr>
+      </w:pPr>
+      <w:r>
+        <w:rPr>
+          <w:b w:val="0"/>
+          <w:caps w:val="0"/>
+        </w:rPr>
+        <w:t>Interpo</w:t>
+      </w:r>
+      <w:r>
+        <w:rPr>
+          <w:b w:val="0"/>
+          <w:caps w:val="0"/>
+        </w:rPr>
+        <w:t xml:space="preserve">lation requires double quotes </w:t>
+      </w:r>
+      <w:proofErr w:type="gramStart"/>
+      <w:r>
+        <w:rPr>
+          <w:b w:val="0"/>
+        </w:rPr>
+        <w:t>“</w:t>
+      </w:r>
+      <w:r>
+        <w:rPr>
+          <w:b w:val="0"/>
+        </w:rPr>
+        <w:t xml:space="preserve"> ,</w:t>
+      </w:r>
+      <w:proofErr w:type="gramEnd"/>
+      <w:r>
+        <w:rPr>
+          <w:b w:val="0"/>
+        </w:rPr>
+        <w:t xml:space="preserve"> </w:t>
+      </w:r>
+      <w:r>
+        <w:rPr>
+          <w:b w:val="0"/>
+          <w:caps w:val="0"/>
+        </w:rPr>
+        <w:t>otherwise will interpret as written</w:t>
       </w:r>
     </w:p>
     <w:p>
       <w:pPr>
         <w:pStyle w:val="SECTION2"/>
-        <w:rPr>
-          <w:b w:val="0"/>
-        </w:rPr>
-      </w:pPr>
-      <w:r>
-        <w:rPr>
-          <w:b w:val="0"/>
-          <w:caps w:val="0"/>
-        </w:rPr>
-        <w:t xml:space="preserve">“Echo” </w:t>
-      </w:r>
-      <w:r>
-        <w:rPr>
-          <w:b w:val="0"/>
-          <w:caps w:val="0"/>
-        </w:rPr>
-        <w:t>–</w:t>
-      </w:r>
+        <w:ind w:left="1260" w:hanging="900"/>
+      </w:pPr>
+      <w:r>
+        <w:rPr>
+          <w:b w:val="0"/>
+          <w:caps w:val="0"/>
+        </w:rPr>
+        <w:t xml:space="preserve">Curly braces used inside strings to designate a value established to a variable </w:t>
+      </w:r>
+      <w:proofErr w:type="spellStart"/>
+      <w:r>
+        <w:rPr>
+          <w:b w:val="0"/>
+          <w:caps w:val="0"/>
+        </w:rPr>
+        <w:t>i.e</w:t>
+      </w:r>
+      <w:proofErr w:type="spellEnd"/>
       <w:r>
         <w:rPr>
           <w:b w:val="0"/>
@@ -498,397 +813,104 @@
         </w:rPr>
         <w:t xml:space="preserve"> </w:t>
       </w:r>
-      <w:r>
-        <w:rPr>
-          <w:b w:val="0"/>
-          <w:caps w:val="0"/>
-        </w:rPr>
-        <w:t>used to output/show values</w:t>
+      <w:proofErr w:type="spellStart"/>
+      <w:r>
+        <w:rPr>
+          <w:b w:val="0"/>
+          <w:caps w:val="0"/>
+        </w:rPr>
+        <w:t>php</w:t>
+      </w:r>
+      <w:proofErr w:type="spellEnd"/>
+      <w:r>
+        <w:rPr>
+          <w:b w:val="0"/>
+          <w:caps w:val="0"/>
+        </w:rPr>
+        <w:t xml:space="preserve"> &gt; echo "{$</w:t>
+      </w:r>
+      <w:proofErr w:type="spellStart"/>
+      <w:proofErr w:type="gramStart"/>
+      <w:r>
+        <w:rPr>
+          <w:b w:val="0"/>
+          <w:caps w:val="0"/>
+        </w:rPr>
+        <w:t>firstName</w:t>
+      </w:r>
+      <w:proofErr w:type="spellEnd"/>
+      <w:r>
+        <w:rPr>
+          <w:b w:val="0"/>
+          <w:caps w:val="0"/>
+        </w:rPr>
+        <w:t>}_</w:t>
+      </w:r>
+      <w:proofErr w:type="gramEnd"/>
+      <w:r>
+        <w:rPr>
+          <w:b w:val="0"/>
+          <w:caps w:val="0"/>
+        </w:rPr>
+        <w:t>{$</w:t>
+      </w:r>
+      <w:proofErr w:type="spellStart"/>
+      <w:r>
+        <w:rPr>
+          <w:b w:val="0"/>
+          <w:caps w:val="0"/>
+        </w:rPr>
+        <w:t>lastName</w:t>
+      </w:r>
+      <w:proofErr w:type="spellEnd"/>
+      <w:r>
+        <w:rPr>
+          <w:b w:val="0"/>
+          <w:caps w:val="0"/>
+        </w:rPr>
+        <w:t>}";</w:t>
       </w:r>
     </w:p>
     <w:p>
       <w:pPr>
         <w:pStyle w:val="SECTION2"/>
-        <w:rPr>
-          <w:b w:val="0"/>
-        </w:rPr>
-      </w:pPr>
-      <w:r>
-        <w:rPr>
-          <w:b w:val="0"/>
-          <w:caps w:val="0"/>
-        </w:rPr>
-        <w:t>$variable name; - declares a variable</w:t>
+        <w:ind w:left="1260" w:hanging="900"/>
+      </w:pPr>
+      <w:r>
+        <w:rPr>
+          <w:b w:val="0"/>
+          <w:caps w:val="0"/>
+        </w:rPr>
+        <w:t xml:space="preserve">Literal </w:t>
+      </w:r>
+      <w:proofErr w:type="gramStart"/>
+      <w:r>
+        <w:rPr>
+          <w:b w:val="0"/>
+          <w:caps w:val="0"/>
+        </w:rPr>
+        <w:t>string  –</w:t>
+      </w:r>
+      <w:proofErr w:type="gramEnd"/>
+      <w:r>
+        <w:rPr>
+          <w:b w:val="0"/>
+          <w:caps w:val="0"/>
+        </w:rPr>
+        <w:t xml:space="preserve"> </w:t>
+      </w:r>
+      <w:r>
+        <w:rPr>
+          <w:b w:val="0"/>
+          <w:caps w:val="0"/>
+        </w:rPr>
+        <w:t>not assigned to a specific variable</w:t>
       </w:r>
     </w:p>
     <w:p>
       <w:pPr>
         <w:pStyle w:val="SECTION2"/>
-        <w:rPr>
-          <w:b w:val="0"/>
-        </w:rPr>
-      </w:pPr>
-      <w:proofErr w:type="spellStart"/>
-      <w:r>
-        <w:rPr>
-          <w:b w:val="0"/>
-          <w:caps w:val="0"/>
-        </w:rPr>
-        <w:t>var_</w:t>
-      </w:r>
-      <w:proofErr w:type="gramStart"/>
-      <w:r>
-        <w:rPr>
-          <w:b w:val="0"/>
-          <w:caps w:val="0"/>
-        </w:rPr>
-        <w:t>dump</w:t>
-      </w:r>
-      <w:proofErr w:type="spellEnd"/>
-      <w:r>
-        <w:rPr>
-          <w:b w:val="0"/>
-          <w:caps w:val="0"/>
-        </w:rPr>
-        <w:t>(</w:t>
-      </w:r>
-      <w:proofErr w:type="spellStart"/>
-      <w:proofErr w:type="gramEnd"/>
-      <w:r>
-        <w:rPr>
-          <w:b w:val="0"/>
-          <w:caps w:val="0"/>
-        </w:rPr>
-        <w:t>Svariable</w:t>
-      </w:r>
-      <w:proofErr w:type="spellEnd"/>
-      <w:r>
-        <w:rPr>
-          <w:b w:val="0"/>
-          <w:caps w:val="0"/>
-        </w:rPr>
-        <w:t xml:space="preserve"> name); - provides more detail about the variable</w:t>
-      </w:r>
-      <w:r>
-        <w:rPr>
-          <w:b w:val="0"/>
-          <w:caps w:val="0"/>
-        </w:rPr>
-        <w:t>, similar to console.log &amp; debugging</w:t>
-      </w:r>
-    </w:p>
-    <w:p>
-      <w:pPr>
-        <w:pStyle w:val="SECTION2"/>
-        <w:rPr>
-          <w:b w:val="0"/>
-        </w:rPr>
-      </w:pPr>
-      <w:r>
-        <w:rPr>
-          <w:b w:val="0"/>
-        </w:rPr>
-        <w:t xml:space="preserve">Control-C = </w:t>
-      </w:r>
-      <w:r>
-        <w:rPr>
-          <w:b w:val="0"/>
-          <w:caps w:val="0"/>
-        </w:rPr>
-        <w:t xml:space="preserve">returns to the </w:t>
-      </w:r>
-      <w:proofErr w:type="spellStart"/>
-      <w:r>
-        <w:rPr>
-          <w:b w:val="0"/>
-          <w:caps w:val="0"/>
-        </w:rPr>
-        <w:t>php</w:t>
-      </w:r>
-      <w:proofErr w:type="spellEnd"/>
-      <w:r>
-        <w:rPr>
-          <w:b w:val="0"/>
-          <w:caps w:val="0"/>
-        </w:rPr>
-        <w:t xml:space="preserve"> prompt</w:t>
-      </w:r>
-    </w:p>
-    <w:p>
-      <w:pPr>
-        <w:pStyle w:val="SECTION2"/>
-        <w:rPr>
-          <w:b w:val="0"/>
-        </w:rPr>
-      </w:pPr>
-      <w:proofErr w:type="spellStart"/>
-      <w:r>
-        <w:rPr>
-          <w:b w:val="0"/>
-          <w:caps w:val="0"/>
-        </w:rPr>
-        <w:t>var_dump</w:t>
-      </w:r>
-      <w:proofErr w:type="spellEnd"/>
-      <w:r>
-        <w:rPr>
-          <w:b w:val="0"/>
-          <w:caps w:val="0"/>
-        </w:rPr>
-        <w:t xml:space="preserve">((bool) “variable”); - converts the variable string to a </w:t>
-      </w:r>
-      <w:proofErr w:type="spellStart"/>
-      <w:r>
-        <w:rPr>
-          <w:b w:val="0"/>
-          <w:caps w:val="0"/>
-        </w:rPr>
-        <w:t>boolean</w:t>
-      </w:r>
-      <w:proofErr w:type="spellEnd"/>
-      <w:r>
-        <w:rPr>
-          <w:b w:val="0"/>
-          <w:caps w:val="0"/>
-        </w:rPr>
-        <w:t xml:space="preserve"> value &amp; displays the change (</w:t>
-      </w:r>
-      <w:proofErr w:type="spellStart"/>
-      <w:r>
-        <w:rPr>
-          <w:b w:val="0"/>
-          <w:caps w:val="0"/>
-        </w:rPr>
-        <w:t>var_</w:t>
-      </w:r>
-      <w:proofErr w:type="gramStart"/>
-      <w:r>
-        <w:rPr>
-          <w:b w:val="0"/>
-          <w:caps w:val="0"/>
-        </w:rPr>
-        <w:t>dump</w:t>
-      </w:r>
-      <w:proofErr w:type="spellEnd"/>
-      <w:r>
-        <w:rPr>
-          <w:b w:val="0"/>
-          <w:caps w:val="0"/>
-        </w:rPr>
-        <w:t>)</w:t>
-      </w:r>
-      <w:r>
-        <w:rPr>
-          <w:b w:val="0"/>
-          <w:caps w:val="0"/>
-        </w:rPr>
-        <w:t>(</w:t>
-      </w:r>
-      <w:proofErr w:type="gramEnd"/>
-      <w:r>
-        <w:rPr>
-          <w:b w:val="0"/>
-          <w:caps w:val="0"/>
-        </w:rPr>
-        <w:t>called casting operation)</w:t>
-      </w:r>
-    </w:p>
-    <w:p>
-      <w:pPr>
-        <w:pStyle w:val="SECTION2"/>
-        <w:rPr>
-          <w:b w:val="0"/>
-        </w:rPr>
-      </w:pPr>
-      <w:r>
-        <w:rPr>
-          <w:b w:val="0"/>
-          <w:caps w:val="0"/>
-        </w:rPr>
-        <w:t>Empty strings &amp; 0 – return a false Boolean</w:t>
-      </w:r>
-    </w:p>
-    <w:p>
-      <w:pPr>
-        <w:pStyle w:val="SECTION2"/>
-        <w:rPr>
-          <w:b w:val="0"/>
-        </w:rPr>
-      </w:pPr>
-      <w:r>
-        <w:rPr>
-          <w:b w:val="0"/>
-          <w:caps w:val="0"/>
-        </w:rPr>
-        <w:t>Interpo</w:t>
-      </w:r>
-      <w:r>
-        <w:rPr>
-          <w:b w:val="0"/>
-          <w:caps w:val="0"/>
-        </w:rPr>
-        <w:t xml:space="preserve">lation requires double quotes </w:t>
-      </w:r>
-      <w:proofErr w:type="gramStart"/>
-      <w:r>
-        <w:rPr>
-          <w:b w:val="0"/>
-        </w:rPr>
-        <w:t>“</w:t>
-      </w:r>
-      <w:r>
-        <w:rPr>
-          <w:b w:val="0"/>
-        </w:rPr>
-        <w:t xml:space="preserve"> ,</w:t>
-      </w:r>
-      <w:proofErr w:type="gramEnd"/>
-      <w:r>
-        <w:rPr>
-          <w:b w:val="0"/>
-        </w:rPr>
-        <w:t xml:space="preserve"> </w:t>
-      </w:r>
-      <w:r>
-        <w:rPr>
-          <w:b w:val="0"/>
-          <w:caps w:val="0"/>
-        </w:rPr>
-        <w:t>otherwise will interpret as written</w:t>
-      </w:r>
-    </w:p>
-    <w:p>
-      <w:pPr>
-        <w:pStyle w:val="SECTION2"/>
-      </w:pPr>
-      <w:r>
-        <w:rPr>
-          <w:b w:val="0"/>
-          <w:caps w:val="0"/>
-        </w:rPr>
-        <w:t xml:space="preserve">Curly braces used inside strings to designate a value established to a variable </w:t>
-      </w:r>
-      <w:proofErr w:type="spellStart"/>
-      <w:r>
-        <w:rPr>
-          <w:b w:val="0"/>
-          <w:caps w:val="0"/>
-        </w:rPr>
-        <w:t>i.e</w:t>
-      </w:r>
-      <w:proofErr w:type="spellEnd"/>
-      <w:r>
-        <w:rPr>
-          <w:b w:val="0"/>
-          <w:caps w:val="0"/>
-        </w:rPr>
-        <w:t xml:space="preserve"> </w:t>
-      </w:r>
-      <w:proofErr w:type="spellStart"/>
-      <w:r>
-        <w:rPr>
-          <w:b w:val="0"/>
-          <w:caps w:val="0"/>
-        </w:rPr>
-        <w:t>php</w:t>
-      </w:r>
-      <w:proofErr w:type="spellEnd"/>
-      <w:r>
-        <w:rPr>
-          <w:b w:val="0"/>
-          <w:caps w:val="0"/>
-        </w:rPr>
-        <w:t xml:space="preserve"> &gt; echo "{$</w:t>
-      </w:r>
-      <w:proofErr w:type="spellStart"/>
-      <w:proofErr w:type="gramStart"/>
-      <w:r>
-        <w:rPr>
-          <w:b w:val="0"/>
-          <w:caps w:val="0"/>
-        </w:rPr>
-        <w:t>firstName</w:t>
-      </w:r>
-      <w:proofErr w:type="spellEnd"/>
-      <w:r>
-        <w:rPr>
-          <w:b w:val="0"/>
-          <w:caps w:val="0"/>
-        </w:rPr>
-        <w:t>}_</w:t>
-      </w:r>
-      <w:proofErr w:type="gramEnd"/>
-      <w:r>
-        <w:rPr>
-          <w:b w:val="0"/>
-          <w:caps w:val="0"/>
-        </w:rPr>
-        <w:t>{$</w:t>
-      </w:r>
-      <w:proofErr w:type="spellStart"/>
-      <w:r>
-        <w:rPr>
-          <w:b w:val="0"/>
-          <w:caps w:val="0"/>
-        </w:rPr>
-        <w:t>lastName</w:t>
-      </w:r>
-      <w:proofErr w:type="spellEnd"/>
-      <w:r>
-        <w:rPr>
-          <w:b w:val="0"/>
-          <w:caps w:val="0"/>
-        </w:rPr>
-        <w:t>}";</w:t>
-      </w:r>
-    </w:p>
-    <w:p>
-      <w:pPr>
-        <w:pStyle w:val="SECTION2"/>
-      </w:pPr>
-      <w:r>
-        <w:rPr>
-          <w:b w:val="0"/>
-          <w:caps w:val="0"/>
-        </w:rPr>
-        <w:t xml:space="preserve">Literal </w:t>
-      </w:r>
-      <w:proofErr w:type="gramStart"/>
-      <w:r>
-        <w:rPr>
-          <w:b w:val="0"/>
-          <w:caps w:val="0"/>
-        </w:rPr>
-        <w:t>string  –</w:t>
-      </w:r>
-      <w:proofErr w:type="gramEnd"/>
-      <w:r>
-        <w:rPr>
-          <w:b w:val="0"/>
-          <w:caps w:val="0"/>
-        </w:rPr>
-        <w:t xml:space="preserve"> </w:t>
-      </w:r>
-      <w:proofErr w:type="spellStart"/>
-      <w:r>
-        <w:rPr>
-          <w:b w:val="0"/>
-          <w:caps w:val="0"/>
-        </w:rPr>
-        <w:t>string</w:t>
-      </w:r>
-      <w:proofErr w:type="spellEnd"/>
-      <w:r>
-        <w:rPr>
-          <w:b w:val="0"/>
-          <w:caps w:val="0"/>
-        </w:rPr>
-        <w:t xml:space="preserve"> not assigned to a specific variable</w:t>
-      </w:r>
-    </w:p>
-    <w:p>
-      <w:pPr>
-        <w:pStyle w:val="SECTION2"/>
+        <w:ind w:left="1260" w:hanging="900"/>
         <w:rPr>
           <w:b w:val="0"/>
           <w:caps w:val="0"/>
@@ -1031,6 +1053,7 @@
           <w:b w:val="0"/>
           <w:caps w:val="0"/>
         </w:rPr>
+        <w:lastRenderedPageBreak/>
         <w:t>I always try to fit as many syllables into the last line as ever I possibly can.</w:t>
       </w:r>
     </w:p>
@@ -1052,7 +1075,6 @@
           <w:b w:val="0"/>
           <w:caps w:val="0"/>
         </w:rPr>
-        <w:lastRenderedPageBreak/>
         <w:t>POEM;</w:t>
       </w:r>
     </w:p>
@@ -1264,7 +1286,10 @@
     </w:p>
     <w:p>
       <w:r>
-        <w:t xml:space="preserve">Constants – </w:t>
+        <w:t>Constants:</w:t>
+      </w:r>
+      <w:r>
+        <w:t xml:space="preserve"> </w:t>
       </w:r>
     </w:p>
     <w:p>
@@ -1276,7 +1301,24 @@
         </w:numPr>
       </w:pPr>
       <w:r>
-        <w:t>values that will not change, like API, recommended to use variables if the value will change</w:t>
+        <w:t xml:space="preserve">values that will not </w:t>
+      </w:r>
+      <w:proofErr w:type="gramStart"/>
+      <w:r>
+        <w:t>change,</w:t>
+      </w:r>
+      <w:r>
+        <w:t>(</w:t>
+      </w:r>
+      <w:proofErr w:type="gramEnd"/>
+      <w:r>
+        <w:t>like API</w:t>
+      </w:r>
+      <w:r>
+        <w:t>)</w:t>
+      </w:r>
+      <w:r>
+        <w:t>, recommended to use variables if the value will change</w:t>
       </w:r>
     </w:p>
     <w:p>
@@ -3429,8 +3471,6 @@
         <w:pStyle w:val="ListParagraph"/>
         <w:ind w:left="1980"/>
       </w:pPr>
-      <w:bookmarkStart w:id="0" w:name="_GoBack"/>
-      <w:bookmarkEnd w:id="0"/>
     </w:p>
     <w:p>
       <w:pPr>

</xml_diff>

<commit_message>
Array function exerise - step 1 & lesson notes
</commit_message>
<xml_diff>
--- a/docs/PHP LESSONS.docx
+++ b/docs/PHP LESSONS.docx
@@ -100,15 +100,20 @@
           <w:tcPr>
             <w:tcW w:w="2695" w:type="dxa"/>
           </w:tcPr>
-          <w:p/>
+          <w:p>
+            <w:r>
+              <w:t>R</w:t>
+            </w:r>
+          </w:p>
         </w:tc>
         <w:tc>
           <w:tcPr>
             <w:tcW w:w="6295" w:type="dxa"/>
           </w:tcPr>
           <w:p>
-            <w:bookmarkStart w:id="0" w:name="_GoBack"/>
-            <w:bookmarkEnd w:id="0"/>
+            <w:r>
+              <w:t>Array Function performed in reverse</w:t>
+            </w:r>
           </w:p>
         </w:tc>
       </w:tr>
@@ -117,13 +122,23 @@
           <w:tcPr>
             <w:tcW w:w="2695" w:type="dxa"/>
           </w:tcPr>
-          <w:p/>
+          <w:p>
+            <w:r>
+              <w:t>K</w:t>
+            </w:r>
+          </w:p>
         </w:tc>
         <w:tc>
           <w:tcPr>
             <w:tcW w:w="6295" w:type="dxa"/>
           </w:tcPr>
-          <w:p/>
+          <w:p>
+            <w:r>
+              <w:t>Array function in key ascending order</w:t>
+            </w:r>
+            <w:bookmarkStart w:id="0" w:name="_GoBack"/>
+            <w:bookmarkEnd w:id="0"/>
+          </w:p>
         </w:tc>
       </w:tr>
       <w:tr>

</xml_diff>

<commit_message>
Completion of step #4  of array sorting exercise- revision to solution
</commit_message>
<xml_diff>
--- a/docs/PHP LESSONS.docx
+++ b/docs/PHP LESSONS.docx
@@ -136,8 +136,28 @@
             <w:r>
               <w:t>Array function in key ascending order</w:t>
             </w:r>
-            <w:bookmarkStart w:id="0" w:name="_GoBack"/>
-            <w:bookmarkEnd w:id="0"/>
+          </w:p>
+        </w:tc>
+      </w:tr>
+      <w:tr>
+        <w:tc>
+          <w:tcPr>
+            <w:tcW w:w="2695" w:type="dxa"/>
+          </w:tcPr>
+          <w:p>
+            <w:r>
+              <w:t>Destructive functions</w:t>
+            </w:r>
+          </w:p>
+        </w:tc>
+        <w:tc>
+          <w:tcPr>
+            <w:tcW w:w="6295" w:type="dxa"/>
+          </w:tcPr>
+          <w:p>
+            <w:r>
+              <w:t>Do not maintain the key value</w:t>
+            </w:r>
           </w:p>
         </w:tc>
       </w:tr>
@@ -380,6 +400,8 @@
         </w:numPr>
         <w:ind w:left="360"/>
       </w:pPr>
+      <w:bookmarkStart w:id="0" w:name="_GoBack"/>
+      <w:bookmarkEnd w:id="0"/>
     </w:p>
     <w:p>
       <w:pPr>
@@ -1047,6 +1069,7 @@
           <w:b w:val="0"/>
           <w:caps w:val="0"/>
         </w:rPr>
+        <w:lastRenderedPageBreak/>
         <w:t>He replied "It's because</w:t>
       </w:r>
     </w:p>
@@ -1068,7 +1091,6 @@
           <w:b w:val="0"/>
           <w:caps w:val="0"/>
         </w:rPr>
-        <w:lastRenderedPageBreak/>
         <w:t>I always try to fit as many syllables into the last line as ever I possibly can.</w:t>
       </w:r>
     </w:p>

</xml_diff>

<commit_message>
Search array exercise & walk-thru
</commit_message>
<xml_diff>
--- a/docs/PHP LESSONS.docx
+++ b/docs/PHP LESSONS.docx
@@ -390,6 +390,131 @@
           </w:p>
         </w:tc>
       </w:tr>
+      <w:tr>
+        <w:tc>
+          <w:tcPr>
+            <w:tcW w:w="2695" w:type="dxa"/>
+          </w:tcPr>
+          <w:p>
+            <w:proofErr w:type="spellStart"/>
+            <w:r>
+              <w:t>array_search</w:t>
+            </w:r>
+            <w:proofErr w:type="spellEnd"/>
+          </w:p>
+        </w:tc>
+        <w:tc>
+          <w:tcPr>
+            <w:tcW w:w="6295" w:type="dxa"/>
+          </w:tcPr>
+          <w:p>
+            <w:r>
+              <w:t>Searches array for a given value and returns the first key if successful</w:t>
+            </w:r>
+            <w:r>
+              <w:t>, return the index of the array</w:t>
+            </w:r>
+          </w:p>
+        </w:tc>
+      </w:tr>
+      <w:tr>
+        <w:tc>
+          <w:tcPr>
+            <w:tcW w:w="2695" w:type="dxa"/>
+          </w:tcPr>
+          <w:p>
+            <w:r>
+              <w:t>Mixed</w:t>
+            </w:r>
+          </w:p>
+        </w:tc>
+        <w:tc>
+          <w:tcPr>
+            <w:tcW w:w="6295" w:type="dxa"/>
+          </w:tcPr>
+          <w:p>
+            <w:r>
+              <w:t>Mixed data type in an array search</w:t>
+            </w:r>
+          </w:p>
+        </w:tc>
+      </w:tr>
+      <w:tr>
+        <w:tc>
+          <w:tcPr>
+            <w:tcW w:w="2695" w:type="dxa"/>
+          </w:tcPr>
+          <w:p>
+            <w:r>
+              <w:t xml:space="preserve">mixed </w:t>
+            </w:r>
+            <w:proofErr w:type="spellStart"/>
+            <w:r>
+              <w:t>array_search</w:t>
+            </w:r>
+            <w:proofErr w:type="spellEnd"/>
+            <w:r>
+              <w:t xml:space="preserve"> </w:t>
+            </w:r>
+            <w:proofErr w:type="gramStart"/>
+            <w:r>
+              <w:t>( mixed</w:t>
+            </w:r>
+            <w:proofErr w:type="gramEnd"/>
+            <w:r>
+              <w:t xml:space="preserve"> $needle , array $haystack [, bool $strict = false ] )</w:t>
+            </w:r>
+          </w:p>
+        </w:tc>
+        <w:tc>
+          <w:tcPr>
+            <w:tcW w:w="6295" w:type="dxa"/>
+          </w:tcPr>
+          <w:p>
+            <w:r>
+              <w:t>[,</w:t>
+            </w:r>
+            <w:r>
+              <w:t xml:space="preserve"> – indicates the search parameter is optional</w:t>
+            </w:r>
+          </w:p>
+          <w:p>
+            <w:r>
+              <w:t>$strict – looks for data exactly as entered</w:t>
+            </w:r>
+            <w:bookmarkStart w:id="0" w:name="_GoBack"/>
+            <w:bookmarkEnd w:id="0"/>
+            <w:r>
+              <w:t xml:space="preserve"> (===)</w:t>
+            </w:r>
+          </w:p>
+        </w:tc>
+      </w:tr>
+      <w:tr>
+        <w:tc>
+          <w:tcPr>
+            <w:tcW w:w="2695" w:type="dxa"/>
+          </w:tcPr>
+          <w:p>
+            <w:r>
+              <w:t xml:space="preserve">Index [0] </w:t>
+            </w:r>
+          </w:p>
+        </w:tc>
+        <w:tc>
+          <w:tcPr>
+            <w:tcW w:w="6295" w:type="dxa"/>
+          </w:tcPr>
+          <w:p>
+            <w:r>
+              <w:t>If an index is 0, conditionals will interpret/default to false</w:t>
+            </w:r>
+            <w:r>
+              <w:t xml:space="preserve"> – use strict</w:t>
+            </w:r>
+          </w:p>
+        </w:tc>
+      </w:tr>
     </w:tbl>
     <w:p>
       <w:pPr>
@@ -400,8 +525,6 @@
         </w:numPr>
         <w:ind w:left="360"/>
       </w:pPr>
-      <w:bookmarkStart w:id="0" w:name="_GoBack"/>
-      <w:bookmarkEnd w:id="0"/>
     </w:p>
     <w:p>
       <w:pPr>
@@ -832,6 +955,7 @@
           <w:b w:val="0"/>
           <w:caps w:val="0"/>
         </w:rPr>
+        <w:lastRenderedPageBreak/>
         <w:t xml:space="preserve">Curly braces used inside strings to designate a value established to a variable </w:t>
       </w:r>
       <w:proofErr w:type="spellStart"/>
@@ -1069,7 +1193,6 @@
           <w:b w:val="0"/>
           <w:caps w:val="0"/>
         </w:rPr>
-        <w:lastRenderedPageBreak/>
         <w:t>He replied "It's because</w:t>
       </w:r>
     </w:p>
@@ -3521,6 +3644,29 @@
       <w:r>
         <w:t xml:space="preserve"> with keys</w:t>
       </w:r>
+    </w:p>
+    <w:p>
+      <w:pPr>
+        <w:pStyle w:val="Section3"/>
+        <w:numPr>
+          <w:ilvl w:val="0"/>
+          <w:numId w:val="0"/>
+        </w:numPr>
+        <w:ind w:left="720"/>
+      </w:pPr>
+    </w:p>
+    <w:p>
+      <w:pPr>
+        <w:pStyle w:val="SECTION2"/>
+      </w:pPr>
+      <w:r>
+        <w:t>Array Functions</w:t>
+      </w:r>
+    </w:p>
+    <w:p>
+      <w:pPr>
+        <w:pStyle w:val="Section3"/>
+      </w:pPr>
     </w:p>
     <w:sectPr>
       <w:headerReference w:type="default" r:id="rId7"/>

</xml_diff>

<commit_message>
Merge array lesson, exercise, & walkthru
</commit_message>
<xml_diff>
--- a/docs/PHP LESSONS.docx
+++ b/docs/PHP LESSONS.docx
@@ -68,10 +68,7 @@
           </w:tcPr>
           <w:p>
             <w:r>
-              <w:t xml:space="preserve">Variable </w:t>
-            </w:r>
-            <w:r>
-              <w:t>Interpolation</w:t>
+              <w:t>Variable Interpolation</w:t>
             </w:r>
           </w:p>
         </w:tc>
@@ -480,12 +477,7 @@
           </w:p>
           <w:p>
             <w:r>
-              <w:t>$strict – looks for data exactly as entered</w:t>
-            </w:r>
-            <w:bookmarkStart w:id="0" w:name="_GoBack"/>
-            <w:bookmarkEnd w:id="0"/>
-            <w:r>
-              <w:t xml:space="preserve"> (===)</w:t>
+              <w:t>$strict – looks for data exactly as entered (===)</w:t>
             </w:r>
           </w:p>
         </w:tc>
@@ -1225,6 +1217,7 @@
           <w:numId w:val="0"/>
         </w:numPr>
         <w:ind w:left="1440"/>
+        <w:outlineLvl w:val="0"/>
         <w:rPr>
           <w:b w:val="0"/>
           <w:caps w:val="0"/>
@@ -1256,6 +1249,7 @@
           <w:numId w:val="0"/>
         </w:numPr>
         <w:ind w:left="1440"/>
+        <w:outlineLvl w:val="0"/>
       </w:pPr>
       <w:r>
         <w:t>lesson example:</w:t>
@@ -1283,6 +1277,7 @@
           <w:tab w:val="left" w:pos="14656"/>
         </w:tabs>
         <w:contextualSpacing w:val="0"/>
+        <w:outlineLvl w:val="0"/>
         <w:rPr>
           <w:rFonts w:ascii="Consolas" w:eastAsiaTheme="minorHAnsi" w:hAnsi="Consolas" w:cs="Courier New"/>
           <w:iCs w:val="0"/>
@@ -1365,6 +1360,7 @@
           <w:numId w:val="0"/>
         </w:numPr>
         <w:ind w:left="1440"/>
+        <w:outlineLvl w:val="0"/>
         <w:rPr>
           <w:b w:val="0"/>
           <w:caps w:val="0"/>
@@ -1713,6 +1709,7 @@
     <w:p>
       <w:pPr>
         <w:ind w:left="1440" w:firstLine="720"/>
+        <w:outlineLvl w:val="0"/>
       </w:pPr>
       <w:r>
         <w:t>OR:</w:t>
@@ -1734,6 +1731,7 @@
     <w:p>
       <w:pPr>
         <w:ind w:left="2160"/>
+        <w:outlineLvl w:val="0"/>
       </w:pPr>
       <w:r>
         <w:t>OR:</w:t>
@@ -1954,6 +1952,7 @@
     </w:p>
     <w:p>
       <w:pPr>
+        <w:outlineLvl w:val="0"/>
         <w:rPr>
           <w:u w:val="single"/>
         </w:rPr>
@@ -2222,6 +2221,7 @@
     </w:p>
     <w:p>
       <w:pPr>
+        <w:outlineLvl w:val="0"/>
         <w:rPr>
           <w:b/>
           <w:sz w:val="24"/>
@@ -2462,6 +2462,7 @@
     </w:p>
     <w:p>
       <w:pPr>
+        <w:outlineLvl w:val="0"/>
         <w:rPr>
           <w:b/>
           <w:sz w:val="24"/>
@@ -2974,6 +2975,7 @@
     </w:p>
     <w:p>
       <w:pPr>
+        <w:outlineLvl w:val="0"/>
         <w:rPr>
           <w:b/>
           <w:sz w:val="24"/>
@@ -2995,6 +2997,7 @@
       <w:pPr>
         <w:pStyle w:val="HEADERTITLE"/>
         <w:jc w:val="left"/>
+        <w:outlineLvl w:val="0"/>
       </w:pPr>
       <w:r>
         <w:t xml:space="preserve">Data </w:t>
@@ -3016,6 +3019,7 @@
       <w:pPr>
         <w:pStyle w:val="HEADERTITLE"/>
         <w:jc w:val="left"/>
+        <w:outlineLvl w:val="0"/>
       </w:pPr>
       <w:r>
         <w:t>I/O Streams</w:t>
@@ -3028,6 +3032,9 @@
       </w:pPr>
     </w:p>
     <w:p>
+      <w:pPr>
+        <w:outlineLvl w:val="0"/>
+      </w:pPr>
       <w:r>
         <w:t>EXAMPLES:</w:t>
       </w:r>
@@ -3667,6 +3674,32 @@
       <w:pPr>
         <w:pStyle w:val="Section3"/>
       </w:pPr>
+      <w:r>
+        <w:t>Sorting</w:t>
+      </w:r>
+    </w:p>
+    <w:p>
+      <w:pPr>
+        <w:pStyle w:val="Section3"/>
+      </w:pPr>
+      <w:r>
+        <w:t>Searching</w:t>
+      </w:r>
+    </w:p>
+    <w:p>
+      <w:pPr>
+        <w:pStyle w:val="Section3"/>
+      </w:pPr>
+      <w:r>
+        <w:t>Push/Pop</w:t>
+      </w:r>
+    </w:p>
+    <w:p>
+      <w:pPr>
+        <w:pStyle w:val="Section3"/>
+      </w:pPr>
+      <w:bookmarkStart w:id="0" w:name="_GoBack"/>
+      <w:bookmarkEnd w:id="0"/>
     </w:p>
     <w:sectPr>
       <w:headerReference w:type="default" r:id="rId7"/>

</xml_diff>

<commit_message>
Explode/Implode lesson & exercise - starting curriculum step #1
</commit_message>
<xml_diff>
--- a/docs/PHP LESSONS.docx
+++ b/docs/PHP LESSONS.docx
@@ -507,6 +507,45 @@
           </w:p>
         </w:tc>
       </w:tr>
+      <w:tr>
+        <w:tc>
+          <w:tcPr>
+            <w:tcW w:w="2695" w:type="dxa"/>
+          </w:tcPr>
+          <w:p>
+            <w:r>
+              <w:t>Explode/implode</w:t>
+            </w:r>
+          </w:p>
+        </w:tc>
+        <w:tc>
+          <w:tcPr>
+            <w:tcW w:w="6295" w:type="dxa"/>
+          </w:tcPr>
+          <w:p>
+            <w:r>
+              <w:t>Functions to convert strings to arrays &amp; vice versa</w:t>
+            </w:r>
+          </w:p>
+        </w:tc>
+      </w:tr>
+      <w:tr>
+        <w:tc>
+          <w:tcPr>
+            <w:tcW w:w="2695" w:type="dxa"/>
+          </w:tcPr>
+          <w:p>
+            <w:bookmarkStart w:id="0" w:name="_GoBack"/>
+            <w:bookmarkEnd w:id="0"/>
+          </w:p>
+        </w:tc>
+        <w:tc>
+          <w:tcPr>
+            <w:tcW w:w="6295" w:type="dxa"/>
+          </w:tcPr>
+          <w:p/>
+        </w:tc>
+      </w:tr>
     </w:tbl>
     <w:p>
       <w:pPr>
@@ -884,6 +923,7 @@
           <w:b w:val="0"/>
           <w:caps w:val="0"/>
         </w:rPr>
+        <w:lastRenderedPageBreak/>
         <w:t>Empty strings &amp; 0 – return a false Boolean</w:t>
       </w:r>
     </w:p>
@@ -947,7 +987,6 @@
           <w:b w:val="0"/>
           <w:caps w:val="0"/>
         </w:rPr>
-        <w:lastRenderedPageBreak/>
         <w:t xml:space="preserve">Curly braces used inside strings to designate a value established to a variable </w:t>
       </w:r>
       <w:proofErr w:type="spellStart"/>
@@ -3698,8 +3737,6 @@
       <w:pPr>
         <w:pStyle w:val="Section3"/>
       </w:pPr>
-      <w:bookmarkStart w:id="0" w:name="_GoBack"/>
-      <w:bookmarkEnd w:id="0"/>
     </w:p>
     <w:sectPr>
       <w:headerReference w:type="default" r:id="rId7"/>

</xml_diff>

<commit_message>
Adding library test file and corrections to library file
</commit_message>
<xml_diff>
--- a/docs/PHP LESSONS.docx
+++ b/docs/PHP LESSONS.docx
@@ -535,9 +535,79 @@
             <w:tcW w:w="2695" w:type="dxa"/>
           </w:tcPr>
           <w:p>
-            <w:bookmarkStart w:id="0" w:name="_GoBack"/>
-            <w:bookmarkEnd w:id="0"/>
+            <w:r>
+              <w:t>Functions</w:t>
+            </w:r>
           </w:p>
+        </w:tc>
+        <w:tc>
+          <w:tcPr>
+            <w:tcW w:w="6295" w:type="dxa"/>
+          </w:tcPr>
+          <w:p>
+            <w:r>
+              <w:t>D</w:t>
+            </w:r>
+            <w:r>
+              <w:t>efinitions start with the function keyword, followed by the name of the function, the arguments it accepts, then a block of code to be executed.</w:t>
+            </w:r>
+          </w:p>
+          <w:p/>
+          <w:p>
+            <w:r>
+              <w:t xml:space="preserve">function </w:t>
+            </w:r>
+            <w:proofErr w:type="gramStart"/>
+            <w:r>
+              <w:t>add(</w:t>
+            </w:r>
+            <w:proofErr w:type="gramEnd"/>
+            <w:r>
+              <w:t>$a, $b)</w:t>
+            </w:r>
+          </w:p>
+          <w:p>
+            <w:r>
+              <w:t>{</w:t>
+            </w:r>
+          </w:p>
+          <w:p>
+            <w:r>
+              <w:t xml:space="preserve">    return $a + $b;</w:t>
+            </w:r>
+          </w:p>
+          <w:p>
+            <w:r>
+              <w:t>}</w:t>
+            </w:r>
+          </w:p>
+          <w:p/>
+          <w:p>
+            <w:r>
+              <w:t xml:space="preserve">echo </w:t>
+            </w:r>
+            <w:proofErr w:type="gramStart"/>
+            <w:r>
+              <w:t>add(</w:t>
+            </w:r>
+            <w:proofErr w:type="gramEnd"/>
+            <w:r>
+              <w:t>5, 4);</w:t>
+            </w:r>
+          </w:p>
+          <w:p>
+            <w:r>
+              <w:t>(output = 9)</w:t>
+            </w:r>
+          </w:p>
+        </w:tc>
+      </w:tr>
+      <w:tr>
+        <w:tc>
+          <w:tcPr>
+            <w:tcW w:w="2695" w:type="dxa"/>
+          </w:tcPr>
+          <w:p/>
         </w:tc>
         <w:tc>
           <w:tcPr>
@@ -560,7 +630,6 @@
     <w:p>
       <w:pPr>
         <w:pStyle w:val="SECTIONHEADER1"/>
-        <w:ind w:left="540" w:hanging="540"/>
       </w:pPr>
       <w:r>
         <w:t>PHP Basics</w:t>
@@ -569,557 +638,271 @@
     <w:p>
       <w:pPr>
         <w:pStyle w:val="SECTION2"/>
-        <w:ind w:left="1260" w:hanging="900"/>
-        <w:rPr>
-          <w:b w:val="0"/>
-        </w:rPr>
-      </w:pPr>
-      <w:r>
-        <w:rPr>
-          <w:b w:val="0"/>
-          <w:caps w:val="0"/>
-        </w:rPr>
-        <w:t>Store data outside the client</w:t>
-      </w:r>
-      <w:r>
-        <w:rPr>
-          <w:b w:val="0"/>
-        </w:rPr>
-        <w:t>’</w:t>
-      </w:r>
-      <w:r>
-        <w:rPr>
-          <w:b w:val="0"/>
-          <w:caps w:val="0"/>
-        </w:rPr>
-        <w:t>s site</w:t>
+      </w:pPr>
+      <w:r>
+        <w:t>Store data outside the client’s site</w:t>
       </w:r>
     </w:p>
     <w:p>
       <w:pPr>
         <w:pStyle w:val="SECTION2"/>
-        <w:ind w:left="1260" w:hanging="900"/>
-        <w:rPr>
-          <w:b w:val="0"/>
-        </w:rPr>
-      </w:pPr>
-      <w:r>
-        <w:rPr>
-          <w:b w:val="0"/>
-          <w:caps w:val="0"/>
-        </w:rPr>
+      </w:pPr>
+      <w:r>
         <w:t>Does</w:t>
       </w:r>
       <w:r>
-        <w:rPr>
-          <w:b w:val="0"/>
-          <w:caps w:val="0"/>
-        </w:rPr>
         <w:t xml:space="preserve"> not run in the browser</w:t>
       </w:r>
     </w:p>
     <w:p>
       <w:pPr>
         <w:pStyle w:val="SECTION2"/>
-        <w:ind w:left="1260" w:hanging="900"/>
-        <w:rPr>
-          <w:b w:val="0"/>
-        </w:rPr>
-      </w:pPr>
-      <w:r>
-        <w:rPr>
-          <w:b w:val="0"/>
-          <w:caps w:val="0"/>
-        </w:rPr>
+      </w:pPr>
+      <w:r>
         <w:t>Created in 1994</w:t>
       </w:r>
     </w:p>
     <w:p>
       <w:pPr>
         <w:pStyle w:val="SECTION2"/>
-        <w:ind w:left="1260" w:hanging="900"/>
-        <w:rPr>
-          <w:b w:val="0"/>
-        </w:rPr>
-      </w:pPr>
-      <w:r>
-        <w:rPr>
-          <w:b w:val="0"/>
-          <w:caps w:val="0"/>
-        </w:rPr>
+      </w:pPr>
+      <w:r>
+        <w:lastRenderedPageBreak/>
         <w:t>Interactive shell – good for debugging, temp code (similar to console log)</w:t>
       </w:r>
     </w:p>
     <w:p>
       <w:pPr>
         <w:pStyle w:val="SECTION2"/>
-        <w:ind w:left="1260" w:hanging="900"/>
-        <w:rPr>
-          <w:b w:val="0"/>
-        </w:rPr>
-      </w:pPr>
-      <w:r>
-        <w:rPr>
-          <w:b w:val="0"/>
-          <w:caps w:val="0"/>
-        </w:rPr>
+      </w:pPr>
+      <w:r>
         <w:t>Float numbers = decimal numbers</w:t>
       </w:r>
     </w:p>
     <w:p>
       <w:pPr>
         <w:pStyle w:val="SECTION2"/>
-        <w:ind w:left="1260" w:hanging="900"/>
-        <w:rPr>
-          <w:b w:val="0"/>
-        </w:rPr>
-      </w:pPr>
-      <w:r>
-        <w:rPr>
-          <w:b w:val="0"/>
-          <w:caps w:val="0"/>
-        </w:rPr>
+      </w:pPr>
+      <w:r>
         <w:t>Integers = whole numbers</w:t>
       </w:r>
     </w:p>
     <w:p>
       <w:pPr>
         <w:pStyle w:val="SECTION2"/>
-        <w:ind w:left="1260" w:hanging="900"/>
-        <w:rPr>
-          <w:b w:val="0"/>
-        </w:rPr>
-      </w:pPr>
-      <w:r>
-        <w:rPr>
-          <w:b w:val="0"/>
-          <w:caps w:val="0"/>
-        </w:rPr>
+      </w:pPr>
+      <w:r>
         <w:t xml:space="preserve">“Echo” </w:t>
       </w:r>
       <w:r>
-        <w:rPr>
-          <w:b w:val="0"/>
-          <w:caps w:val="0"/>
-        </w:rPr>
         <w:t>–</w:t>
       </w:r>
       <w:r>
-        <w:rPr>
-          <w:b w:val="0"/>
-          <w:caps w:val="0"/>
-        </w:rPr>
         <w:t xml:space="preserve"> </w:t>
       </w:r>
       <w:r>
-        <w:rPr>
-          <w:b w:val="0"/>
-          <w:caps w:val="0"/>
-        </w:rPr>
         <w:t>used to output/show values</w:t>
       </w:r>
     </w:p>
     <w:p>
       <w:pPr>
         <w:pStyle w:val="SECTION2"/>
-        <w:ind w:left="1260" w:hanging="900"/>
-        <w:rPr>
-          <w:b w:val="0"/>
-        </w:rPr>
-      </w:pPr>
-      <w:r>
-        <w:rPr>
-          <w:b w:val="0"/>
-          <w:caps w:val="0"/>
-        </w:rPr>
+      </w:pPr>
+      <w:r>
         <w:t>$variable name; - declares a variable</w:t>
       </w:r>
     </w:p>
     <w:p>
       <w:pPr>
         <w:pStyle w:val="SECTION2"/>
-        <w:ind w:left="1260" w:hanging="900"/>
-        <w:rPr>
-          <w:b w:val="0"/>
-        </w:rPr>
-      </w:pPr>
-      <w:proofErr w:type="spellStart"/>
-      <w:r>
-        <w:rPr>
-          <w:b w:val="0"/>
-          <w:caps w:val="0"/>
-        </w:rPr>
+      </w:pPr>
+      <w:proofErr w:type="spellStart"/>
+      <w:r>
         <w:t>var_</w:t>
       </w:r>
       <w:proofErr w:type="gramStart"/>
       <w:r>
-        <w:rPr>
-          <w:b w:val="0"/>
-          <w:caps w:val="0"/>
-        </w:rPr>
         <w:t>dump</w:t>
       </w:r>
       <w:proofErr w:type="spellEnd"/>
       <w:r>
-        <w:rPr>
-          <w:b w:val="0"/>
-          <w:caps w:val="0"/>
-        </w:rPr>
         <w:t>(</w:t>
       </w:r>
       <w:proofErr w:type="spellStart"/>
       <w:proofErr w:type="gramEnd"/>
       <w:r>
-        <w:rPr>
-          <w:b w:val="0"/>
-          <w:caps w:val="0"/>
-        </w:rPr>
         <w:t>Svariable</w:t>
       </w:r>
       <w:proofErr w:type="spellEnd"/>
       <w:r>
-        <w:rPr>
-          <w:b w:val="0"/>
-          <w:caps w:val="0"/>
-        </w:rPr>
         <w:t xml:space="preserve"> name); - provides more detail about the variable</w:t>
       </w:r>
       <w:r>
-        <w:rPr>
-          <w:b w:val="0"/>
-          <w:caps w:val="0"/>
-        </w:rPr>
         <w:t>, similar to console.log &amp; debugging</w:t>
       </w:r>
     </w:p>
     <w:p>
       <w:pPr>
         <w:pStyle w:val="SECTION2"/>
-        <w:ind w:left="1260" w:hanging="900"/>
-        <w:rPr>
-          <w:b w:val="0"/>
-        </w:rPr>
-      </w:pPr>
-      <w:r>
-        <w:rPr>
-          <w:b w:val="0"/>
-        </w:rPr>
+      </w:pPr>
+      <w:r>
         <w:t xml:space="preserve">Control-C = </w:t>
       </w:r>
       <w:r>
-        <w:rPr>
-          <w:b w:val="0"/>
-          <w:caps w:val="0"/>
-        </w:rPr>
         <w:t xml:space="preserve">returns to the </w:t>
       </w:r>
       <w:proofErr w:type="spellStart"/>
       <w:r>
-        <w:rPr>
-          <w:b w:val="0"/>
-          <w:caps w:val="0"/>
-        </w:rPr>
         <w:t>php</w:t>
       </w:r>
       <w:proofErr w:type="spellEnd"/>
       <w:r>
-        <w:rPr>
-          <w:b w:val="0"/>
-          <w:caps w:val="0"/>
-        </w:rPr>
         <w:t xml:space="preserve"> prompt</w:t>
       </w:r>
     </w:p>
     <w:p>
       <w:pPr>
         <w:pStyle w:val="SECTION2"/>
-        <w:ind w:left="1260" w:hanging="900"/>
-        <w:rPr>
-          <w:b w:val="0"/>
-        </w:rPr>
-      </w:pPr>
-      <w:proofErr w:type="spellStart"/>
-      <w:r>
-        <w:rPr>
-          <w:b w:val="0"/>
-          <w:caps w:val="0"/>
-        </w:rPr>
+      </w:pPr>
+      <w:proofErr w:type="spellStart"/>
+      <w:r>
         <w:t>var_dump</w:t>
       </w:r>
       <w:proofErr w:type="spellEnd"/>
       <w:r>
-        <w:rPr>
-          <w:b w:val="0"/>
-          <w:caps w:val="0"/>
-        </w:rPr>
         <w:t xml:space="preserve">((bool) “variable”); - converts the variable string to a </w:t>
       </w:r>
       <w:proofErr w:type="spellStart"/>
       <w:r>
-        <w:rPr>
-          <w:b w:val="0"/>
-          <w:caps w:val="0"/>
-        </w:rPr>
         <w:t>boolean</w:t>
       </w:r>
       <w:proofErr w:type="spellEnd"/>
       <w:r>
-        <w:rPr>
-          <w:b w:val="0"/>
-          <w:caps w:val="0"/>
-        </w:rPr>
         <w:t xml:space="preserve"> value &amp; displays the change (</w:t>
       </w:r>
       <w:proofErr w:type="spellStart"/>
       <w:r>
-        <w:rPr>
-          <w:b w:val="0"/>
-          <w:caps w:val="0"/>
-        </w:rPr>
         <w:t>var_</w:t>
       </w:r>
       <w:proofErr w:type="gramStart"/>
       <w:r>
-        <w:rPr>
-          <w:b w:val="0"/>
-          <w:caps w:val="0"/>
-        </w:rPr>
         <w:t>dump</w:t>
       </w:r>
       <w:proofErr w:type="spellEnd"/>
       <w:r>
-        <w:rPr>
-          <w:b w:val="0"/>
-          <w:caps w:val="0"/>
-        </w:rPr>
         <w:t>)</w:t>
       </w:r>
       <w:r>
-        <w:rPr>
-          <w:b w:val="0"/>
-          <w:caps w:val="0"/>
-        </w:rPr>
         <w:t>(</w:t>
       </w:r>
       <w:proofErr w:type="gramEnd"/>
       <w:r>
-        <w:rPr>
-          <w:b w:val="0"/>
-          <w:caps w:val="0"/>
-        </w:rPr>
         <w:t>called casting operation)</w:t>
       </w:r>
     </w:p>
     <w:p>
       <w:pPr>
         <w:pStyle w:val="SECTION2"/>
-        <w:ind w:left="1260" w:hanging="900"/>
-        <w:rPr>
-          <w:b w:val="0"/>
-        </w:rPr>
-      </w:pPr>
-      <w:r>
-        <w:rPr>
-          <w:b w:val="0"/>
-          <w:caps w:val="0"/>
-        </w:rPr>
-        <w:lastRenderedPageBreak/>
+      </w:pPr>
+      <w:r>
         <w:t>Empty strings &amp; 0 – return a false Boolean</w:t>
       </w:r>
     </w:p>
     <w:p>
       <w:pPr>
         <w:pStyle w:val="SECTION2"/>
-        <w:ind w:left="1260" w:hanging="900"/>
-        <w:rPr>
-          <w:b w:val="0"/>
-        </w:rPr>
-      </w:pPr>
-      <w:r>
-        <w:rPr>
-          <w:b w:val="0"/>
-          <w:caps w:val="0"/>
-        </w:rPr>
+      </w:pPr>
+      <w:r>
         <w:t>Interpo</w:t>
       </w:r>
       <w:r>
-        <w:rPr>
-          <w:b w:val="0"/>
-          <w:caps w:val="0"/>
-        </w:rPr>
         <w:t xml:space="preserve">lation requires double quotes </w:t>
       </w:r>
       <w:proofErr w:type="gramStart"/>
       <w:r>
-        <w:rPr>
-          <w:b w:val="0"/>
-        </w:rPr>
         <w:t>“</w:t>
       </w:r>
       <w:r>
-        <w:rPr>
-          <w:b w:val="0"/>
-        </w:rPr>
         <w:t xml:space="preserve"> ,</w:t>
       </w:r>
       <w:proofErr w:type="gramEnd"/>
       <w:r>
-        <w:rPr>
-          <w:b w:val="0"/>
-        </w:rPr>
+        <w:t xml:space="preserve"> otherwise will interpret as written</w:t>
+      </w:r>
+    </w:p>
+    <w:p>
+      <w:pPr>
+        <w:pStyle w:val="SECTION2"/>
+      </w:pPr>
+      <w:r>
+        <w:t xml:space="preserve">Curly braces used inside strings to designate a value established to a variable </w:t>
+      </w:r>
+      <w:proofErr w:type="spellStart"/>
+      <w:r>
+        <w:t>i.e</w:t>
+      </w:r>
+      <w:proofErr w:type="spellEnd"/>
+      <w:r>
         <w:t xml:space="preserve"> </w:t>
       </w:r>
-      <w:r>
-        <w:rPr>
-          <w:b w:val="0"/>
-          <w:caps w:val="0"/>
-        </w:rPr>
-        <w:t>otherwise will interpret as written</w:t>
+      <w:proofErr w:type="spellStart"/>
+      <w:r>
+        <w:t>php</w:t>
+      </w:r>
+      <w:proofErr w:type="spellEnd"/>
+      <w:r>
+        <w:t xml:space="preserve"> &gt; echo "{$</w:t>
+      </w:r>
+      <w:proofErr w:type="spellStart"/>
+      <w:proofErr w:type="gramStart"/>
+      <w:r>
+        <w:t>firstName</w:t>
+      </w:r>
+      <w:proofErr w:type="spellEnd"/>
+      <w:r>
+        <w:t>}_</w:t>
+      </w:r>
+      <w:proofErr w:type="gramEnd"/>
+      <w:r>
+        <w:t>{$</w:t>
+      </w:r>
+      <w:proofErr w:type="spellStart"/>
+      <w:r>
+        <w:t>lastName</w:t>
+      </w:r>
+      <w:proofErr w:type="spellEnd"/>
+      <w:r>
+        <w:t>}";</w:t>
       </w:r>
     </w:p>
     <w:p>
       <w:pPr>
         <w:pStyle w:val="SECTION2"/>
-        <w:ind w:left="1260" w:hanging="900"/>
-      </w:pPr>
-      <w:r>
-        <w:rPr>
-          <w:b w:val="0"/>
-          <w:caps w:val="0"/>
-        </w:rPr>
-        <w:t xml:space="preserve">Curly braces used inside strings to designate a value established to a variable </w:t>
-      </w:r>
-      <w:proofErr w:type="spellStart"/>
-      <w:r>
-        <w:rPr>
-          <w:b w:val="0"/>
-          <w:caps w:val="0"/>
-        </w:rPr>
-        <w:t>i.e</w:t>
-      </w:r>
-      <w:proofErr w:type="spellEnd"/>
-      <w:r>
-        <w:rPr>
-          <w:b w:val="0"/>
-          <w:caps w:val="0"/>
-        </w:rPr>
+      </w:pPr>
+      <w:r>
+        <w:t xml:space="preserve">Literal </w:t>
+      </w:r>
+      <w:proofErr w:type="gramStart"/>
+      <w:r>
+        <w:t>string  –</w:t>
+      </w:r>
+      <w:proofErr w:type="gramEnd"/>
+      <w:r>
         <w:t xml:space="preserve"> </w:t>
       </w:r>
-      <w:proofErr w:type="spellStart"/>
-      <w:r>
-        <w:rPr>
-          <w:b w:val="0"/>
-          <w:caps w:val="0"/>
-        </w:rPr>
-        <w:t>php</w:t>
-      </w:r>
-      <w:proofErr w:type="spellEnd"/>
-      <w:r>
-        <w:rPr>
-          <w:b w:val="0"/>
-          <w:caps w:val="0"/>
-        </w:rPr>
-        <w:t xml:space="preserve"> &gt; echo "{$</w:t>
-      </w:r>
-      <w:proofErr w:type="spellStart"/>
-      <w:proofErr w:type="gramStart"/>
-      <w:r>
-        <w:rPr>
-          <w:b w:val="0"/>
-          <w:caps w:val="0"/>
-        </w:rPr>
-        <w:t>firstName</w:t>
-      </w:r>
-      <w:proofErr w:type="spellEnd"/>
-      <w:r>
-        <w:rPr>
-          <w:b w:val="0"/>
-          <w:caps w:val="0"/>
-        </w:rPr>
-        <w:t>}_</w:t>
-      </w:r>
-      <w:proofErr w:type="gramEnd"/>
-      <w:r>
-        <w:rPr>
-          <w:b w:val="0"/>
-          <w:caps w:val="0"/>
-        </w:rPr>
-        <w:t>{$</w:t>
-      </w:r>
-      <w:proofErr w:type="spellStart"/>
-      <w:r>
-        <w:rPr>
-          <w:b w:val="0"/>
-          <w:caps w:val="0"/>
-        </w:rPr>
-        <w:t>lastName</w:t>
-      </w:r>
-      <w:proofErr w:type="spellEnd"/>
-      <w:r>
-        <w:rPr>
-          <w:b w:val="0"/>
-          <w:caps w:val="0"/>
-        </w:rPr>
-        <w:t>}";</w:t>
+      <w:r>
+        <w:t>not assigned to a specific variable</w:t>
       </w:r>
     </w:p>
     <w:p>
       <w:pPr>
         <w:pStyle w:val="SECTION2"/>
-        <w:ind w:left="1260" w:hanging="900"/>
-      </w:pPr>
-      <w:r>
-        <w:rPr>
-          <w:b w:val="0"/>
-          <w:caps w:val="0"/>
-        </w:rPr>
-        <w:t xml:space="preserve">Literal </w:t>
-      </w:r>
-      <w:proofErr w:type="gramStart"/>
-      <w:r>
-        <w:rPr>
-          <w:b w:val="0"/>
-          <w:caps w:val="0"/>
-        </w:rPr>
-        <w:t>string  –</w:t>
-      </w:r>
-      <w:proofErr w:type="gramEnd"/>
-      <w:r>
-        <w:rPr>
-          <w:b w:val="0"/>
-          <w:caps w:val="0"/>
-        </w:rPr>
-        <w:t xml:space="preserve"> </w:t>
-      </w:r>
-      <w:r>
-        <w:rPr>
-          <w:b w:val="0"/>
-          <w:caps w:val="0"/>
-        </w:rPr>
-        <w:t>not assigned to a specific variable</w:t>
-      </w:r>
-    </w:p>
-    <w:p>
-      <w:pPr>
-        <w:pStyle w:val="SECTION2"/>
-        <w:ind w:left="1260" w:hanging="900"/>
-        <w:rPr>
-          <w:b w:val="0"/>
-          <w:caps w:val="0"/>
-        </w:rPr>
       </w:pPr>
       <w:r>
         <w:t>heredoc</w:t>
       </w:r>
       <w:r>
-        <w:t xml:space="preserve"> – </w:t>
-      </w:r>
-      <w:r>
-        <w:rPr>
-          <w:b w:val="0"/>
-          <w:caps w:val="0"/>
-        </w:rPr>
-        <w:t xml:space="preserve">allows multiline strings, followed by &gt;&gt;&gt; i.e. </w:t>
+        <w:t xml:space="preserve"> – allows multiline strings, followed by &gt;&gt;&gt; i.e. </w:t>
       </w:r>
     </w:p>
     <w:p>
@@ -1130,16 +913,8 @@
           <w:numId w:val="0"/>
         </w:numPr>
         <w:ind w:left="1440"/>
-        <w:rPr>
-          <w:b w:val="0"/>
-          <w:caps w:val="0"/>
-        </w:rPr>
-      </w:pPr>
-      <w:r>
-        <w:rPr>
-          <w:b w:val="0"/>
-          <w:caps w:val="0"/>
-        </w:rPr>
+      </w:pPr>
+      <w:r>
         <w:t>$limerick = &lt;&lt;&lt;POEM</w:t>
       </w:r>
     </w:p>
@@ -1151,16 +926,8 @@
           <w:numId w:val="0"/>
         </w:numPr>
         <w:ind w:left="1440"/>
-        <w:rPr>
-          <w:b w:val="0"/>
-          <w:caps w:val="0"/>
-        </w:rPr>
-      </w:pPr>
-      <w:r>
-        <w:rPr>
-          <w:b w:val="0"/>
-          <w:caps w:val="0"/>
-        </w:rPr>
+      </w:pPr>
+      <w:r>
         <w:t>There was a young man of Japan</w:t>
       </w:r>
     </w:p>
@@ -1172,16 +939,8 @@
           <w:numId w:val="0"/>
         </w:numPr>
         <w:ind w:left="1440"/>
-        <w:rPr>
-          <w:b w:val="0"/>
-          <w:caps w:val="0"/>
-        </w:rPr>
-      </w:pPr>
-      <w:r>
-        <w:rPr>
-          <w:b w:val="0"/>
-          <w:caps w:val="0"/>
-        </w:rPr>
+      </w:pPr>
+      <w:r>
         <w:t>Whose limericks never would scan.</w:t>
       </w:r>
     </w:p>
@@ -1193,16 +952,8 @@
           <w:numId w:val="0"/>
         </w:numPr>
         <w:ind w:left="1440"/>
-        <w:rPr>
-          <w:b w:val="0"/>
-          <w:caps w:val="0"/>
-        </w:rPr>
-      </w:pPr>
-      <w:r>
-        <w:rPr>
-          <w:b w:val="0"/>
-          <w:caps w:val="0"/>
-        </w:rPr>
+      </w:pPr>
+      <w:r>
         <w:t>When asked why this was,</w:t>
       </w:r>
     </w:p>
@@ -1214,16 +965,8 @@
           <w:numId w:val="0"/>
         </w:numPr>
         <w:ind w:left="1440"/>
-        <w:rPr>
-          <w:b w:val="0"/>
-          <w:caps w:val="0"/>
-        </w:rPr>
-      </w:pPr>
-      <w:r>
-        <w:rPr>
-          <w:b w:val="0"/>
-          <w:caps w:val="0"/>
-        </w:rPr>
+      </w:pPr>
+      <w:r>
         <w:t>He replied "It's because</w:t>
       </w:r>
     </w:p>
@@ -1235,16 +978,8 @@
           <w:numId w:val="0"/>
         </w:numPr>
         <w:ind w:left="1440"/>
-        <w:rPr>
-          <w:b w:val="0"/>
-          <w:caps w:val="0"/>
-        </w:rPr>
-      </w:pPr>
-      <w:r>
-        <w:rPr>
-          <w:b w:val="0"/>
-          <w:caps w:val="0"/>
-        </w:rPr>
+      </w:pPr>
+      <w:r>
         <w:t>I always try to fit as many syllables into the last line as ever I possibly can.</w:t>
       </w:r>
     </w:p>
@@ -1256,17 +991,8 @@
           <w:numId w:val="0"/>
         </w:numPr>
         <w:ind w:left="1440"/>
-        <w:outlineLvl w:val="0"/>
-        <w:rPr>
-          <w:b w:val="0"/>
-          <w:caps w:val="0"/>
-        </w:rPr>
-      </w:pPr>
-      <w:r>
-        <w:rPr>
-          <w:b w:val="0"/>
-          <w:caps w:val="0"/>
-        </w:rPr>
+      </w:pPr>
+      <w:r>
         <w:t>POEM;</w:t>
       </w:r>
     </w:p>
@@ -1288,7 +1014,6 @@
           <w:numId w:val="0"/>
         </w:numPr>
         <w:ind w:left="1440"/>
-        <w:outlineLvl w:val="0"/>
       </w:pPr>
       <w:r>
         <w:t>lesson example:</w:t>
@@ -1399,73 +1124,38 @@
           <w:numId w:val="0"/>
         </w:numPr>
         <w:ind w:left="1440"/>
-        <w:outlineLvl w:val="0"/>
-        <w:rPr>
-          <w:b w:val="0"/>
-          <w:caps w:val="0"/>
-        </w:rPr>
       </w:pPr>
       <w:r>
         <w:t>line:</w:t>
       </w:r>
       <w:r>
-        <w:rPr>
-          <w:b w:val="0"/>
-        </w:rPr>
         <w:t xml:space="preserve"> php&gt;</w:t>
       </w:r>
       <w:r>
-        <w:rPr>
-          <w:b w:val="0"/>
-        </w:rPr>
         <w:t xml:space="preserve"> </w:t>
       </w:r>
       <w:r>
-        <w:rPr>
-          <w:b w:val="0"/>
-          <w:caps w:val="0"/>
-        </w:rPr>
         <w:t>echo “{$</w:t>
       </w:r>
       <w:proofErr w:type="spellStart"/>
       <w:r>
-        <w:rPr>
-          <w:b w:val="0"/>
-          <w:caps w:val="0"/>
-        </w:rPr>
         <w:t>firstName</w:t>
       </w:r>
       <w:proofErr w:type="spellEnd"/>
       <w:r>
-        <w:rPr>
-          <w:b w:val="0"/>
-          <w:caps w:val="0"/>
-        </w:rPr>
         <w:t>} {$</w:t>
       </w:r>
       <w:proofErr w:type="spellStart"/>
       <w:proofErr w:type="gramStart"/>
       <w:r>
-        <w:rPr>
-          <w:b w:val="0"/>
-          <w:caps w:val="0"/>
-        </w:rPr>
         <w:t>lastName</w:t>
       </w:r>
       <w:proofErr w:type="spellEnd"/>
       <w:r>
-        <w:rPr>
-          <w:b w:val="0"/>
-          <w:caps w:val="0"/>
-        </w:rPr>
         <w:t>)\</w:t>
       </w:r>
       <w:proofErr w:type="gramEnd"/>
       <w:r>
-        <w:rPr>
-          <w:b w:val="0"/>
-          <w:caps w:val="0"/>
-        </w:rPr>
         <w:t>n{$address}”;</w:t>
       </w:r>
     </w:p>
@@ -3735,8 +3425,152 @@
     </w:p>
     <w:p>
       <w:pPr>
-        <w:pStyle w:val="Section3"/>
-      </w:pPr>
+        <w:pStyle w:val="SECTIONHEADER1"/>
+        <w:numPr>
+          <w:ilvl w:val="0"/>
+          <w:numId w:val="0"/>
+        </w:numPr>
+        <w:ind w:left="360"/>
+      </w:pPr>
+    </w:p>
+    <w:p>
+      <w:pPr>
+        <w:pStyle w:val="SECTIONHEADER1"/>
+        <w:numPr>
+          <w:ilvl w:val="0"/>
+          <w:numId w:val="0"/>
+        </w:numPr>
+        <w:ind w:left="360"/>
+      </w:pPr>
+    </w:p>
+    <w:p>
+      <w:pPr>
+        <w:pStyle w:val="SECTIONHEADER1"/>
+        <w:numPr>
+          <w:ilvl w:val="0"/>
+          <w:numId w:val="0"/>
+        </w:numPr>
+        <w:ind w:left="360"/>
+      </w:pPr>
+      <w:r>
+        <w:t>INSTRUCTOR NOTES:</w:t>
+      </w:r>
+    </w:p>
+    <w:p>
+      <w:r>
+        <w:t xml:space="preserve">7/25/2017 </w:t>
+      </w:r>
+      <w:r>
+        <w:t xml:space="preserve">[10:41] </w:t>
+      </w:r>
+    </w:p>
+    <w:p>
+      <w:r>
+        <w:t>I</w:t>
+      </w:r>
+      <w:r>
+        <w:t xml:space="preserve">f you want an automated set of tests to check your functions in </w:t>
+      </w:r>
+      <w:proofErr w:type="spellStart"/>
+      <w:proofErr w:type="gramStart"/>
+      <w:r>
+        <w:t>library.php</w:t>
+      </w:r>
+      <w:proofErr w:type="spellEnd"/>
+      <w:r>
+        <w:t xml:space="preserve"> ,</w:t>
+      </w:r>
+      <w:proofErr w:type="gramEnd"/>
+      <w:r>
+        <w:t xml:space="preserve"> do the following:</w:t>
+      </w:r>
+    </w:p>
+    <w:p/>
+    <w:p>
+      <w:r>
+        <w:t xml:space="preserve">1. Save a copy of </w:t>
+      </w:r>
+      <w:proofErr w:type="spellStart"/>
+      <w:r>
+        <w:t>libraryTests.php</w:t>
+      </w:r>
+      <w:proofErr w:type="spellEnd"/>
+      <w:r>
+        <w:t xml:space="preserve"> to your `~/vagrant-lamp/exercises/` folder.</w:t>
+      </w:r>
+    </w:p>
+    <w:p>
+      <w:r>
+        <w:t xml:space="preserve">2. Run `vagrant </w:t>
+      </w:r>
+      <w:proofErr w:type="spellStart"/>
+      <w:r>
+        <w:t>ssh</w:t>
+      </w:r>
+      <w:proofErr w:type="spellEnd"/>
+      <w:r>
+        <w:t>` to connect your terminal window into your Vagrant VM server.</w:t>
+      </w:r>
+    </w:p>
+    <w:p>
+      <w:r>
+        <w:t>3. Once inside your vagrant VM, do `cd exercises`.</w:t>
+      </w:r>
+    </w:p>
+    <w:p>
+      <w:r>
+        <w:t>4. Run `ls -la` and confirm that the downloaded `</w:t>
+      </w:r>
+      <w:proofErr w:type="spellStart"/>
+      <w:r>
+        <w:t>libraryTest.php</w:t>
+      </w:r>
+      <w:proofErr w:type="spellEnd"/>
+      <w:r>
+        <w:t>` and your own `</w:t>
+      </w:r>
+      <w:proofErr w:type="spellStart"/>
+      <w:r>
+        <w:t>library.php</w:t>
+      </w:r>
+      <w:proofErr w:type="spellEnd"/>
+      <w:r>
+        <w:t>` files exist in this folder.</w:t>
+      </w:r>
+    </w:p>
+    <w:p>
+      <w:r>
+        <w:t>5. Type `</w:t>
+      </w:r>
+      <w:proofErr w:type="spellStart"/>
+      <w:r>
+        <w:t>phpunit</w:t>
+      </w:r>
+      <w:proofErr w:type="spellEnd"/>
+      <w:r>
+        <w:t xml:space="preserve"> </w:t>
+      </w:r>
+      <w:proofErr w:type="spellStart"/>
+      <w:r>
+        <w:t>libraryTest.php</w:t>
+      </w:r>
+      <w:proofErr w:type="spellEnd"/>
+      <w:r>
+        <w:t>` to run the automated tests.</w:t>
+      </w:r>
+    </w:p>
+    <w:p/>
+    <w:p>
+      <w:pPr>
+        <w:pStyle w:val="SECTIONHEADER1"/>
+      </w:pPr>
+      <w:r>
+        <w:t>Reading/writing Files</w:t>
+      </w:r>
+    </w:p>
+    <w:p>
+      <w:bookmarkStart w:id="0" w:name="_GoBack"/>
+      <w:bookmarkEnd w:id="0"/>
     </w:p>
     <w:sectPr>
       <w:headerReference w:type="default" r:id="rId7"/>
@@ -4131,7 +3965,7 @@
   <w:abstractNum w:abstractNumId="3">
     <w:nsid w:val="3A3D6C41"/>
     <w:multiLevelType w:val="multilevel"/>
-    <w:tmpl w:val="48A0718E"/>
+    <w:tmpl w:val="434299E8"/>
     <w:lvl w:ilvl="0">
       <w:start w:val="1"/>
       <w:numFmt w:val="upperRoman"/>
@@ -5830,12 +5664,13 @@
   <w:style w:type="paragraph" w:customStyle="1" w:styleId="SECTIONHEADER1">
     <w:name w:val="SECTION HEADER1"/>
     <w:qFormat/>
-    <w:rsid w:val="00B065E1"/>
+    <w:rsid w:val="000865CE"/>
     <w:pPr>
       <w:numPr>
         <w:numId w:val="7"/>
       </w:numPr>
       <w:spacing w:after="200" w:line="288" w:lineRule="auto"/>
+      <w:ind w:left="720" w:hanging="720"/>
     </w:pPr>
     <w:rPr>
       <w:rFonts w:eastAsiaTheme="minorEastAsia"/>

</xml_diff>

<commit_message>
Corrections to library file & test, added walkthru of instructor solution
</commit_message>
<xml_diff>
--- a/docs/PHP LESSONS.docx
+++ b/docs/PHP LESSONS.docx
@@ -607,6 +607,60 @@
           <w:tcPr>
             <w:tcW w:w="2695" w:type="dxa"/>
           </w:tcPr>
+          <w:p>
+            <w:hyperlink r:id="rId7" w:tgtFrame="_blank" w:history="1">
+              <w:proofErr w:type="spellStart"/>
+              <w:proofErr w:type="gramStart"/>
+              <w:r>
+                <w:rPr>
+                  <w:rStyle w:val="HTMLCode"/>
+                  <w:rFonts w:ascii="Consolas" w:hAnsi="Consolas"/>
+                  <w:i/>
+                  <w:color w:val="4183C4"/>
+                  <w:bdr w:val="none" w:sz="0" w:space="0" w:color="auto" w:frame="1"/>
+                  <w:shd w:val="clear" w:color="auto" w:fill="F7F7F7"/>
+                </w:rPr>
+                <w:t>substr</w:t>
+              </w:r>
+              <w:proofErr w:type="spellEnd"/>
+              <w:r>
+                <w:rPr>
+                  <w:rStyle w:val="HTMLCode"/>
+                  <w:rFonts w:ascii="Consolas" w:hAnsi="Consolas"/>
+                  <w:i/>
+                  <w:color w:val="4183C4"/>
+                  <w:bdr w:val="none" w:sz="0" w:space="0" w:color="auto" w:frame="1"/>
+                  <w:shd w:val="clear" w:color="auto" w:fill="F7F7F7"/>
+                </w:rPr>
+                <w:t>(</w:t>
+              </w:r>
+              <w:proofErr w:type="gramEnd"/>
+              <w:r>
+                <w:rPr>
+                  <w:rStyle w:val="HTMLCode"/>
+                  <w:rFonts w:ascii="Consolas" w:hAnsi="Consolas"/>
+                  <w:i/>
+                  <w:color w:val="4183C4"/>
+                  <w:bdr w:val="none" w:sz="0" w:space="0" w:color="auto" w:frame="1"/>
+                  <w:shd w:val="clear" w:color="auto" w:fill="F7F7F7"/>
+                </w:rPr>
+                <w:t>)</w:t>
+              </w:r>
+            </w:hyperlink>
+          </w:p>
+        </w:tc>
+        <w:tc>
+          <w:tcPr>
+            <w:tcW w:w="6295" w:type="dxa"/>
+          </w:tcPr>
+          <w:p/>
+        </w:tc>
+      </w:tr>
+      <w:tr>
+        <w:tc>
+          <w:tcPr>
+            <w:tcW w:w="2695" w:type="dxa"/>
+          </w:tcPr>
           <w:p/>
         </w:tc>
         <w:tc>
@@ -659,6 +713,7 @@
         <w:pStyle w:val="SECTION2"/>
       </w:pPr>
       <w:r>
+        <w:lastRenderedPageBreak/>
         <w:t>Created in 1994</w:t>
       </w:r>
     </w:p>
@@ -667,7 +722,6 @@
         <w:pStyle w:val="SECTION2"/>
       </w:pPr>
       <w:r>
-        <w:lastRenderedPageBreak/>
         <w:t>Interactive shell – good for debugging, temp code (similar to console log)</w:t>
       </w:r>
     </w:p>
@@ -3423,6 +3477,8 @@
         <w:t>Push/Pop</w:t>
       </w:r>
     </w:p>
+    <w:p/>
+    <w:p/>
     <w:p>
       <w:pPr>
         <w:pStyle w:val="SECTIONHEADER1"/>
@@ -3430,135 +3486,321 @@
           <w:ilvl w:val="0"/>
           <w:numId w:val="0"/>
         </w:numPr>
-        <w:ind w:left="360"/>
-      </w:pPr>
-    </w:p>
-    <w:p>
-      <w:pPr>
-        <w:pStyle w:val="SECTIONHEADER1"/>
+        <w:spacing w:after="80" w:line="240" w:lineRule="auto"/>
+        <w:ind w:left="720" w:hanging="720"/>
+        <w:contextualSpacing/>
+      </w:pPr>
+      <w:r>
+        <w:t xml:space="preserve">PHP LIBRARY EXERCISE - </w:t>
+      </w:r>
+      <w:r>
+        <w:t>INSTRUCTOR NOTES:</w:t>
+      </w:r>
+    </w:p>
+    <w:p>
+      <w:r>
+        <w:t xml:space="preserve">7/25/2017 </w:t>
+      </w:r>
+      <w:r>
+        <w:t xml:space="preserve">[10:41] </w:t>
+      </w:r>
+    </w:p>
+    <w:p>
+      <w:r>
+        <w:t>I</w:t>
+      </w:r>
+      <w:r>
+        <w:t xml:space="preserve">f you want an automated set of tests to check your functions in </w:t>
+      </w:r>
+      <w:proofErr w:type="spellStart"/>
+      <w:proofErr w:type="gramStart"/>
+      <w:r>
+        <w:t>library.php</w:t>
+      </w:r>
+      <w:proofErr w:type="spellEnd"/>
+      <w:r>
+        <w:t xml:space="preserve"> ,</w:t>
+      </w:r>
+      <w:proofErr w:type="gramEnd"/>
+      <w:r>
+        <w:t xml:space="preserve"> do the following:</w:t>
+      </w:r>
+    </w:p>
+    <w:p/>
+    <w:p>
+      <w:r>
+        <w:t xml:space="preserve">1. Save a copy of </w:t>
+      </w:r>
+      <w:proofErr w:type="spellStart"/>
+      <w:r>
+        <w:t>libraryTests.php</w:t>
+      </w:r>
+      <w:proofErr w:type="spellEnd"/>
+      <w:r>
+        <w:t xml:space="preserve"> to your `~/vagrant-lamp/exercises/` folder.</w:t>
+      </w:r>
+    </w:p>
+    <w:p>
+      <w:r>
+        <w:t xml:space="preserve">2. Run `vagrant </w:t>
+      </w:r>
+      <w:proofErr w:type="spellStart"/>
+      <w:r>
+        <w:t>ssh</w:t>
+      </w:r>
+      <w:proofErr w:type="spellEnd"/>
+      <w:r>
+        <w:t>` to connect your terminal window into your Vagrant VM server.</w:t>
+      </w:r>
+    </w:p>
+    <w:p>
+      <w:r>
+        <w:t>3. Once inside your vagrant VM, do `cd exercises`.</w:t>
+      </w:r>
+    </w:p>
+    <w:p>
+      <w:r>
+        <w:t>4. Run `ls -la` and confirm that the downloaded `</w:t>
+      </w:r>
+      <w:proofErr w:type="spellStart"/>
+      <w:r>
+        <w:t>libraryTest.php</w:t>
+      </w:r>
+      <w:proofErr w:type="spellEnd"/>
+      <w:r>
+        <w:t>` and your own `</w:t>
+      </w:r>
+      <w:proofErr w:type="spellStart"/>
+      <w:r>
+        <w:t>library.php</w:t>
+      </w:r>
+      <w:proofErr w:type="spellEnd"/>
+      <w:r>
+        <w:t>` files exist in this folder.</w:t>
+      </w:r>
+    </w:p>
+    <w:p>
+      <w:r>
+        <w:t>5. Type `</w:t>
+      </w:r>
+      <w:proofErr w:type="spellStart"/>
+      <w:r>
+        <w:t>phpunit</w:t>
+      </w:r>
+      <w:proofErr w:type="spellEnd"/>
+      <w:r>
+        <w:t xml:space="preserve"> </w:t>
+      </w:r>
+      <w:proofErr w:type="spellStart"/>
+      <w:r>
+        <w:t>libraryTest.php</w:t>
+      </w:r>
+      <w:proofErr w:type="spellEnd"/>
+      <w:r>
+        <w:t>` to run the automated tests.</w:t>
+      </w:r>
+    </w:p>
+    <w:p/>
+    <w:p/>
+    <w:p>
+      <w:pPr>
+        <w:rPr>
+          <w:u w:val="single"/>
+        </w:rPr>
+      </w:pPr>
+      <w:r>
+        <w:rPr>
+          <w:u w:val="single"/>
+        </w:rPr>
+        <w:t xml:space="preserve">Automated Test </w:t>
+      </w:r>
+      <w:proofErr w:type="spellStart"/>
+      <w:r>
+        <w:rPr>
+          <w:u w:val="single"/>
+        </w:rPr>
+        <w:t>Walkthru</w:t>
+      </w:r>
+      <w:proofErr w:type="spellEnd"/>
+      <w:r>
+        <w:rPr>
+          <w:u w:val="single"/>
+        </w:rPr>
+        <w:t>)</w:t>
+      </w:r>
+      <w:r>
+        <w:rPr>
+          <w:u w:val="single"/>
+        </w:rPr>
+        <w:t>:</w:t>
+      </w:r>
+    </w:p>
+    <w:p>
+      <w:r>
+        <w:t xml:space="preserve">TDD = </w:t>
+      </w:r>
+      <w:r>
+        <w:t>test driven development</w:t>
+      </w:r>
+    </w:p>
+    <w:p>
+      <w:bookmarkStart w:id="0" w:name="_GoBack"/>
+      <w:bookmarkEnd w:id="0"/>
+    </w:p>
+    <w:p>
+      <w:proofErr w:type="gramStart"/>
+      <w:r>
+        <w:t>define(</w:t>
+      </w:r>
+      <w:proofErr w:type="gramEnd"/>
+      <w:r>
+        <w:t>'LIBRARY_FILE', __DIR__ . '/</w:t>
+      </w:r>
+      <w:proofErr w:type="spellStart"/>
+      <w:r>
+        <w:t>library.php</w:t>
+      </w:r>
+      <w:proofErr w:type="spellEnd"/>
+      <w:r>
+        <w:t>');</w:t>
+      </w:r>
+      <w:r>
+        <w:t xml:space="preserve"> --</w:t>
+      </w:r>
+      <w:r>
+        <w:t>update with the file name for future test assessments</w:t>
+      </w:r>
+    </w:p>
+    <w:p/>
+    <w:p>
+      <w:pPr>
+        <w:pStyle w:val="ListParagraph"/>
         <w:numPr>
           <w:ilvl w:val="0"/>
-          <w:numId w:val="0"/>
+          <w:numId w:val="16"/>
         </w:numPr>
-        <w:ind w:left="360"/>
-      </w:pPr>
-    </w:p>
-    <w:p>
-      <w:pPr>
-        <w:pStyle w:val="SECTIONHEADER1"/>
+      </w:pPr>
+      <w:r>
+        <w:t>Used as a pretest</w:t>
+      </w:r>
+    </w:p>
+    <w:p>
+      <w:pPr>
+        <w:pStyle w:val="ListParagraph"/>
         <w:numPr>
           <w:ilvl w:val="0"/>
-          <w:numId w:val="0"/>
+          <w:numId w:val="16"/>
         </w:numPr>
-        <w:ind w:left="360"/>
-      </w:pPr>
-      <w:r>
-        <w:t>INSTRUCTOR NOTES:</w:t>
-      </w:r>
-    </w:p>
-    <w:p>
-      <w:r>
-        <w:t xml:space="preserve">7/25/2017 </w:t>
-      </w:r>
-      <w:r>
-        <w:t xml:space="preserve">[10:41] </w:t>
-      </w:r>
-    </w:p>
-    <w:p>
-      <w:r>
-        <w:t>I</w:t>
-      </w:r>
-      <w:r>
-        <w:t xml:space="preserve">f you want an automated set of tests to check your functions in </w:t>
+      </w:pPr>
+      <w:r>
+        <w:t>Ensures the function exists (Assertion)</w:t>
+      </w:r>
+    </w:p>
+    <w:p>
+      <w:pPr>
+        <w:pStyle w:val="ListParagraph"/>
+        <w:numPr>
+          <w:ilvl w:val="0"/>
+          <w:numId w:val="16"/>
+        </w:numPr>
+      </w:pPr>
+      <w:r>
+        <w:t xml:space="preserve">Ensures the function returns the correct data type (i.e. </w:t>
+      </w:r>
+      <w:proofErr w:type="spellStart"/>
+      <w:r>
+        <w:t>boolean</w:t>
+      </w:r>
+      <w:proofErr w:type="spellEnd"/>
+      <w:r>
+        <w:t xml:space="preserve"> returns true or false)</w:t>
+      </w:r>
+    </w:p>
+    <w:p>
+      <w:pPr>
+        <w:ind w:left="720"/>
+      </w:pPr>
+    </w:p>
+    <w:p>
+      <w:pPr>
+        <w:ind w:left="720"/>
+      </w:pPr>
+      <w:r>
+        <w:t>EXAMPLE:</w:t>
+      </w:r>
+    </w:p>
+    <w:p>
+      <w:pPr>
+        <w:ind w:left="1440"/>
+      </w:pPr>
+      <w:r>
+        <w:t>$this-&gt;</w:t>
       </w:r>
       <w:proofErr w:type="spellStart"/>
       <w:proofErr w:type="gramStart"/>
       <w:r>
-        <w:t>library.php</w:t>
-      </w:r>
-      <w:proofErr w:type="spellEnd"/>
-      <w:r>
-        <w:t xml:space="preserve"> ,</w:t>
+        <w:t>assertTrue</w:t>
+      </w:r>
+      <w:proofErr w:type="spellEnd"/>
+      <w:r>
+        <w:t>(</w:t>
       </w:r>
       <w:proofErr w:type="gramEnd"/>
-      <w:r>
-        <w:t xml:space="preserve"> do the following:</w:t>
+    </w:p>
+    <w:p>
+      <w:pPr>
+        <w:ind w:left="1440"/>
+      </w:pPr>
+      <w:r>
+        <w:t xml:space="preserve">            </w:t>
+      </w:r>
+      <w:proofErr w:type="spellStart"/>
+      <w:r>
+        <w:t>function_exists</w:t>
+      </w:r>
+      <w:proofErr w:type="spellEnd"/>
+      <w:r>
+        <w:t>('</w:t>
+      </w:r>
+      <w:proofErr w:type="spellStart"/>
+      <w:r>
+        <w:t>isEven</w:t>
+      </w:r>
+      <w:proofErr w:type="spellEnd"/>
+      <w:r>
+        <w:t>'),</w:t>
+      </w:r>
+    </w:p>
+    <w:p>
+      <w:pPr>
+        <w:ind w:left="1440"/>
+      </w:pPr>
+      <w:r>
+        <w:t xml:space="preserve">            "Expected </w:t>
+      </w:r>
+      <w:proofErr w:type="spellStart"/>
+      <w:proofErr w:type="gramStart"/>
+      <w:r>
+        <w:t>isEven</w:t>
+      </w:r>
+      <w:proofErr w:type="spellEnd"/>
+      <w:r>
+        <w:t>(</w:t>
+      </w:r>
+      <w:proofErr w:type="gramEnd"/>
+      <w:r>
+        <w:t>) function to be present."</w:t>
+      </w:r>
+    </w:p>
+    <w:p>
+      <w:pPr>
+        <w:ind w:left="1440"/>
+      </w:pPr>
+      <w:r>
+        <w:t xml:space="preserve">        );</w:t>
       </w:r>
     </w:p>
     <w:p/>
-    <w:p>
-      <w:r>
-        <w:t xml:space="preserve">1. Save a copy of </w:t>
-      </w:r>
-      <w:proofErr w:type="spellStart"/>
-      <w:r>
-        <w:t>libraryTests.php</w:t>
-      </w:r>
-      <w:proofErr w:type="spellEnd"/>
-      <w:r>
-        <w:t xml:space="preserve"> to your `~/vagrant-lamp/exercises/` folder.</w:t>
-      </w:r>
-    </w:p>
-    <w:p>
-      <w:r>
-        <w:t xml:space="preserve">2. Run `vagrant </w:t>
-      </w:r>
-      <w:proofErr w:type="spellStart"/>
-      <w:r>
-        <w:t>ssh</w:t>
-      </w:r>
-      <w:proofErr w:type="spellEnd"/>
-      <w:r>
-        <w:t>` to connect your terminal window into your Vagrant VM server.</w:t>
-      </w:r>
-    </w:p>
-    <w:p>
-      <w:r>
-        <w:t>3. Once inside your vagrant VM, do `cd exercises`.</w:t>
-      </w:r>
-    </w:p>
-    <w:p>
-      <w:r>
-        <w:t>4. Run `ls -la` and confirm that the downloaded `</w:t>
-      </w:r>
-      <w:proofErr w:type="spellStart"/>
-      <w:r>
-        <w:t>libraryTest.php</w:t>
-      </w:r>
-      <w:proofErr w:type="spellEnd"/>
-      <w:r>
-        <w:t>` and your own `</w:t>
-      </w:r>
-      <w:proofErr w:type="spellStart"/>
-      <w:r>
-        <w:t>library.php</w:t>
-      </w:r>
-      <w:proofErr w:type="spellEnd"/>
-      <w:r>
-        <w:t>` files exist in this folder.</w:t>
-      </w:r>
-    </w:p>
-    <w:p>
-      <w:r>
-        <w:t>5. Type `</w:t>
-      </w:r>
-      <w:proofErr w:type="spellStart"/>
-      <w:r>
-        <w:t>phpunit</w:t>
-      </w:r>
-      <w:proofErr w:type="spellEnd"/>
-      <w:r>
-        <w:t xml:space="preserve"> </w:t>
-      </w:r>
-      <w:proofErr w:type="spellStart"/>
-      <w:r>
-        <w:t>libraryTest.php</w:t>
-      </w:r>
-      <w:proofErr w:type="spellEnd"/>
-      <w:r>
-        <w:t>` to run the automated tests.</w:t>
-      </w:r>
-    </w:p>
     <w:p/>
     <w:p>
       <w:pPr>
@@ -3568,12 +3810,1037 @@
         <w:t>Reading/writing Files</w:t>
       </w:r>
     </w:p>
-    <w:p>
-      <w:bookmarkStart w:id="0" w:name="_GoBack"/>
-      <w:bookmarkEnd w:id="0"/>
-    </w:p>
+    <w:tbl>
+      <w:tblPr>
+        <w:tblStyle w:val="TableGrid"/>
+        <w:tblW w:w="0" w:type="auto"/>
+        <w:tblLook w:val="04A0" w:firstRow="1" w:lastRow="0" w:firstColumn="1" w:lastColumn="0" w:noHBand="0" w:noVBand="1"/>
+      </w:tblPr>
+      <w:tblGrid>
+        <w:gridCol w:w="2785"/>
+        <w:gridCol w:w="3448"/>
+        <w:gridCol w:w="3117"/>
+      </w:tblGrid>
+      <w:tr>
+        <w:tc>
+          <w:tcPr>
+            <w:tcW w:w="2785" w:type="dxa"/>
+            <w:shd w:val="clear" w:color="auto" w:fill="FFE599" w:themeFill="accent4" w:themeFillTint="66"/>
+          </w:tcPr>
+          <w:p>
+            <w:pPr>
+              <w:jc w:val="center"/>
+              <w:rPr>
+                <w:b/>
+                <w:szCs w:val="21"/>
+              </w:rPr>
+            </w:pPr>
+            <w:r>
+              <w:rPr>
+                <w:b/>
+                <w:szCs w:val="21"/>
+              </w:rPr>
+              <w:t>COMMAND</w:t>
+            </w:r>
+          </w:p>
+        </w:tc>
+        <w:tc>
+          <w:tcPr>
+            <w:tcW w:w="3448" w:type="dxa"/>
+            <w:shd w:val="clear" w:color="auto" w:fill="FFE599" w:themeFill="accent4" w:themeFillTint="66"/>
+          </w:tcPr>
+          <w:p>
+            <w:pPr>
+              <w:jc w:val="center"/>
+              <w:rPr>
+                <w:b/>
+                <w:szCs w:val="21"/>
+              </w:rPr>
+            </w:pPr>
+            <w:r>
+              <w:rPr>
+                <w:b/>
+                <w:szCs w:val="21"/>
+              </w:rPr>
+              <w:t>DEFINITION /NOTES</w:t>
+            </w:r>
+          </w:p>
+        </w:tc>
+        <w:tc>
+          <w:tcPr>
+            <w:tcW w:w="3117" w:type="dxa"/>
+            <w:shd w:val="clear" w:color="auto" w:fill="FFE599" w:themeFill="accent4" w:themeFillTint="66"/>
+          </w:tcPr>
+          <w:p>
+            <w:pPr>
+              <w:jc w:val="center"/>
+              <w:rPr>
+                <w:b/>
+                <w:szCs w:val="21"/>
+              </w:rPr>
+            </w:pPr>
+            <w:r>
+              <w:rPr>
+                <w:b/>
+                <w:szCs w:val="21"/>
+              </w:rPr>
+              <w:t>EXAMPLE</w:t>
+            </w:r>
+          </w:p>
+        </w:tc>
+      </w:tr>
+      <w:tr>
+        <w:tc>
+          <w:tcPr>
+            <w:tcW w:w="2785" w:type="dxa"/>
+          </w:tcPr>
+          <w:p>
+            <w:pPr>
+              <w:rPr>
+                <w:sz w:val="21"/>
+                <w:szCs w:val="21"/>
+                <w:highlight w:val="lightGray"/>
+              </w:rPr>
+            </w:pPr>
+            <w:r>
+              <w:rPr>
+                <w:sz w:val="21"/>
+                <w:szCs w:val="21"/>
+                <w:highlight w:val="lightGray"/>
+              </w:rPr>
+              <w:t>$filename</w:t>
+            </w:r>
+          </w:p>
+        </w:tc>
+        <w:tc>
+          <w:tcPr>
+            <w:tcW w:w="3448" w:type="dxa"/>
+          </w:tcPr>
+          <w:p>
+            <w:pPr>
+              <w:rPr>
+                <w:sz w:val="21"/>
+                <w:szCs w:val="21"/>
+              </w:rPr>
+            </w:pPr>
+            <w:r>
+              <w:rPr>
+                <w:sz w:val="21"/>
+                <w:szCs w:val="21"/>
+              </w:rPr>
+              <w:t>I</w:t>
+            </w:r>
+            <w:r>
+              <w:rPr>
+                <w:sz w:val="21"/>
+                <w:szCs w:val="21"/>
+              </w:rPr>
+              <w:t>dent</w:t>
+            </w:r>
+            <w:r>
+              <w:rPr>
+                <w:sz w:val="21"/>
+                <w:szCs w:val="21"/>
+              </w:rPr>
+              <w:t>i</w:t>
+            </w:r>
+            <w:r>
+              <w:rPr>
+                <w:sz w:val="21"/>
+                <w:szCs w:val="21"/>
+              </w:rPr>
+              <w:t>fies the specific resource</w:t>
+            </w:r>
+          </w:p>
+          <w:p>
+            <w:pPr>
+              <w:rPr>
+                <w:sz w:val="21"/>
+                <w:szCs w:val="21"/>
+                <w:highlight w:val="lightGray"/>
+              </w:rPr>
+            </w:pPr>
+            <w:r>
+              <w:rPr>
+                <w:sz w:val="21"/>
+                <w:szCs w:val="21"/>
+              </w:rPr>
+              <w:t>Ensure in the same folder path or that menu path is identified</w:t>
+            </w:r>
+          </w:p>
+        </w:tc>
+        <w:tc>
+          <w:tcPr>
+            <w:tcW w:w="3117" w:type="dxa"/>
+          </w:tcPr>
+          <w:p>
+            <w:pPr>
+              <w:rPr>
+                <w:sz w:val="21"/>
+                <w:szCs w:val="21"/>
+                <w:highlight w:val="lightGray"/>
+              </w:rPr>
+            </w:pPr>
+            <w:r>
+              <w:rPr>
+                <w:sz w:val="21"/>
+                <w:szCs w:val="21"/>
+              </w:rPr>
+              <w:t>'cities.txt'</w:t>
+            </w:r>
+            <w:r>
+              <w:rPr>
+                <w:sz w:val="21"/>
+                <w:szCs w:val="21"/>
+              </w:rPr>
+              <w:t>;</w:t>
+            </w:r>
+          </w:p>
+        </w:tc>
+      </w:tr>
+      <w:tr>
+        <w:tc>
+          <w:tcPr>
+            <w:tcW w:w="2785" w:type="dxa"/>
+          </w:tcPr>
+          <w:p>
+            <w:pPr>
+              <w:rPr>
+                <w:sz w:val="21"/>
+                <w:szCs w:val="21"/>
+                <w:highlight w:val="lightGray"/>
+              </w:rPr>
+            </w:pPr>
+            <w:r>
+              <w:rPr>
+                <w:sz w:val="21"/>
+                <w:szCs w:val="21"/>
+                <w:highlight w:val="lightGray"/>
+              </w:rPr>
+              <w:t>$handle</w:t>
+            </w:r>
+          </w:p>
+        </w:tc>
+        <w:tc>
+          <w:tcPr>
+            <w:tcW w:w="3448" w:type="dxa"/>
+          </w:tcPr>
+          <w:p>
+            <w:pPr>
+              <w:rPr>
+                <w:sz w:val="21"/>
+                <w:szCs w:val="21"/>
+              </w:rPr>
+            </w:pPr>
+            <w:r>
+              <w:rPr>
+                <w:sz w:val="21"/>
+                <w:szCs w:val="21"/>
+              </w:rPr>
+              <w:t>abstract reference to a resource</w:t>
+            </w:r>
+          </w:p>
+        </w:tc>
+        <w:tc>
+          <w:tcPr>
+            <w:tcW w:w="3117" w:type="dxa"/>
+            <w:vMerge w:val="restart"/>
+          </w:tcPr>
+          <w:p>
+            <w:pPr>
+              <w:rPr>
+                <w:sz w:val="21"/>
+                <w:szCs w:val="21"/>
+                <w:highlight w:val="lightGray"/>
+              </w:rPr>
+            </w:pPr>
+            <w:r>
+              <w:rPr>
+                <w:sz w:val="21"/>
+                <w:szCs w:val="21"/>
+              </w:rPr>
+              <w:t xml:space="preserve">$handle = </w:t>
+            </w:r>
+            <w:proofErr w:type="spellStart"/>
+            <w:proofErr w:type="gramStart"/>
+            <w:r>
+              <w:rPr>
+                <w:sz w:val="21"/>
+                <w:szCs w:val="21"/>
+              </w:rPr>
+              <w:t>fopen</w:t>
+            </w:r>
+            <w:proofErr w:type="spellEnd"/>
+            <w:r>
+              <w:rPr>
+                <w:sz w:val="21"/>
+                <w:szCs w:val="21"/>
+              </w:rPr>
+              <w:t>(</w:t>
+            </w:r>
+            <w:proofErr w:type="gramEnd"/>
+            <w:r>
+              <w:rPr>
+                <w:sz w:val="21"/>
+                <w:szCs w:val="21"/>
+              </w:rPr>
+              <w:t>$filename, 'r');</w:t>
+            </w:r>
+          </w:p>
+        </w:tc>
+      </w:tr>
+      <w:tr>
+        <w:tc>
+          <w:tcPr>
+            <w:tcW w:w="2785" w:type="dxa"/>
+          </w:tcPr>
+          <w:p>
+            <w:pPr>
+              <w:rPr>
+                <w:sz w:val="21"/>
+                <w:szCs w:val="21"/>
+                <w:highlight w:val="lightGray"/>
+              </w:rPr>
+            </w:pPr>
+            <w:r>
+              <w:rPr>
+                <w:sz w:val="21"/>
+                <w:szCs w:val="21"/>
+                <w:highlight w:val="lightGray"/>
+              </w:rPr>
+              <w:t>'r'</w:t>
+            </w:r>
+          </w:p>
+        </w:tc>
+        <w:tc>
+          <w:tcPr>
+            <w:tcW w:w="3448" w:type="dxa"/>
+          </w:tcPr>
+          <w:p>
+            <w:pPr>
+              <w:rPr>
+                <w:sz w:val="21"/>
+                <w:szCs w:val="21"/>
+              </w:rPr>
+            </w:pPr>
+            <w:r>
+              <w:rPr>
+                <w:sz w:val="21"/>
+                <w:szCs w:val="21"/>
+              </w:rPr>
+              <w:t>read the file/resource</w:t>
+            </w:r>
+          </w:p>
+        </w:tc>
+        <w:tc>
+          <w:tcPr>
+            <w:tcW w:w="3117" w:type="dxa"/>
+            <w:vMerge/>
+          </w:tcPr>
+          <w:p>
+            <w:pPr>
+              <w:rPr>
+                <w:sz w:val="21"/>
+                <w:szCs w:val="21"/>
+              </w:rPr>
+            </w:pPr>
+          </w:p>
+        </w:tc>
+      </w:tr>
+      <w:tr>
+        <w:tc>
+          <w:tcPr>
+            <w:tcW w:w="2785" w:type="dxa"/>
+          </w:tcPr>
+          <w:p>
+            <w:pPr>
+              <w:rPr>
+                <w:sz w:val="21"/>
+                <w:szCs w:val="21"/>
+                <w:highlight w:val="lightGray"/>
+              </w:rPr>
+            </w:pPr>
+            <w:proofErr w:type="spellStart"/>
+            <w:r>
+              <w:rPr>
+                <w:sz w:val="21"/>
+                <w:szCs w:val="21"/>
+                <w:highlight w:val="lightGray"/>
+              </w:rPr>
+              <w:t>filesize</w:t>
+            </w:r>
+            <w:proofErr w:type="spellEnd"/>
+            <w:r>
+              <w:rPr>
+                <w:sz w:val="21"/>
+                <w:szCs w:val="21"/>
+                <w:highlight w:val="lightGray"/>
+              </w:rPr>
+              <w:t>($filename)</w:t>
+            </w:r>
+          </w:p>
+        </w:tc>
+        <w:tc>
+          <w:tcPr>
+            <w:tcW w:w="3448" w:type="dxa"/>
+          </w:tcPr>
+          <w:p>
+            <w:pPr>
+              <w:pStyle w:val="ListParagraph"/>
+              <w:numPr>
+                <w:ilvl w:val="0"/>
+                <w:numId w:val="16"/>
+              </w:numPr>
+              <w:ind w:left="288" w:hanging="180"/>
+              <w:rPr>
+                <w:sz w:val="21"/>
+                <w:szCs w:val="21"/>
+              </w:rPr>
+            </w:pPr>
+            <w:r>
+              <w:rPr>
+                <w:sz w:val="21"/>
+                <w:szCs w:val="21"/>
+              </w:rPr>
+              <w:t>R</w:t>
+            </w:r>
+            <w:r>
+              <w:rPr>
+                <w:sz w:val="21"/>
+                <w:szCs w:val="21"/>
+              </w:rPr>
+              <w:t xml:space="preserve">eturns the number of </w:t>
+            </w:r>
+            <w:proofErr w:type="gramStart"/>
+            <w:r>
+              <w:rPr>
+                <w:sz w:val="21"/>
+                <w:szCs w:val="21"/>
+              </w:rPr>
+              <w:t>bytes(</w:t>
+            </w:r>
+            <w:proofErr w:type="gramEnd"/>
+            <w:r>
+              <w:rPr>
+                <w:sz w:val="21"/>
+                <w:szCs w:val="21"/>
+              </w:rPr>
+              <w:t xml:space="preserve">characters long) as </w:t>
+            </w:r>
+            <w:proofErr w:type="spellStart"/>
+            <w:r>
+              <w:rPr>
+                <w:sz w:val="21"/>
+                <w:szCs w:val="21"/>
+              </w:rPr>
+              <w:t>filesize</w:t>
+            </w:r>
+            <w:proofErr w:type="spellEnd"/>
+            <w:r>
+              <w:rPr>
+                <w:sz w:val="21"/>
+                <w:szCs w:val="21"/>
+              </w:rPr>
+              <w:t>;</w:t>
+            </w:r>
+          </w:p>
+          <w:p>
+            <w:pPr>
+              <w:pStyle w:val="ListParagraph"/>
+              <w:numPr>
+                <w:ilvl w:val="0"/>
+                <w:numId w:val="16"/>
+              </w:numPr>
+              <w:ind w:left="288" w:hanging="180"/>
+              <w:rPr>
+                <w:sz w:val="21"/>
+                <w:szCs w:val="21"/>
+              </w:rPr>
+            </w:pPr>
+            <w:r>
+              <w:rPr>
+                <w:sz w:val="21"/>
+                <w:szCs w:val="21"/>
+              </w:rPr>
+              <w:t>B</w:t>
+            </w:r>
+            <w:r>
+              <w:rPr>
+                <w:sz w:val="21"/>
+                <w:szCs w:val="21"/>
+              </w:rPr>
+              <w:t>est practice to include the number of characters, without it specified it will read the entire file, reads the designated number starting at beginning of file</w:t>
+            </w:r>
+          </w:p>
+          <w:p>
+            <w:pPr>
+              <w:pStyle w:val="ListParagraph"/>
+              <w:numPr>
+                <w:ilvl w:val="0"/>
+                <w:numId w:val="16"/>
+              </w:numPr>
+              <w:ind w:left="288" w:hanging="180"/>
+              <w:rPr>
+                <w:sz w:val="21"/>
+                <w:szCs w:val="21"/>
+              </w:rPr>
+            </w:pPr>
+            <w:r>
+              <w:rPr>
+                <w:sz w:val="21"/>
+                <w:szCs w:val="21"/>
+              </w:rPr>
+              <w:t>M</w:t>
+            </w:r>
+            <w:r>
+              <w:rPr>
+                <w:sz w:val="21"/>
+                <w:szCs w:val="21"/>
+              </w:rPr>
+              <w:t xml:space="preserve">ust be included in the specified order of handle, </w:t>
+            </w:r>
+            <w:proofErr w:type="spellStart"/>
+            <w:r>
+              <w:rPr>
+                <w:sz w:val="21"/>
+                <w:szCs w:val="21"/>
+              </w:rPr>
+              <w:t>filesize</w:t>
+            </w:r>
+            <w:proofErr w:type="spellEnd"/>
+            <w:r>
+              <w:rPr>
+                <w:sz w:val="21"/>
+                <w:szCs w:val="21"/>
+              </w:rPr>
+              <w:t xml:space="preserve"> &amp; filename</w:t>
+            </w:r>
+          </w:p>
+        </w:tc>
+        <w:tc>
+          <w:tcPr>
+            <w:tcW w:w="3117" w:type="dxa"/>
+          </w:tcPr>
+          <w:p>
+            <w:pPr>
+              <w:rPr>
+                <w:sz w:val="21"/>
+                <w:szCs w:val="21"/>
+              </w:rPr>
+            </w:pPr>
+            <w:r>
+              <w:rPr>
+                <w:sz w:val="21"/>
+                <w:szCs w:val="21"/>
+              </w:rPr>
+              <w:t xml:space="preserve">$contents = </w:t>
+            </w:r>
+            <w:proofErr w:type="spellStart"/>
+            <w:proofErr w:type="gramStart"/>
+            <w:r>
+              <w:rPr>
+                <w:sz w:val="21"/>
+                <w:szCs w:val="21"/>
+              </w:rPr>
+              <w:t>fread</w:t>
+            </w:r>
+            <w:proofErr w:type="spellEnd"/>
+            <w:r>
+              <w:rPr>
+                <w:sz w:val="21"/>
+                <w:szCs w:val="21"/>
+              </w:rPr>
+              <w:t>(</w:t>
+            </w:r>
+            <w:proofErr w:type="gramEnd"/>
+            <w:r>
+              <w:rPr>
+                <w:sz w:val="21"/>
+                <w:szCs w:val="21"/>
+              </w:rPr>
+              <w:t xml:space="preserve">$handle, </w:t>
+            </w:r>
+            <w:proofErr w:type="spellStart"/>
+            <w:r>
+              <w:rPr>
+                <w:sz w:val="21"/>
+                <w:szCs w:val="21"/>
+              </w:rPr>
+              <w:t>filesize</w:t>
+            </w:r>
+            <w:proofErr w:type="spellEnd"/>
+            <w:r>
+              <w:rPr>
+                <w:sz w:val="21"/>
+                <w:szCs w:val="21"/>
+              </w:rPr>
+              <w:t>($filename));</w:t>
+            </w:r>
+          </w:p>
+          <w:p>
+            <w:pPr>
+              <w:rPr>
+                <w:sz w:val="21"/>
+                <w:szCs w:val="21"/>
+              </w:rPr>
+            </w:pPr>
+          </w:p>
+        </w:tc>
+      </w:tr>
+      <w:tr>
+        <w:tc>
+          <w:tcPr>
+            <w:tcW w:w="2785" w:type="dxa"/>
+          </w:tcPr>
+          <w:p>
+            <w:pPr>
+              <w:rPr>
+                <w:sz w:val="21"/>
+                <w:szCs w:val="21"/>
+                <w:highlight w:val="lightGray"/>
+              </w:rPr>
+            </w:pPr>
+            <w:r>
+              <w:rPr>
+                <w:sz w:val="21"/>
+                <w:szCs w:val="21"/>
+                <w:highlight w:val="lightGray"/>
+              </w:rPr>
+              <w:t>$contents = trim($contents);</w:t>
+            </w:r>
+          </w:p>
+        </w:tc>
+        <w:tc>
+          <w:tcPr>
+            <w:tcW w:w="3448" w:type="dxa"/>
+          </w:tcPr>
+          <w:p>
+            <w:pPr>
+              <w:rPr>
+                <w:sz w:val="21"/>
+                <w:szCs w:val="21"/>
+              </w:rPr>
+            </w:pPr>
+            <w:r>
+              <w:rPr>
+                <w:sz w:val="21"/>
+                <w:szCs w:val="21"/>
+              </w:rPr>
+              <w:t xml:space="preserve">Eliminate </w:t>
+            </w:r>
+            <w:r>
+              <w:rPr>
+                <w:sz w:val="21"/>
+                <w:szCs w:val="21"/>
+              </w:rPr>
+              <w:t>whitespace</w:t>
+            </w:r>
+            <w:r>
+              <w:rPr>
+                <w:sz w:val="21"/>
+                <w:szCs w:val="21"/>
+              </w:rPr>
+              <w:t>, use for best practice</w:t>
+            </w:r>
+          </w:p>
+        </w:tc>
+        <w:tc>
+          <w:tcPr>
+            <w:tcW w:w="3117" w:type="dxa"/>
+          </w:tcPr>
+          <w:p>
+            <w:pPr>
+              <w:rPr>
+                <w:sz w:val="21"/>
+                <w:szCs w:val="21"/>
+              </w:rPr>
+            </w:pPr>
+          </w:p>
+        </w:tc>
+      </w:tr>
+      <w:tr>
+        <w:tc>
+          <w:tcPr>
+            <w:tcW w:w="2785" w:type="dxa"/>
+          </w:tcPr>
+          <w:p>
+            <w:pPr>
+              <w:rPr>
+                <w:sz w:val="21"/>
+                <w:highlight w:val="lightGray"/>
+              </w:rPr>
+            </w:pPr>
+            <w:r>
+              <w:rPr>
+                <w:sz w:val="21"/>
+                <w:highlight w:val="lightGray"/>
+              </w:rPr>
+              <w:t>echo $contents;</w:t>
+            </w:r>
+          </w:p>
+        </w:tc>
+        <w:tc>
+          <w:tcPr>
+            <w:tcW w:w="3448" w:type="dxa"/>
+          </w:tcPr>
+          <w:p>
+            <w:pPr>
+              <w:rPr>
+                <w:sz w:val="21"/>
+                <w:szCs w:val="21"/>
+              </w:rPr>
+            </w:pPr>
+            <w:r>
+              <w:rPr>
+                <w:sz w:val="21"/>
+                <w:szCs w:val="21"/>
+              </w:rPr>
+              <w:t>Display file contents</w:t>
+            </w:r>
+          </w:p>
+        </w:tc>
+        <w:tc>
+          <w:tcPr>
+            <w:tcW w:w="3117" w:type="dxa"/>
+          </w:tcPr>
+          <w:p>
+            <w:pPr>
+              <w:rPr>
+                <w:sz w:val="21"/>
+                <w:szCs w:val="21"/>
+              </w:rPr>
+            </w:pPr>
+          </w:p>
+        </w:tc>
+      </w:tr>
+      <w:tr>
+        <w:trPr>
+          <w:trHeight w:val="242"/>
+        </w:trPr>
+        <w:tc>
+          <w:tcPr>
+            <w:tcW w:w="2785" w:type="dxa"/>
+          </w:tcPr>
+          <w:p>
+            <w:pPr>
+              <w:rPr>
+                <w:sz w:val="21"/>
+                <w:highlight w:val="lightGray"/>
+              </w:rPr>
+            </w:pPr>
+            <w:r>
+              <w:rPr>
+                <w:sz w:val="21"/>
+                <w:highlight w:val="lightGray"/>
+              </w:rPr>
+              <w:t>$</w:t>
+            </w:r>
+            <w:proofErr w:type="spellStart"/>
+            <w:r>
+              <w:rPr>
+                <w:sz w:val="21"/>
+                <w:highlight w:val="lightGray"/>
+              </w:rPr>
+              <w:t>contentsArray</w:t>
+            </w:r>
+            <w:proofErr w:type="spellEnd"/>
+            <w:r>
+              <w:rPr>
+                <w:sz w:val="21"/>
+                <w:highlight w:val="lightGray"/>
+              </w:rPr>
+              <w:t xml:space="preserve"> = </w:t>
+            </w:r>
+            <w:proofErr w:type="gramStart"/>
+            <w:r>
+              <w:rPr>
+                <w:sz w:val="21"/>
+                <w:highlight w:val="lightGray"/>
+              </w:rPr>
+              <w:t>explode(</w:t>
+            </w:r>
+            <w:proofErr w:type="gramEnd"/>
+            <w:r>
+              <w:rPr>
+                <w:sz w:val="21"/>
+                <w:highlight w:val="lightGray"/>
+              </w:rPr>
+              <w:t>"\n", $contents);</w:t>
+            </w:r>
+          </w:p>
+        </w:tc>
+        <w:tc>
+          <w:tcPr>
+            <w:tcW w:w="3448" w:type="dxa"/>
+          </w:tcPr>
+          <w:p>
+            <w:pPr>
+              <w:rPr>
+                <w:sz w:val="21"/>
+                <w:szCs w:val="21"/>
+              </w:rPr>
+            </w:pPr>
+            <w:r>
+              <w:rPr>
+                <w:sz w:val="21"/>
+                <w:szCs w:val="21"/>
+              </w:rPr>
+              <w:t>I</w:t>
+            </w:r>
+            <w:r>
+              <w:rPr>
+                <w:sz w:val="21"/>
+                <w:szCs w:val="21"/>
+              </w:rPr>
+              <w:t>nstructs the content to be displayed with a delimiter of new line ("\n")</w:t>
+            </w:r>
+          </w:p>
+        </w:tc>
+        <w:tc>
+          <w:tcPr>
+            <w:tcW w:w="3117" w:type="dxa"/>
+          </w:tcPr>
+          <w:p>
+            <w:pPr>
+              <w:rPr>
+                <w:sz w:val="21"/>
+                <w:szCs w:val="21"/>
+              </w:rPr>
+            </w:pPr>
+          </w:p>
+        </w:tc>
+      </w:tr>
+      <w:tr>
+        <w:trPr>
+          <w:trHeight w:val="242"/>
+        </w:trPr>
+        <w:tc>
+          <w:tcPr>
+            <w:tcW w:w="2785" w:type="dxa"/>
+          </w:tcPr>
+          <w:p>
+            <w:pPr>
+              <w:rPr>
+                <w:sz w:val="21"/>
+                <w:highlight w:val="lightGray"/>
+              </w:rPr>
+            </w:pPr>
+            <w:proofErr w:type="spellStart"/>
+            <w:r>
+              <w:rPr>
+                <w:sz w:val="21"/>
+                <w:highlight w:val="lightGray"/>
+              </w:rPr>
+              <w:t>print_r</w:t>
+            </w:r>
+            <w:proofErr w:type="spellEnd"/>
+            <w:r>
+              <w:rPr>
+                <w:sz w:val="21"/>
+                <w:highlight w:val="lightGray"/>
+              </w:rPr>
+              <w:t>($</w:t>
+            </w:r>
+            <w:proofErr w:type="spellStart"/>
+            <w:r>
+              <w:rPr>
+                <w:sz w:val="21"/>
+                <w:highlight w:val="lightGray"/>
+              </w:rPr>
+              <w:t>contentsArray</w:t>
+            </w:r>
+            <w:proofErr w:type="spellEnd"/>
+            <w:r>
+              <w:rPr>
+                <w:sz w:val="21"/>
+                <w:highlight w:val="lightGray"/>
+              </w:rPr>
+              <w:t>);</w:t>
+            </w:r>
+          </w:p>
+        </w:tc>
+        <w:tc>
+          <w:tcPr>
+            <w:tcW w:w="3448" w:type="dxa"/>
+          </w:tcPr>
+          <w:p>
+            <w:pPr>
+              <w:rPr>
+                <w:sz w:val="21"/>
+                <w:szCs w:val="21"/>
+              </w:rPr>
+            </w:pPr>
+          </w:p>
+        </w:tc>
+        <w:tc>
+          <w:tcPr>
+            <w:tcW w:w="3117" w:type="dxa"/>
+          </w:tcPr>
+          <w:p>
+            <w:pPr>
+              <w:rPr>
+                <w:sz w:val="21"/>
+                <w:szCs w:val="21"/>
+              </w:rPr>
+            </w:pPr>
+          </w:p>
+        </w:tc>
+      </w:tr>
+      <w:tr>
+        <w:trPr>
+          <w:trHeight w:val="242"/>
+        </w:trPr>
+        <w:tc>
+          <w:tcPr>
+            <w:tcW w:w="2785" w:type="dxa"/>
+          </w:tcPr>
+          <w:p>
+            <w:pPr>
+              <w:rPr>
+                <w:sz w:val="21"/>
+                <w:highlight w:val="lightGray"/>
+              </w:rPr>
+            </w:pPr>
+            <w:proofErr w:type="spellStart"/>
+            <w:r>
+              <w:rPr>
+                <w:highlight w:val="lightGray"/>
+              </w:rPr>
+              <w:t>fclose</w:t>
+            </w:r>
+            <w:proofErr w:type="spellEnd"/>
+            <w:r>
+              <w:rPr>
+                <w:highlight w:val="lightGray"/>
+              </w:rPr>
+              <w:t>($handle);</w:t>
+            </w:r>
+          </w:p>
+        </w:tc>
+        <w:tc>
+          <w:tcPr>
+            <w:tcW w:w="3448" w:type="dxa"/>
+          </w:tcPr>
+          <w:p>
+            <w:pPr>
+              <w:rPr>
+                <w:sz w:val="21"/>
+                <w:szCs w:val="21"/>
+              </w:rPr>
+            </w:pPr>
+            <w:r>
+              <w:rPr>
+                <w:sz w:val="21"/>
+                <w:szCs w:val="21"/>
+              </w:rPr>
+              <w:t>Required to instruct code to close after data collected (releases memory used to keep it open?)</w:t>
+            </w:r>
+          </w:p>
+        </w:tc>
+        <w:tc>
+          <w:tcPr>
+            <w:tcW w:w="3117" w:type="dxa"/>
+          </w:tcPr>
+          <w:p>
+            <w:pPr>
+              <w:rPr>
+                <w:sz w:val="21"/>
+                <w:szCs w:val="21"/>
+              </w:rPr>
+            </w:pPr>
+          </w:p>
+        </w:tc>
+      </w:tr>
+      <w:tr>
+        <w:trPr>
+          <w:trHeight w:val="242"/>
+        </w:trPr>
+        <w:tc>
+          <w:tcPr>
+            <w:tcW w:w="2785" w:type="dxa"/>
+          </w:tcPr>
+          <w:p>
+            <w:pPr>
+              <w:rPr>
+                <w:highlight w:val="lightGray"/>
+              </w:rPr>
+            </w:pPr>
+          </w:p>
+        </w:tc>
+        <w:tc>
+          <w:tcPr>
+            <w:tcW w:w="3448" w:type="dxa"/>
+          </w:tcPr>
+          <w:p>
+            <w:pPr>
+              <w:rPr>
+                <w:sz w:val="21"/>
+                <w:szCs w:val="21"/>
+              </w:rPr>
+            </w:pPr>
+          </w:p>
+        </w:tc>
+        <w:tc>
+          <w:tcPr>
+            <w:tcW w:w="3117" w:type="dxa"/>
+          </w:tcPr>
+          <w:p>
+            <w:pPr>
+              <w:rPr>
+                <w:sz w:val="21"/>
+                <w:szCs w:val="21"/>
+              </w:rPr>
+            </w:pPr>
+          </w:p>
+        </w:tc>
+      </w:tr>
+      <w:tr>
+        <w:trPr>
+          <w:trHeight w:val="242"/>
+        </w:trPr>
+        <w:tc>
+          <w:tcPr>
+            <w:tcW w:w="2785" w:type="dxa"/>
+          </w:tcPr>
+          <w:p>
+            <w:pPr>
+              <w:rPr>
+                <w:highlight w:val="lightGray"/>
+              </w:rPr>
+            </w:pPr>
+          </w:p>
+        </w:tc>
+        <w:tc>
+          <w:tcPr>
+            <w:tcW w:w="3448" w:type="dxa"/>
+          </w:tcPr>
+          <w:p>
+            <w:pPr>
+              <w:rPr>
+                <w:sz w:val="21"/>
+                <w:szCs w:val="21"/>
+              </w:rPr>
+            </w:pPr>
+          </w:p>
+        </w:tc>
+        <w:tc>
+          <w:tcPr>
+            <w:tcW w:w="3117" w:type="dxa"/>
+          </w:tcPr>
+          <w:p>
+            <w:pPr>
+              <w:rPr>
+                <w:sz w:val="21"/>
+                <w:szCs w:val="21"/>
+              </w:rPr>
+            </w:pPr>
+          </w:p>
+        </w:tc>
+      </w:tr>
+    </w:tbl>
+    <w:p/>
     <w:sectPr>
-      <w:headerReference w:type="default" r:id="rId7"/>
+      <w:headerReference w:type="default" r:id="rId8"/>
       <w:pgSz w:w="12240" w:h="15840"/>
       <w:pgMar w:top="1440" w:right="1440" w:bottom="1440" w:left="1440" w:header="720" w:footer="720" w:gutter="0"/>
       <w:cols w:space="720"/>
@@ -4309,7 +5576,7 @@
   <w:abstractNum w:abstractNumId="6">
     <w:nsid w:val="4E416157"/>
     <w:multiLevelType w:val="hybridMultilevel"/>
-    <w:tmpl w:val="FBCC4EDE"/>
+    <w:tmpl w:val="71BCA0BA"/>
     <w:lvl w:ilvl="0" w:tplc="04090001">
       <w:start w:val="1"/>
       <w:numFmt w:val="bullet"/>

</xml_diff>

<commit_message>
Download logger exercise & insert curriculum exercise steps
</commit_message>
<xml_diff>
--- a/docs/PHP LESSONS.docx
+++ b/docs/PHP LESSONS.docx
@@ -3643,10 +3643,7 @@
         <w:t>test driven development</w:t>
       </w:r>
     </w:p>
-    <w:p>
-      <w:bookmarkStart w:id="0" w:name="_GoBack"/>
-      <w:bookmarkEnd w:id="0"/>
-    </w:p>
+    <w:p/>
     <w:p>
       <w:proofErr w:type="gramStart"/>
       <w:r>
@@ -4017,6 +4014,142 @@
                 <w:szCs w:val="21"/>
                 <w:highlight w:val="lightGray"/>
               </w:rPr>
+              <w:t>‘w’</w:t>
+            </w:r>
+          </w:p>
+        </w:tc>
+        <w:tc>
+          <w:tcPr>
+            <w:tcW w:w="3448" w:type="dxa"/>
+          </w:tcPr>
+          <w:p>
+            <w:pPr>
+              <w:rPr>
+                <w:sz w:val="21"/>
+                <w:szCs w:val="21"/>
+              </w:rPr>
+            </w:pPr>
+            <w:r>
+              <w:rPr>
+                <w:sz w:val="21"/>
+                <w:szCs w:val="21"/>
+              </w:rPr>
+              <w:t>Mode – open for writing only, place file pointer at the beginning of file &amp; truncate file to zero length</w:t>
+            </w:r>
+          </w:p>
+          <w:p>
+            <w:pPr>
+              <w:rPr>
+                <w:sz w:val="21"/>
+                <w:szCs w:val="21"/>
+              </w:rPr>
+            </w:pPr>
+            <w:r>
+              <w:rPr>
+                <w:sz w:val="21"/>
+                <w:szCs w:val="21"/>
+              </w:rPr>
+              <w:t>Writes over content in file – should be used with caution</w:t>
+            </w:r>
+          </w:p>
+        </w:tc>
+        <w:tc>
+          <w:tcPr>
+            <w:tcW w:w="3117" w:type="dxa"/>
+          </w:tcPr>
+          <w:p>
+            <w:pPr>
+              <w:rPr>
+                <w:sz w:val="21"/>
+                <w:szCs w:val="21"/>
+              </w:rPr>
+            </w:pPr>
+          </w:p>
+        </w:tc>
+      </w:tr>
+      <w:tr>
+        <w:tc>
+          <w:tcPr>
+            <w:tcW w:w="2785" w:type="dxa"/>
+          </w:tcPr>
+          <w:p>
+            <w:pPr>
+              <w:rPr>
+                <w:sz w:val="21"/>
+                <w:szCs w:val="21"/>
+                <w:highlight w:val="lightGray"/>
+              </w:rPr>
+            </w:pPr>
+            <w:r>
+              <w:rPr>
+                <w:sz w:val="21"/>
+                <w:szCs w:val="21"/>
+                <w:highlight w:val="lightGray"/>
+              </w:rPr>
+              <w:t>‘a’</w:t>
+            </w:r>
+          </w:p>
+        </w:tc>
+        <w:tc>
+          <w:tcPr>
+            <w:tcW w:w="3448" w:type="dxa"/>
+          </w:tcPr>
+          <w:p>
+            <w:pPr>
+              <w:rPr>
+                <w:sz w:val="21"/>
+                <w:szCs w:val="21"/>
+              </w:rPr>
+            </w:pPr>
+            <w:r>
+              <w:rPr>
+                <w:sz w:val="21"/>
+                <w:szCs w:val="21"/>
+              </w:rPr>
+              <w:t>Mode – open for writing only, place file pointer at the end of the file, if file does not exist – attempts to create file</w:t>
+            </w:r>
+            <w:r>
+              <w:rPr>
+                <w:sz w:val="21"/>
+                <w:szCs w:val="21"/>
+              </w:rPr>
+              <w:t xml:space="preserve"> –add to existing content</w:t>
+            </w:r>
+          </w:p>
+        </w:tc>
+        <w:tc>
+          <w:tcPr>
+            <w:tcW w:w="3117" w:type="dxa"/>
+          </w:tcPr>
+          <w:p>
+            <w:pPr>
+              <w:rPr>
+                <w:sz w:val="21"/>
+                <w:szCs w:val="21"/>
+              </w:rPr>
+            </w:pPr>
+          </w:p>
+        </w:tc>
+      </w:tr>
+      <w:tr>
+        <w:tc>
+          <w:tcPr>
+            <w:tcW w:w="2785" w:type="dxa"/>
+          </w:tcPr>
+          <w:p>
+            <w:pPr>
+              <w:rPr>
+                <w:sz w:val="21"/>
+                <w:szCs w:val="21"/>
+                <w:highlight w:val="lightGray"/>
+              </w:rPr>
+            </w:pPr>
+            <w:r>
+              <w:rPr>
+                <w:sz w:val="21"/>
+                <w:szCs w:val="21"/>
+                <w:highlight w:val="lightGray"/>
+              </w:rPr>
               <w:t>$handle</w:t>
             </w:r>
           </w:p>
@@ -4123,6 +4256,13 @@
                 <w:szCs w:val="21"/>
               </w:rPr>
             </w:pPr>
+            <w:r>
+              <w:rPr>
+                <w:sz w:val="21"/>
+                <w:szCs w:val="21"/>
+              </w:rPr>
+              <w:t xml:space="preserve">Mode - </w:t>
+            </w:r>
             <w:r>
               <w:rPr>
                 <w:sz w:val="21"/>
@@ -4269,7 +4409,16 @@
                 <w:sz w:val="21"/>
                 <w:szCs w:val="21"/>
               </w:rPr>
-              <w:t>est practice to include the number of characters, without it specified it will read the entire file, reads the designated number starting at beginning of file</w:t>
+              <w:t>est practice to include th</w:t>
+            </w:r>
+            <w:bookmarkStart w:id="0" w:name="_GoBack"/>
+            <w:bookmarkEnd w:id="0"/>
+            <w:r>
+              <w:rPr>
+                <w:sz w:val="21"/>
+                <w:szCs w:val="21"/>
+              </w:rPr>
+              <w:t>e number of characters, without it specified it will read the entire file, reads the designated number starting at beginning of file</w:t>
             </w:r>
           </w:p>
           <w:p>
@@ -4838,6 +4987,8 @@
         </w:tc>
       </w:tr>
     </w:tbl>
+    <w:p/>
+    <w:p/>
     <w:p/>
     <w:sectPr>
       <w:headerReference w:type="default" r:id="rId8"/>

</xml_diff>